<commit_message>
UPDATE! guide de l'administrateur
</commit_message>
<xml_diff>
--- a/guide_administrateur.docx
+++ b/guide_administrateur.docx
@@ -1,6 +1,6 @@
 
 <file path=word/document.xml><?xml version="1.0" encoding="utf-8"?>
-<w:document xmlns:wpc="http://schemas.microsoft.com/office/word/2010/wordprocessingCanvas" xmlns:mc="http://schemas.openxmlformats.org/markup-compatibility/2006" xmlns:o="urn:schemas-microsoft-com:office:office" xmlns:r="http://schemas.openxmlformats.org/officeDocument/2006/relationships" xmlns:m="http://schemas.openxmlformats.org/officeDocument/2006/math" xmlns:v="urn:schemas-microsoft-com:vml" xmlns:wp14="http://schemas.microsoft.com/office/word/2010/wordprocessingDrawing" xmlns:wp="http://schemas.openxmlformats.org/drawingml/2006/wordprocessingDrawing" xmlns:w10="urn:schemas-microsoft-com:office:word" xmlns:w="http://schemas.openxmlformats.org/wordprocessingml/2006/main" xmlns:w14="http://schemas.microsoft.com/office/word/2010/wordml" xmlns:wpg="http://schemas.microsoft.com/office/word/2010/wordprocessingGroup" xmlns:wpi="http://schemas.microsoft.com/office/word/2010/wordprocessingInk" xmlns:wne="http://schemas.microsoft.com/office/word/2006/wordml" xmlns:wps="http://schemas.microsoft.com/office/word/2010/wordprocessingShape" mc:Ignorable="w14 wp14">
+<w:document xmlns:wpc="http://schemas.microsoft.com/office/word/2010/wordprocessingCanvas" xmlns:mc="http://schemas.openxmlformats.org/markup-compatibility/2006" xmlns:o="urn:schemas-microsoft-com:office:office" xmlns:r="http://schemas.openxmlformats.org/officeDocument/2006/relationships" xmlns:m="http://schemas.openxmlformats.org/officeDocument/2006/math" xmlns:v="urn:schemas-microsoft-com:vml" xmlns:wp14="http://schemas.microsoft.com/office/word/2010/wordprocessingDrawing" xmlns:wp="http://schemas.openxmlformats.org/drawingml/2006/wordprocessingDrawing" xmlns:w10="urn:schemas-microsoft-com:office:word" xmlns:w="http://schemas.openxmlformats.org/wordprocessingml/2006/main" xmlns:w14="http://schemas.microsoft.com/office/word/2010/wordml" xmlns:w15="http://schemas.microsoft.com/office/word/2012/wordml" xmlns:wpg="http://schemas.microsoft.com/office/word/2010/wordprocessingGroup" xmlns:wpi="http://schemas.microsoft.com/office/word/2010/wordprocessingInk" xmlns:wne="http://schemas.microsoft.com/office/word/2006/wordml" xmlns:wps="http://schemas.microsoft.com/office/word/2010/wordprocessingShape" mc:Ignorable="w14 w15 wp14">
   <w:body>
     <w:p>
       <w:pPr>
@@ -33,7 +33,7 @@
                     </pic:cNvPicPr>
                   </pic:nvPicPr>
                   <pic:blipFill>
-                    <a:blip r:embed="rId10">
+                    <a:blip r:embed="rId9">
                       <a:extLst>
                         <a:ext uri="{28A0092B-C50C-407E-A947-70E740481C1C}">
                           <a14:useLocalDpi xmlns:a14="http://schemas.microsoft.com/office/drawing/2010/main" val="0"/>
@@ -92,7 +92,7 @@
                     </pic:cNvPicPr>
                   </pic:nvPicPr>
                   <pic:blipFill>
-                    <a:blip r:embed="rId11">
+                    <a:blip r:embed="rId10">
                       <a:extLst>
                         <a:ext uri="{28A0092B-C50C-407E-A947-70E740481C1C}">
                           <a14:useLocalDpi xmlns:a14="http://schemas.microsoft.com/office/drawing/2010/main" val="0"/>
@@ -154,7 +154,7 @@
     </w:p>
     <w:p>
       <w:pPr>
-        <w:pStyle w:val="Titre"/>
+        <w:pStyle w:val="Title"/>
         <w:rPr>
           <w:lang w:val="fr-CA"/>
         </w:rPr>
@@ -178,7 +178,7 @@
       <w:sdtContent>
         <w:p>
           <w:pPr>
-            <w:pStyle w:val="Sous-titre"/>
+            <w:pStyle w:val="Subtitle"/>
             <w:pBdr>
               <w:bottom w:val="dashSmallGap" w:sz="4" w:space="31" w:color="BFBFBF" w:themeColor="background1" w:themeShade="BF"/>
             </w:pBdr>
@@ -205,7 +205,7 @@
       <w:sdt>
         <w:sdtPr>
           <w:rPr>
-            <w:rStyle w:val="Textedelespacerserv"/>
+            <w:rStyle w:val="PlaceholderText"/>
             <w:lang w:val="fr-CA"/>
           </w:rPr>
           <w:alias w:val="Nom"/>
@@ -215,7 +215,7 @@
         <w:sdtContent>
           <w:r>
             <w:rPr>
-              <w:rStyle w:val="Textedelespacerserv"/>
+              <w:rStyle w:val="PlaceholderText"/>
               <w:lang w:val="fr-CA"/>
             </w:rPr>
             <w:t xml:space="preserve"> Jean-François </w:t>
@@ -223,7 +223,7 @@
           <w:proofErr w:type="spellStart"/>
           <w:r>
             <w:rPr>
-              <w:rStyle w:val="Textedelespacerserv"/>
+              <w:rStyle w:val="PlaceholderText"/>
               <w:lang w:val="fr-CA"/>
             </w:rPr>
             <w:t>Collin</w:t>
@@ -231,7 +231,7 @@
           <w:proofErr w:type="spellEnd"/>
           <w:r>
             <w:rPr>
-              <w:rStyle w:val="Textedelespacerserv"/>
+              <w:rStyle w:val="PlaceholderText"/>
               <w:lang w:val="fr-CA"/>
             </w:rPr>
             <w:t>, Charles Levesque et Loïc Vial</w:t>
@@ -249,7 +249,7 @@
       <w:sdt>
         <w:sdtPr>
           <w:rPr>
-            <w:rStyle w:val="Textedelespacerserv"/>
+            <w:rStyle w:val="PlaceholderText"/>
             <w:lang w:val="fr-CA"/>
           </w:rPr>
           <w:alias w:val="Société"/>
@@ -259,7 +259,7 @@
         <w:sdtContent>
           <w:r>
             <w:rPr>
-              <w:rStyle w:val="Textedelespacerserv"/>
+              <w:rStyle w:val="PlaceholderText"/>
               <w:lang w:val="fr-CA"/>
             </w:rPr>
             <w:t>Cégep de Lévis-Lauzon</w:t>
@@ -295,14 +295,14 @@
         </w:sdtPr>
         <w:sdtEndPr>
           <w:rPr>
-            <w:rStyle w:val="Textedelespacerserv"/>
+            <w:rStyle w:val="PlaceholderText"/>
             <w:color w:val="808080"/>
           </w:rPr>
         </w:sdtEndPr>
         <w:sdtContent>
           <w:r>
             <w:rPr>
-              <w:rStyle w:val="Textedelespacerserv"/>
+              <w:rStyle w:val="PlaceholderText"/>
               <w:lang w:val="fr-CA"/>
             </w:rPr>
             <w:t>c_levesque@live.ca</w:t>
@@ -334,6 +334,11 @@
     <w:sdt>
       <w:sdtPr>
         <w:rPr>
+          <w:rFonts w:ascii="Corbel" w:hAnsi="Corbel"/>
+          <w:caps w:val="0"/>
+          <w:color w:val="auto"/>
+          <w:sz w:val="20"/>
+          <w:szCs w:val="20"/>
           <w:lang w:val="fr-FR"/>
         </w:rPr>
         <w:id w:val="704451629"/>
@@ -344,19 +349,14 @@
       </w:sdtPr>
       <w:sdtEndPr>
         <w:rPr>
-          <w:rFonts w:ascii="Corbel" w:hAnsi="Corbel"/>
           <w:b/>
           <w:bCs/>
-          <w:caps w:val="0"/>
-          <w:color w:val="auto"/>
-          <w:sz w:val="20"/>
-          <w:szCs w:val="20"/>
         </w:rPr>
       </w:sdtEndPr>
       <w:sdtContent>
         <w:p>
           <w:pPr>
-            <w:pStyle w:val="En-ttedetabledesmatires"/>
+            <w:pStyle w:val="TOCHeading"/>
           </w:pPr>
           <w:r>
             <w:rPr>
@@ -367,7 +367,7 @@
         </w:p>
         <w:p>
           <w:pPr>
-            <w:pStyle w:val="TM1"/>
+            <w:pStyle w:val="TOC1"/>
             <w:rPr>
               <w:rFonts w:asciiTheme="minorHAnsi" w:eastAsiaTheme="minorEastAsia" w:hAnsiTheme="minorHAnsi" w:cstheme="minorBidi"/>
               <w:noProof/>
@@ -389,7 +389,7 @@
           <w:hyperlink w:anchor="_Toc341185280" w:history="1">
             <w:r>
               <w:rPr>
-                <w:rStyle w:val="Lienhypertexte"/>
+                <w:rStyle w:val="Hyperlink"/>
                 <w:noProof/>
                 <w:lang w:val="fr-FR"/>
               </w:rPr>
@@ -447,7 +447,7 @@
         </w:p>
         <w:p>
           <w:pPr>
-            <w:pStyle w:val="TM2"/>
+            <w:pStyle w:val="TOC2"/>
             <w:rPr>
               <w:rFonts w:asciiTheme="minorHAnsi" w:eastAsiaTheme="minorEastAsia" w:hAnsiTheme="minorHAnsi" w:cstheme="minorBidi"/>
               <w:sz w:val="22"/>
@@ -458,7 +458,7 @@
           <w:hyperlink w:anchor="_Toc341185281" w:history="1">
             <w:r>
               <w:rPr>
-                <w:rStyle w:val="Lienhypertexte"/>
+                <w:rStyle w:val="Hyperlink"/>
                 <w:lang w:val="fr-FR"/>
               </w:rPr>
               <w:t>Technologies et langages</w:t>
@@ -508,7 +508,7 @@
         </w:p>
         <w:p>
           <w:pPr>
-            <w:pStyle w:val="TM2"/>
+            <w:pStyle w:val="TOC2"/>
             <w:rPr>
               <w:rFonts w:asciiTheme="minorHAnsi" w:eastAsiaTheme="minorEastAsia" w:hAnsiTheme="minorHAnsi" w:cstheme="minorBidi"/>
               <w:sz w:val="22"/>
@@ -519,7 +519,7 @@
           <w:hyperlink w:anchor="_Toc341185282" w:history="1">
             <w:r>
               <w:rPr>
-                <w:rStyle w:val="Lienhypertexte"/>
+                <w:rStyle w:val="Hyperlink"/>
                 <w:lang w:val="fr-FR"/>
               </w:rPr>
               <w:t>Base de données</w:t>
@@ -569,7 +569,7 @@
         </w:p>
         <w:p>
           <w:pPr>
-            <w:pStyle w:val="TM2"/>
+            <w:pStyle w:val="TOC2"/>
             <w:rPr>
               <w:rFonts w:asciiTheme="minorHAnsi" w:eastAsiaTheme="minorEastAsia" w:hAnsiTheme="minorHAnsi" w:cstheme="minorBidi"/>
               <w:sz w:val="22"/>
@@ -580,7 +580,7 @@
           <w:hyperlink w:anchor="_Toc341185283" w:history="1">
             <w:r>
               <w:rPr>
-                <w:rStyle w:val="Lienhypertexte"/>
+                <w:rStyle w:val="Hyperlink"/>
                 <w:lang w:val="fr-FR"/>
               </w:rPr>
               <w:t>Accès mobile</w:t>
@@ -630,7 +630,7 @@
         </w:p>
         <w:p>
           <w:pPr>
-            <w:pStyle w:val="TM1"/>
+            <w:pStyle w:val="TOC1"/>
             <w:rPr>
               <w:rFonts w:asciiTheme="minorHAnsi" w:eastAsiaTheme="minorEastAsia" w:hAnsiTheme="minorHAnsi" w:cstheme="minorBidi"/>
               <w:noProof/>
@@ -643,7 +643,7 @@
           <w:hyperlink w:anchor="_Toc341185284" w:history="1">
             <w:r>
               <w:rPr>
-                <w:rStyle w:val="Lienhypertexte"/>
+                <w:rStyle w:val="Hyperlink"/>
                 <w:noProof/>
                 <w:lang w:val="fr-FR"/>
               </w:rPr>
@@ -701,7 +701,7 @@
         </w:p>
         <w:p>
           <w:pPr>
-            <w:pStyle w:val="TM2"/>
+            <w:pStyle w:val="TOC2"/>
             <w:rPr>
               <w:rFonts w:asciiTheme="minorHAnsi" w:eastAsiaTheme="minorEastAsia" w:hAnsiTheme="minorHAnsi" w:cstheme="minorBidi"/>
               <w:sz w:val="22"/>
@@ -712,7 +712,7 @@
           <w:hyperlink w:anchor="_Toc341185285" w:history="1">
             <w:r>
               <w:rPr>
-                <w:rStyle w:val="Lienhypertexte"/>
+                <w:rStyle w:val="Hyperlink"/>
                 <w:lang w:val="fr-FR"/>
               </w:rPr>
               <w:t>Qu’est-ce qu’un administrateur Hobby-Cartes ?</w:t>
@@ -762,7 +762,7 @@
         </w:p>
         <w:p>
           <w:pPr>
-            <w:pStyle w:val="TM2"/>
+            <w:pStyle w:val="TOC2"/>
             <w:rPr>
               <w:rFonts w:asciiTheme="minorHAnsi" w:eastAsiaTheme="minorEastAsia" w:hAnsiTheme="minorHAnsi" w:cstheme="minorBidi"/>
               <w:sz w:val="22"/>
@@ -773,7 +773,7 @@
           <w:hyperlink w:anchor="_Toc341185286" w:history="1">
             <w:r>
               <w:rPr>
-                <w:rStyle w:val="Lienhypertexte"/>
+                <w:rStyle w:val="Hyperlink"/>
                 <w:lang w:val="fr-FR"/>
               </w:rPr>
               <w:t>Informations concernant la connexion en tant qu’administrateur</w:t>
@@ -823,7 +823,7 @@
         </w:p>
         <w:p>
           <w:pPr>
-            <w:pStyle w:val="TM1"/>
+            <w:pStyle w:val="TOC1"/>
             <w:rPr>
               <w:rFonts w:asciiTheme="minorHAnsi" w:eastAsiaTheme="minorEastAsia" w:hAnsiTheme="minorHAnsi" w:cstheme="minorBidi"/>
               <w:noProof/>
@@ -836,7 +836,7 @@
           <w:hyperlink w:anchor="_Toc341185287" w:history="1">
             <w:r>
               <w:rPr>
-                <w:rStyle w:val="Lienhypertexte"/>
+                <w:rStyle w:val="Hyperlink"/>
                 <w:noProof/>
                 <w:lang w:val="fr-FR"/>
               </w:rPr>
@@ -894,7 +894,7 @@
         </w:p>
         <w:p>
           <w:pPr>
-            <w:pStyle w:val="TM2"/>
+            <w:pStyle w:val="TOC2"/>
             <w:rPr>
               <w:rFonts w:asciiTheme="minorHAnsi" w:eastAsiaTheme="minorEastAsia" w:hAnsiTheme="minorHAnsi" w:cstheme="minorBidi"/>
               <w:sz w:val="22"/>
@@ -905,7 +905,7 @@
           <w:hyperlink w:anchor="_Toc341185288" w:history="1">
             <w:r>
               <w:rPr>
-                <w:rStyle w:val="Lienhypertexte"/>
+                <w:rStyle w:val="Hyperlink"/>
                 <w:lang w:val="fr-FR"/>
               </w:rPr>
               <w:t>Comment se connecter en tant qu’administrateur</w:t>
@@ -967,7 +967,7 @@
     </w:sdt>
     <w:p>
       <w:pPr>
-        <w:pStyle w:val="TM1"/>
+        <w:pStyle w:val="TOC1"/>
         <w:pBdr>
           <w:bottom w:val="none" w:sz="0" w:space="0" w:color="auto"/>
         </w:pBdr>
@@ -992,7 +992,7 @@
     </w:p>
     <w:p>
       <w:pPr>
-        <w:pStyle w:val="Titre1"/>
+        <w:pStyle w:val="Heading1"/>
         <w:rPr>
           <w:lang w:val="fr-FR"/>
         </w:rPr>
@@ -1008,15 +1008,15 @@
     </w:p>
     <w:p>
       <w:pPr>
-        <w:pStyle w:val="Titre1"/>
-        <w:rPr>
-          <w:lang w:val="fr-FR"/>
-        </w:rPr>
-      </w:pPr>
-    </w:p>
-    <w:p>
-      <w:pPr>
-        <w:pStyle w:val="Titre2"/>
+        <w:pStyle w:val="Heading1"/>
+        <w:rPr>
+          <w:lang w:val="fr-FR"/>
+        </w:rPr>
+      </w:pPr>
+    </w:p>
+    <w:p>
+      <w:pPr>
+        <w:pStyle w:val="Heading2"/>
         <w:rPr>
           <w:lang w:val="fr-FR"/>
         </w:rPr>
@@ -1070,7 +1070,7 @@
     </w:p>
     <w:p>
       <w:pPr>
-        <w:pStyle w:val="Titre2"/>
+        <w:pStyle w:val="Heading2"/>
         <w:rPr>
           <w:lang w:val="fr-FR"/>
         </w:rPr>
@@ -1106,7 +1106,7 @@
     </w:p>
     <w:p>
       <w:pPr>
-        <w:pStyle w:val="Titre2"/>
+        <w:pStyle w:val="Heading2"/>
         <w:rPr>
           <w:lang w:val="fr-FR"/>
         </w:rPr>
@@ -1162,7 +1162,7 @@
     </w:p>
     <w:p>
       <w:pPr>
-        <w:pStyle w:val="Titre1"/>
+        <w:pStyle w:val="Heading1"/>
         <w:rPr>
           <w:lang w:val="fr-FR"/>
         </w:rPr>
@@ -1179,15 +1179,15 @@
     </w:p>
     <w:p>
       <w:pPr>
-        <w:pStyle w:val="Titre1"/>
-        <w:rPr>
-          <w:lang w:val="fr-FR"/>
-        </w:rPr>
-      </w:pPr>
-    </w:p>
-    <w:p>
-      <w:pPr>
-        <w:pStyle w:val="Titre2"/>
+        <w:pStyle w:val="Heading1"/>
+        <w:rPr>
+          <w:lang w:val="fr-FR"/>
+        </w:rPr>
+      </w:pPr>
+    </w:p>
+    <w:p>
+      <w:pPr>
+        <w:pStyle w:val="Heading2"/>
         <w:rPr>
           <w:lang w:val="fr-FR"/>
         </w:rPr>
@@ -1211,7 +1211,19 @@
         <w:rPr>
           <w:lang w:val="fr-FR"/>
         </w:rPr>
-        <w:t>Un administrateur Hobby-Cartes est avant tout un membre comme un autre. Il a un profil utilisateur et des listes de cartes à collectionner. Il peut partager et envoyer des messages. Les tâches qu’un administrateur peut exécuter de plus sont de supprimer un membre, d’envoyer un communiqué, de sauvegarder la base de données, de restaurer la base de données et d’imprimer un rapport d’utilisation</w:t>
+        <w:t>Un administrateur Hobby-Cartes est avant tout un membre comme un autre. Il a un profil utilisateur et des listes de cartes à collectionner. Il peut partager et envoyer des messages. Les tâches qu’un administrateur peut exécuter de plus sont de supprimer un membre, d’envoyer un communiqué</w:t>
+      </w:r>
+      <w:r>
+        <w:rPr>
+          <w:lang w:val="fr-FR"/>
+        </w:rPr>
+        <w:t>, de supprimer un commentaire, de supprimer une fiche</w:t>
+      </w:r>
+      <w:r>
+        <w:rPr>
+          <w:lang w:val="fr-FR"/>
+        </w:rPr>
+        <w:t>, de sauvegarder la base de données, de restaurer la base de données et d’imprimer un rapport d’utilisation</w:t>
       </w:r>
       <w:r>
         <w:rPr>
@@ -1242,7 +1254,7 @@
     </w:p>
     <w:p>
       <w:pPr>
-        <w:pStyle w:val="Titre2"/>
+        <w:pStyle w:val="Heading2"/>
         <w:rPr>
           <w:lang w:val="fr-FR"/>
         </w:rPr>
@@ -1271,7 +1283,7 @@
     </w:p>
     <w:p>
       <w:pPr>
-        <w:pStyle w:val="Paragraphedeliste"/>
+        <w:pStyle w:val="ListParagraph"/>
         <w:numPr>
           <w:ilvl w:val="0"/>
           <w:numId w:val="6"/>
@@ -1297,7 +1309,7 @@
     </w:p>
     <w:p>
       <w:pPr>
-        <w:pStyle w:val="Paragraphedeliste"/>
+        <w:pStyle w:val="ListParagraph"/>
         <w:numPr>
           <w:ilvl w:val="0"/>
           <w:numId w:val="6"/>
@@ -1347,7 +1359,7 @@
     </w:p>
     <w:p>
       <w:pPr>
-        <w:pStyle w:val="Titre1"/>
+        <w:pStyle w:val="Heading1"/>
         <w:rPr>
           <w:lang w:val="fr-FR"/>
         </w:rPr>
@@ -1371,7 +1383,7 @@
     </w:p>
     <w:p>
       <w:pPr>
-        <w:pStyle w:val="Titre2"/>
+        <w:pStyle w:val="Heading2"/>
         <w:rPr>
           <w:lang w:val="fr-FR"/>
         </w:rPr>
@@ -1387,7 +1399,7 @@
     </w:p>
     <w:p>
       <w:pPr>
-        <w:pStyle w:val="Paragraphedeliste"/>
+        <w:pStyle w:val="ListParagraph"/>
         <w:numPr>
           <w:ilvl w:val="0"/>
           <w:numId w:val="7"/>
@@ -1430,7 +1442,7 @@
                     <pic:cNvPicPr/>
                   </pic:nvPicPr>
                   <pic:blipFill>
-                    <a:blip r:embed="rId12" cstate="print">
+                    <a:blip r:embed="rId11" cstate="print">
                       <a:extLst>
                         <a:ext uri="{28A0092B-C50C-407E-A947-70E740481C1C}">
                           <a14:useLocalDpi xmlns:a14="http://schemas.microsoft.com/office/drawing/2010/main" val="0"/>
@@ -1479,7 +1491,7 @@
     </w:p>
     <w:p>
       <w:pPr>
-        <w:pStyle w:val="Paragraphedeliste"/>
+        <w:pStyle w:val="ListParagraph"/>
         <w:numPr>
           <w:ilvl w:val="0"/>
           <w:numId w:val="7"/>
@@ -1522,7 +1534,7 @@
                     <pic:cNvPicPr/>
                   </pic:nvPicPr>
                   <pic:blipFill>
-                    <a:blip r:embed="rId13">
+                    <a:blip r:embed="rId12">
                       <a:extLst>
                         <a:ext uri="{28A0092B-C50C-407E-A947-70E740481C1C}">
                           <a14:useLocalDpi xmlns:a14="http://schemas.microsoft.com/office/drawing/2010/main" val="0"/>
@@ -1572,7 +1584,7 @@
     </w:p>
     <w:p>
       <w:pPr>
-        <w:pStyle w:val="Paragraphedeliste"/>
+        <w:pStyle w:val="ListParagraph"/>
         <w:numPr>
           <w:ilvl w:val="0"/>
           <w:numId w:val="7"/>
@@ -1583,18 +1595,555 @@
       </w:pPr>
       <w:r>
         <w:rPr>
-          <w:lang w:val="fr-FR"/>
+          <w:noProof/>
+          <w:lang w:val="fr-CA" w:eastAsia="fr-CA"/>
         </w:rPr>
         <w:lastRenderedPageBreak/>
+        <w:drawing>
+          <wp:anchor distT="0" distB="0" distL="114300" distR="114300" simplePos="0" relativeHeight="251653632" behindDoc="0" locked="0" layoutInCell="1" allowOverlap="1" wp14:anchorId="3C0FF4EE" wp14:editId="4B343350">
+            <wp:simplePos x="0" y="0"/>
+            <wp:positionH relativeFrom="column">
+              <wp:posOffset>0</wp:posOffset>
+            </wp:positionH>
+            <wp:positionV relativeFrom="line">
+              <wp:posOffset>356235</wp:posOffset>
+            </wp:positionV>
+            <wp:extent cx="5153025" cy="2952750"/>
+            <wp:effectExtent l="0" t="0" r="9525" b="0"/>
+            <wp:wrapTopAndBottom/>
+            <wp:docPr id="4" name="Picture 4"/>
+            <wp:cNvGraphicFramePr>
+              <a:graphicFrameLocks xmlns:a="http://schemas.openxmlformats.org/drawingml/2006/main" noChangeAspect="1"/>
+            </wp:cNvGraphicFramePr>
+            <a:graphic xmlns:a="http://schemas.openxmlformats.org/drawingml/2006/main">
+              <a:graphicData uri="http://schemas.openxmlformats.org/drawingml/2006/picture">
+                <pic:pic xmlns:pic="http://schemas.openxmlformats.org/drawingml/2006/picture">
+                  <pic:nvPicPr>
+                    <pic:cNvPr id="4" name="Capture.PNG"/>
+                    <pic:cNvPicPr/>
+                  </pic:nvPicPr>
+                  <pic:blipFill>
+                    <a:blip r:embed="rId13">
+                      <a:extLst>
+                        <a:ext uri="{28A0092B-C50C-407E-A947-70E740481C1C}">
+                          <a14:useLocalDpi xmlns:a14="http://schemas.microsoft.com/office/drawing/2010/main" val="0"/>
+                        </a:ext>
+                      </a:extLst>
+                    </a:blip>
+                    <a:stretch>
+                      <a:fillRect/>
+                    </a:stretch>
+                  </pic:blipFill>
+                  <pic:spPr>
+                    <a:xfrm>
+                      <a:off x="0" y="0"/>
+                      <a:ext cx="5153025" cy="2952750"/>
+                    </a:xfrm>
+                    <a:prstGeom prst="rect">
+                      <a:avLst/>
+                    </a:prstGeom>
+                  </pic:spPr>
+                </pic:pic>
+              </a:graphicData>
+            </a:graphic>
+          </wp:anchor>
+        </w:drawing>
+      </w:r>
+      <w:r>
+        <w:rPr>
+          <w:lang w:val="fr-FR"/>
+        </w:rPr>
         <w:t>Une fois sur la page d’accueil du site web, cliquez sur « Connexion » dans le menu du site :</w:t>
       </w:r>
-    </w:p>
-    <w:p>
-      <w:pPr>
-        <w:rPr>
-          <w:lang w:val="fr-FR"/>
-        </w:rPr>
-      </w:pPr>
+      <w:r>
+        <w:rPr>
+          <w:lang w:val="fr-FR"/>
+        </w:rPr>
+        <w:t xml:space="preserve"> </w:t>
+      </w:r>
+    </w:p>
+    <w:p>
+      <w:pPr>
+        <w:rPr>
+          <w:lang w:val="fr-FR"/>
+        </w:rPr>
+      </w:pPr>
+    </w:p>
+    <w:p>
+      <w:pPr>
+        <w:spacing w:before="0" w:after="0" w:line="240" w:lineRule="auto"/>
+        <w:rPr>
+          <w:lang w:val="fr-FR"/>
+        </w:rPr>
+      </w:pPr>
+      <w:r>
+        <w:rPr>
+          <w:lang w:val="fr-FR"/>
+        </w:rPr>
+        <w:br w:type="page"/>
+      </w:r>
+    </w:p>
+    <w:p>
+      <w:pPr>
+        <w:pStyle w:val="ListParagraph"/>
+        <w:numPr>
+          <w:ilvl w:val="0"/>
+          <w:numId w:val="7"/>
+        </w:numPr>
+        <w:rPr>
+          <w:lang w:val="fr-FR"/>
+        </w:rPr>
+      </w:pPr>
+      <w:r>
+        <w:rPr>
+          <w:lang w:val="fr-FR"/>
+        </w:rPr>
+        <w:lastRenderedPageBreak/>
+        <w:t>Entrez vos informations de connexion :</w:t>
+      </w:r>
+    </w:p>
+    <w:p>
+      <w:pPr>
+        <w:tabs>
+          <w:tab w:val="center" w:pos="5040"/>
+        </w:tabs>
+        <w:rPr>
+          <w:lang w:val="fr-FR"/>
+        </w:rPr>
+      </w:pPr>
+      <w:r>
+        <w:rPr>
+          <w:noProof/>
+          <w:lang w:val="fr-CA" w:eastAsia="fr-CA"/>
+        </w:rPr>
+        <w:drawing>
+          <wp:anchor distT="0" distB="0" distL="114300" distR="114300" simplePos="0" relativeHeight="251663872" behindDoc="0" locked="0" layoutInCell="1" allowOverlap="1" wp14:anchorId="687272A1" wp14:editId="09A46FA5">
+            <wp:simplePos x="0" y="0"/>
+            <wp:positionH relativeFrom="column">
+              <wp:posOffset>285750</wp:posOffset>
+            </wp:positionH>
+            <wp:positionV relativeFrom="line">
+              <wp:posOffset>114935</wp:posOffset>
+            </wp:positionV>
+            <wp:extent cx="5295900" cy="4257675"/>
+            <wp:effectExtent l="0" t="0" r="0" b="9525"/>
+            <wp:wrapTopAndBottom/>
+            <wp:docPr id="8" name="Picture 8"/>
+            <wp:cNvGraphicFramePr>
+              <a:graphicFrameLocks xmlns:a="http://schemas.openxmlformats.org/drawingml/2006/main" noChangeAspect="1"/>
+            </wp:cNvGraphicFramePr>
+            <a:graphic xmlns:a="http://schemas.openxmlformats.org/drawingml/2006/main">
+              <a:graphicData uri="http://schemas.openxmlformats.org/drawingml/2006/picture">
+                <pic:pic xmlns:pic="http://schemas.openxmlformats.org/drawingml/2006/picture">
+                  <pic:nvPicPr>
+                    <pic:cNvPr id="8" name="Capture.PNG"/>
+                    <pic:cNvPicPr/>
+                  </pic:nvPicPr>
+                  <pic:blipFill>
+                    <a:blip r:embed="rId14">
+                      <a:extLst>
+                        <a:ext uri="{28A0092B-C50C-407E-A947-70E740481C1C}">
+                          <a14:useLocalDpi xmlns:a14="http://schemas.microsoft.com/office/drawing/2010/main" val="0"/>
+                        </a:ext>
+                      </a:extLst>
+                    </a:blip>
+                    <a:stretch>
+                      <a:fillRect/>
+                    </a:stretch>
+                  </pic:blipFill>
+                  <pic:spPr>
+                    <a:xfrm>
+                      <a:off x="0" y="0"/>
+                      <a:ext cx="5295900" cy="4257675"/>
+                    </a:xfrm>
+                    <a:prstGeom prst="rect">
+                      <a:avLst/>
+                    </a:prstGeom>
+                  </pic:spPr>
+                </pic:pic>
+              </a:graphicData>
+            </a:graphic>
+          </wp:anchor>
+        </w:drawing>
+      </w:r>
+      <w:r>
+        <w:rPr>
+          <w:lang w:val="fr-FR"/>
+        </w:rPr>
+        <w:tab/>
+      </w:r>
+    </w:p>
+    <w:p>
+      <w:pPr>
+        <w:pStyle w:val="ListParagraph"/>
+        <w:numPr>
+          <w:ilvl w:val="0"/>
+          <w:numId w:val="7"/>
+        </w:numPr>
+        <w:rPr>
+          <w:lang w:val="fr-FR"/>
+        </w:rPr>
+      </w:pPr>
+      <w:r>
+        <w:rPr>
+          <w:lang w:val="fr-FR"/>
+        </w:rPr>
+        <w:t xml:space="preserve">Cliquez sur «Connexion» et remarquez l’état de connexion dans le haut de la page pour voir si vous êtes connecté </w:t>
+      </w:r>
+      <w:r>
+        <w:rPr>
+          <w:noProof/>
+          <w:lang w:val="fr-CA" w:eastAsia="fr-CA"/>
+        </w:rPr>
+        <w:drawing>
+          <wp:anchor distT="0" distB="0" distL="114300" distR="114300" simplePos="0" relativeHeight="251665920" behindDoc="0" locked="0" layoutInCell="1" allowOverlap="1" wp14:anchorId="302EBFB9" wp14:editId="0C7DE198">
+            <wp:simplePos x="0" y="0"/>
+            <wp:positionH relativeFrom="column">
+              <wp:posOffset>1457325</wp:posOffset>
+            </wp:positionH>
+            <wp:positionV relativeFrom="line">
+              <wp:posOffset>469900</wp:posOffset>
+            </wp:positionV>
+            <wp:extent cx="3352800" cy="1076325"/>
+            <wp:effectExtent l="0" t="0" r="0" b="9525"/>
+            <wp:wrapTopAndBottom/>
+            <wp:docPr id="9" name="Picture 9"/>
+            <wp:cNvGraphicFramePr>
+              <a:graphicFrameLocks xmlns:a="http://schemas.openxmlformats.org/drawingml/2006/main" noChangeAspect="1"/>
+            </wp:cNvGraphicFramePr>
+            <a:graphic xmlns:a="http://schemas.openxmlformats.org/drawingml/2006/main">
+              <a:graphicData uri="http://schemas.openxmlformats.org/drawingml/2006/picture">
+                <pic:pic xmlns:pic="http://schemas.openxmlformats.org/drawingml/2006/picture">
+                  <pic:nvPicPr>
+                    <pic:cNvPr id="9" name="Capture.PNG"/>
+                    <pic:cNvPicPr/>
+                  </pic:nvPicPr>
+                  <pic:blipFill>
+                    <a:blip r:embed="rId15">
+                      <a:extLst>
+                        <a:ext uri="{28A0092B-C50C-407E-A947-70E740481C1C}">
+                          <a14:useLocalDpi xmlns:a14="http://schemas.microsoft.com/office/drawing/2010/main" val="0"/>
+                        </a:ext>
+                      </a:extLst>
+                    </a:blip>
+                    <a:stretch>
+                      <a:fillRect/>
+                    </a:stretch>
+                  </pic:blipFill>
+                  <pic:spPr>
+                    <a:xfrm>
+                      <a:off x="0" y="0"/>
+                      <a:ext cx="3352800" cy="1076325"/>
+                    </a:xfrm>
+                    <a:prstGeom prst="rect">
+                      <a:avLst/>
+                    </a:prstGeom>
+                  </pic:spPr>
+                </pic:pic>
+              </a:graphicData>
+            </a:graphic>
+          </wp:anchor>
+        </w:drawing>
+      </w:r>
+      <w:r>
+        <w:rPr>
+          <w:lang w:val="fr-FR"/>
+        </w:rPr>
+        <w:t>en tant que votre compte administrateur :</w:t>
+      </w:r>
+    </w:p>
+    <w:p>
+      <w:pPr>
+        <w:rPr>
+          <w:lang w:val="fr-FR"/>
+        </w:rPr>
+      </w:pPr>
+    </w:p>
+    <w:p>
+      <w:pPr>
+        <w:spacing w:before="0" w:after="0" w:line="240" w:lineRule="auto"/>
+        <w:rPr>
+          <w:lang w:val="fr-FR"/>
+        </w:rPr>
+      </w:pPr>
+      <w:r>
+        <w:rPr>
+          <w:lang w:val="fr-FR"/>
+        </w:rPr>
+        <w:t>Vous êtes maintenant connecté en tant qu’administrateur Hobby-Cartes et il vous est maintenant possible d’effectuer des tâches d’administration.</w:t>
+      </w:r>
+    </w:p>
+    <w:p>
+      <w:pPr>
+        <w:spacing w:before="0" w:after="0" w:line="240" w:lineRule="auto"/>
+        <w:rPr>
+          <w:lang w:val="fr-FR"/>
+        </w:rPr>
+      </w:pPr>
+      <w:r>
+        <w:rPr>
+          <w:lang w:val="fr-FR"/>
+        </w:rPr>
+        <w:br w:type="page"/>
+      </w:r>
+    </w:p>
+    <w:p>
+      <w:pPr>
+        <w:pStyle w:val="Heading2"/>
+        <w:rPr>
+          <w:lang w:val="fr-FR"/>
+        </w:rPr>
+      </w:pPr>
+      <w:r>
+        <w:rPr>
+          <w:lang w:val="fr-FR"/>
+        </w:rPr>
+        <w:lastRenderedPageBreak/>
+        <w:t>Comment supprimer un commentaire</w:t>
+      </w:r>
+    </w:p>
+    <w:p>
+      <w:pPr>
+        <w:pStyle w:val="ListParagraph"/>
+        <w:numPr>
+          <w:ilvl w:val="0"/>
+          <w:numId w:val="10"/>
+        </w:numPr>
+        <w:rPr>
+          <w:lang w:val="fr-FR"/>
+        </w:rPr>
+      </w:pPr>
+      <w:r>
+        <w:rPr>
+          <w:lang w:val="fr-FR"/>
+        </w:rPr>
+        <w:t>Connectez-vous en tant qu’administrateur Hobby-Cartes.</w:t>
+      </w:r>
+    </w:p>
+    <w:p>
+      <w:pPr>
+        <w:pStyle w:val="ListParagraph"/>
+        <w:numPr>
+          <w:ilvl w:val="0"/>
+          <w:numId w:val="10"/>
+        </w:numPr>
+        <w:rPr>
+          <w:lang w:val="fr-FR"/>
+        </w:rPr>
+      </w:pPr>
+      <w:r>
+        <w:rPr>
+          <w:lang w:val="fr-FR"/>
+        </w:rPr>
+        <w:t>Cliquez sur «Liste des fiches» dans le menu du site :</w:t>
+      </w:r>
+    </w:p>
+    <w:p>
+      <w:pPr>
+        <w:rPr>
+          <w:lang w:val="fr-FR"/>
+        </w:rPr>
+      </w:pPr>
+      <w:r>
+        <w:rPr>
+          <w:noProof/>
+          <w:lang w:val="fr-CA" w:eastAsia="fr-CA"/>
+        </w:rPr>
+        <w:drawing>
+          <wp:anchor distT="0" distB="0" distL="114300" distR="114300" simplePos="0" relativeHeight="251666944" behindDoc="0" locked="0" layoutInCell="1" allowOverlap="1">
+            <wp:simplePos x="0" y="0"/>
+            <wp:positionH relativeFrom="column">
+              <wp:posOffset>0</wp:posOffset>
+            </wp:positionH>
+            <wp:positionV relativeFrom="line">
+              <wp:posOffset>276225</wp:posOffset>
+            </wp:positionV>
+            <wp:extent cx="5448300" cy="2876550"/>
+            <wp:effectExtent l="0" t="0" r="0" b="0"/>
+            <wp:wrapTopAndBottom/>
+            <wp:docPr id="10" name="Picture 10"/>
+            <wp:cNvGraphicFramePr>
+              <a:graphicFrameLocks xmlns:a="http://schemas.openxmlformats.org/drawingml/2006/main" noChangeAspect="1"/>
+            </wp:cNvGraphicFramePr>
+            <a:graphic xmlns:a="http://schemas.openxmlformats.org/drawingml/2006/main">
+              <a:graphicData uri="http://schemas.openxmlformats.org/drawingml/2006/picture">
+                <pic:pic xmlns:pic="http://schemas.openxmlformats.org/drawingml/2006/picture">
+                  <pic:nvPicPr>
+                    <pic:cNvPr id="10" name="Capture.PNG"/>
+                    <pic:cNvPicPr/>
+                  </pic:nvPicPr>
+                  <pic:blipFill>
+                    <a:blip r:embed="rId16">
+                      <a:extLst>
+                        <a:ext uri="{28A0092B-C50C-407E-A947-70E740481C1C}">
+                          <a14:useLocalDpi xmlns:a14="http://schemas.microsoft.com/office/drawing/2010/main" val="0"/>
+                        </a:ext>
+                      </a:extLst>
+                    </a:blip>
+                    <a:stretch>
+                      <a:fillRect/>
+                    </a:stretch>
+                  </pic:blipFill>
+                  <pic:spPr>
+                    <a:xfrm>
+                      <a:off x="0" y="0"/>
+                      <a:ext cx="5448300" cy="2876550"/>
+                    </a:xfrm>
+                    <a:prstGeom prst="rect">
+                      <a:avLst/>
+                    </a:prstGeom>
+                  </pic:spPr>
+                </pic:pic>
+              </a:graphicData>
+            </a:graphic>
+          </wp:anchor>
+        </w:drawing>
+      </w:r>
+    </w:p>
+    <w:p>
+      <w:pPr>
+        <w:rPr>
+          <w:lang w:val="fr-FR"/>
+        </w:rPr>
+      </w:pPr>
+    </w:p>
+    <w:p>
+      <w:pPr>
+        <w:pStyle w:val="ListParagraph"/>
+        <w:numPr>
+          <w:ilvl w:val="0"/>
+          <w:numId w:val="10"/>
+        </w:numPr>
+        <w:rPr>
+          <w:lang w:val="fr-FR"/>
+        </w:rPr>
+      </w:pPr>
+      <w:r>
+        <w:rPr>
+          <w:lang w:val="fr-FR"/>
+        </w:rPr>
+        <w:t>Cliquez sur un des noms ou image de joueur d’une fiche d’un membre pour accéder à sa page :</w:t>
+      </w:r>
+    </w:p>
+    <w:p>
+      <w:pPr>
+        <w:rPr>
+          <w:lang w:val="fr-FR"/>
+        </w:rPr>
+      </w:pPr>
+      <w:r>
+        <w:rPr>
+          <w:noProof/>
+          <w:lang w:val="fr-CA" w:eastAsia="fr-CA"/>
+        </w:rPr>
+        <w:drawing>
+          <wp:anchor distT="0" distB="0" distL="114300" distR="114300" simplePos="0" relativeHeight="251667968" behindDoc="0" locked="0" layoutInCell="1" allowOverlap="1">
+            <wp:simplePos x="0" y="0"/>
+            <wp:positionH relativeFrom="column">
+              <wp:posOffset>0</wp:posOffset>
+            </wp:positionH>
+            <wp:positionV relativeFrom="line">
+              <wp:posOffset>285750</wp:posOffset>
+            </wp:positionV>
+            <wp:extent cx="6400800" cy="2025015"/>
+            <wp:effectExtent l="0" t="0" r="0" b="0"/>
+            <wp:wrapTopAndBottom/>
+            <wp:docPr id="11" name="Picture 11"/>
+            <wp:cNvGraphicFramePr>
+              <a:graphicFrameLocks xmlns:a="http://schemas.openxmlformats.org/drawingml/2006/main" noChangeAspect="1"/>
+            </wp:cNvGraphicFramePr>
+            <a:graphic xmlns:a="http://schemas.openxmlformats.org/drawingml/2006/main">
+              <a:graphicData uri="http://schemas.openxmlformats.org/drawingml/2006/picture">
+                <pic:pic xmlns:pic="http://schemas.openxmlformats.org/drawingml/2006/picture">
+                  <pic:nvPicPr>
+                    <pic:cNvPr id="11" name="Capture.PNG"/>
+                    <pic:cNvPicPr/>
+                  </pic:nvPicPr>
+                  <pic:blipFill>
+                    <a:blip r:embed="rId17">
+                      <a:extLst>
+                        <a:ext uri="{28A0092B-C50C-407E-A947-70E740481C1C}">
+                          <a14:useLocalDpi xmlns:a14="http://schemas.microsoft.com/office/drawing/2010/main" val="0"/>
+                        </a:ext>
+                      </a:extLst>
+                    </a:blip>
+                    <a:stretch>
+                      <a:fillRect/>
+                    </a:stretch>
+                  </pic:blipFill>
+                  <pic:spPr>
+                    <a:xfrm>
+                      <a:off x="0" y="0"/>
+                      <a:ext cx="6400800" cy="2025015"/>
+                    </a:xfrm>
+                    <a:prstGeom prst="rect">
+                      <a:avLst/>
+                    </a:prstGeom>
+                  </pic:spPr>
+                </pic:pic>
+              </a:graphicData>
+            </a:graphic>
+          </wp:anchor>
+        </w:drawing>
+      </w:r>
+      <w:r>
+        <w:rPr>
+          <w:lang w:val="fr-FR"/>
+        </w:rPr>
+        <w:t xml:space="preserve"> </w:t>
+      </w:r>
+    </w:p>
+    <w:p>
+      <w:pPr>
+        <w:rPr>
+          <w:lang w:val="fr-FR"/>
+        </w:rPr>
+      </w:pPr>
+    </w:p>
+    <w:p>
+      <w:pPr>
+        <w:rPr>
+          <w:lang w:val="fr-FR"/>
+        </w:rPr>
+      </w:pPr>
+    </w:p>
+    <w:p>
+      <w:pPr>
+        <w:rPr>
+          <w:lang w:val="fr-FR"/>
+        </w:rPr>
+      </w:pPr>
+    </w:p>
+    <w:p>
+      <w:pPr>
+        <w:rPr>
+          <w:lang w:val="fr-FR"/>
+        </w:rPr>
+      </w:pPr>
+    </w:p>
+    <w:p>
+      <w:pPr>
+        <w:pStyle w:val="ListParagraph"/>
+        <w:numPr>
+          <w:ilvl w:val="0"/>
+          <w:numId w:val="10"/>
+        </w:numPr>
+        <w:rPr>
+          <w:lang w:val="fr-FR"/>
+        </w:rPr>
+      </w:pPr>
+      <w:r>
+        <w:rPr>
+          <w:lang w:val="fr-FR"/>
+        </w:rPr>
+        <w:t>Après les informations de la fiche</w:t>
+      </w:r>
+      <w:r>
+        <w:rPr>
+          <w:lang w:val="fr-CA"/>
+        </w:rPr>
+        <w:t xml:space="preserve">, il y a </w:t>
+      </w:r>
       <w:bookmarkStart w:id="10" w:name="_GoBack"/>
       <w:bookmarkEnd w:id="10"/>
     </w:p>
@@ -1604,16 +2153,10 @@
           <w:lang w:val="fr-FR"/>
         </w:rPr>
       </w:pPr>
-      <w:r>
-        <w:rPr>
-          <w:lang w:val="fr-FR"/>
-        </w:rPr>
-        <w:br w:type="page"/>
-      </w:r>
     </w:p>
     <w:sectPr>
-      <w:headerReference w:type="default" r:id="rId14"/>
-      <w:footerReference w:type="default" r:id="rId15"/>
+      <w:headerReference w:type="default" r:id="rId18"/>
+      <w:footerReference w:type="default" r:id="rId19"/>
       <w:pgSz w:w="12240" w:h="15840" w:code="1"/>
       <w:pgMar w:top="720" w:right="1080" w:bottom="720" w:left="1080" w:header="576" w:footer="720" w:gutter="0"/>
       <w:cols w:space="720"/>
@@ -1625,7 +2168,7 @@
 </file>
 
 <file path=word/endnotes.xml><?xml version="1.0" encoding="utf-8"?>
-<w:endnotes xmlns:wpc="http://schemas.microsoft.com/office/word/2010/wordprocessingCanvas" xmlns:mc="http://schemas.openxmlformats.org/markup-compatibility/2006" xmlns:o="urn:schemas-microsoft-com:office:office" xmlns:r="http://schemas.openxmlformats.org/officeDocument/2006/relationships" xmlns:m="http://schemas.openxmlformats.org/officeDocument/2006/math" xmlns:v="urn:schemas-microsoft-com:vml" xmlns:wp14="http://schemas.microsoft.com/office/word/2010/wordprocessingDrawing" xmlns:wp="http://schemas.openxmlformats.org/drawingml/2006/wordprocessingDrawing" xmlns:w10="urn:schemas-microsoft-com:office:word" xmlns:w="http://schemas.openxmlformats.org/wordprocessingml/2006/main" xmlns:w14="http://schemas.microsoft.com/office/word/2010/wordml" xmlns:wpg="http://schemas.microsoft.com/office/word/2010/wordprocessingGroup" xmlns:wpi="http://schemas.microsoft.com/office/word/2010/wordprocessingInk" xmlns:wne="http://schemas.microsoft.com/office/word/2006/wordml" xmlns:wps="http://schemas.microsoft.com/office/word/2010/wordprocessingShape" mc:Ignorable="w14 wp14">
+<w:endnotes xmlns:wpc="http://schemas.microsoft.com/office/word/2010/wordprocessingCanvas" xmlns:mc="http://schemas.openxmlformats.org/markup-compatibility/2006" xmlns:o="urn:schemas-microsoft-com:office:office" xmlns:r="http://schemas.openxmlformats.org/officeDocument/2006/relationships" xmlns:m="http://schemas.openxmlformats.org/officeDocument/2006/math" xmlns:v="urn:schemas-microsoft-com:vml" xmlns:wp14="http://schemas.microsoft.com/office/word/2010/wordprocessingDrawing" xmlns:wp="http://schemas.openxmlformats.org/drawingml/2006/wordprocessingDrawing" xmlns:w10="urn:schemas-microsoft-com:office:word" xmlns:w="http://schemas.openxmlformats.org/wordprocessingml/2006/main" xmlns:w14="http://schemas.microsoft.com/office/word/2010/wordml" xmlns:w15="http://schemas.microsoft.com/office/word/2012/wordml" xmlns:wpg="http://schemas.microsoft.com/office/word/2010/wordprocessingGroup" xmlns:wpi="http://schemas.microsoft.com/office/word/2010/wordprocessingInk" xmlns:wne="http://schemas.microsoft.com/office/word/2006/wordml" xmlns:wps="http://schemas.microsoft.com/office/word/2010/wordprocessingShape" mc:Ignorable="w14 w15 wp14">
   <w:endnote w:type="separator" w:id="-1">
     <w:p>
       <w:pPr>
@@ -1650,7 +2193,7 @@
 </file>
 
 <file path=word/footer1.xml><?xml version="1.0" encoding="utf-8"?>
-<w:ftr xmlns:wpc="http://schemas.microsoft.com/office/word/2010/wordprocessingCanvas" xmlns:mc="http://schemas.openxmlformats.org/markup-compatibility/2006" xmlns:o="urn:schemas-microsoft-com:office:office" xmlns:r="http://schemas.openxmlformats.org/officeDocument/2006/relationships" xmlns:m="http://schemas.openxmlformats.org/officeDocument/2006/math" xmlns:v="urn:schemas-microsoft-com:vml" xmlns:wp14="http://schemas.microsoft.com/office/word/2010/wordprocessingDrawing" xmlns:wp="http://schemas.openxmlformats.org/drawingml/2006/wordprocessingDrawing" xmlns:w10="urn:schemas-microsoft-com:office:word" xmlns:w="http://schemas.openxmlformats.org/wordprocessingml/2006/main" xmlns:w14="http://schemas.microsoft.com/office/word/2010/wordml" xmlns:wpg="http://schemas.microsoft.com/office/word/2010/wordprocessingGroup" xmlns:wpi="http://schemas.microsoft.com/office/word/2010/wordprocessingInk" xmlns:wne="http://schemas.microsoft.com/office/word/2006/wordml" xmlns:wps="http://schemas.microsoft.com/office/word/2010/wordprocessingShape" mc:Ignorable="w14 wp14">
+<w:ftr xmlns:wpc="http://schemas.microsoft.com/office/word/2010/wordprocessingCanvas" xmlns:mc="http://schemas.openxmlformats.org/markup-compatibility/2006" xmlns:o="urn:schemas-microsoft-com:office:office" xmlns:r="http://schemas.openxmlformats.org/officeDocument/2006/relationships" xmlns:m="http://schemas.openxmlformats.org/officeDocument/2006/math" xmlns:v="urn:schemas-microsoft-com:vml" xmlns:wp14="http://schemas.microsoft.com/office/word/2010/wordprocessingDrawing" xmlns:wp="http://schemas.openxmlformats.org/drawingml/2006/wordprocessingDrawing" xmlns:w10="urn:schemas-microsoft-com:office:word" xmlns:w="http://schemas.openxmlformats.org/wordprocessingml/2006/main" xmlns:w14="http://schemas.microsoft.com/office/word/2010/wordml" xmlns:w15="http://schemas.microsoft.com/office/word/2012/wordml" xmlns:wpg="http://schemas.microsoft.com/office/word/2010/wordprocessingGroup" xmlns:wpi="http://schemas.microsoft.com/office/word/2010/wordprocessingInk" xmlns:wne="http://schemas.microsoft.com/office/word/2006/wordml" xmlns:wps="http://schemas.microsoft.com/office/word/2010/wordprocessingShape" mc:Ignorable="w14 w15 wp14">
   <w:tbl>
     <w:tblPr>
       <w:tblW w:w="5000" w:type="pct"/>
@@ -1676,7 +2219,7 @@
         </w:tcPr>
         <w:p>
           <w:pPr>
-            <w:pStyle w:val="Sansinterligne"/>
+            <w:pStyle w:val="NoSpacing"/>
           </w:pPr>
         </w:p>
       </w:tc>
@@ -1692,7 +2235,7 @@
         </w:tcPr>
         <w:p>
           <w:pPr>
-            <w:pStyle w:val="Sansinterligne"/>
+            <w:pStyle w:val="NoSpacing"/>
             <w:rPr>
               <w:rFonts w:ascii="Trebuchet MS" w:hAnsi="Trebuchet MS"/>
               <w:sz w:val="20"/>
@@ -1704,14 +2247,14 @@
   </w:tbl>
   <w:p>
     <w:pPr>
-      <w:pStyle w:val="Sansinterligne"/>
+      <w:pStyle w:val="NoSpacing"/>
     </w:pPr>
   </w:p>
 </w:ftr>
 </file>
 
 <file path=word/footnotes.xml><?xml version="1.0" encoding="utf-8"?>
-<w:footnotes xmlns:wpc="http://schemas.microsoft.com/office/word/2010/wordprocessingCanvas" xmlns:mc="http://schemas.openxmlformats.org/markup-compatibility/2006" xmlns:o="urn:schemas-microsoft-com:office:office" xmlns:r="http://schemas.openxmlformats.org/officeDocument/2006/relationships" xmlns:m="http://schemas.openxmlformats.org/officeDocument/2006/math" xmlns:v="urn:schemas-microsoft-com:vml" xmlns:wp14="http://schemas.microsoft.com/office/word/2010/wordprocessingDrawing" xmlns:wp="http://schemas.openxmlformats.org/drawingml/2006/wordprocessingDrawing" xmlns:w10="urn:schemas-microsoft-com:office:word" xmlns:w="http://schemas.openxmlformats.org/wordprocessingml/2006/main" xmlns:w14="http://schemas.microsoft.com/office/word/2010/wordml" xmlns:wpg="http://schemas.microsoft.com/office/word/2010/wordprocessingGroup" xmlns:wpi="http://schemas.microsoft.com/office/word/2010/wordprocessingInk" xmlns:wne="http://schemas.microsoft.com/office/word/2006/wordml" xmlns:wps="http://schemas.microsoft.com/office/word/2010/wordprocessingShape" mc:Ignorable="w14 wp14">
+<w:footnotes xmlns:wpc="http://schemas.microsoft.com/office/word/2010/wordprocessingCanvas" xmlns:mc="http://schemas.openxmlformats.org/markup-compatibility/2006" xmlns:o="urn:schemas-microsoft-com:office:office" xmlns:r="http://schemas.openxmlformats.org/officeDocument/2006/relationships" xmlns:m="http://schemas.openxmlformats.org/officeDocument/2006/math" xmlns:v="urn:schemas-microsoft-com:vml" xmlns:wp14="http://schemas.microsoft.com/office/word/2010/wordprocessingDrawing" xmlns:wp="http://schemas.openxmlformats.org/drawingml/2006/wordprocessingDrawing" xmlns:w10="urn:schemas-microsoft-com:office:word" xmlns:w="http://schemas.openxmlformats.org/wordprocessingml/2006/main" xmlns:w14="http://schemas.microsoft.com/office/word/2010/wordml" xmlns:w15="http://schemas.microsoft.com/office/word/2012/wordml" xmlns:wpg="http://schemas.microsoft.com/office/word/2010/wordprocessingGroup" xmlns:wpi="http://schemas.microsoft.com/office/word/2010/wordprocessingInk" xmlns:wne="http://schemas.microsoft.com/office/word/2006/wordml" xmlns:wps="http://schemas.microsoft.com/office/word/2010/wordprocessingShape" mc:Ignorable="w14 w15 wp14">
   <w:footnote w:type="separator" w:id="-1">
     <w:p>
       <w:pPr>
@@ -1736,7 +2279,7 @@
 </file>
 
 <file path=word/header1.xml><?xml version="1.0" encoding="utf-8"?>
-<w:hdr xmlns:wpc="http://schemas.microsoft.com/office/word/2010/wordprocessingCanvas" xmlns:mc="http://schemas.openxmlformats.org/markup-compatibility/2006" xmlns:o="urn:schemas-microsoft-com:office:office" xmlns:r="http://schemas.openxmlformats.org/officeDocument/2006/relationships" xmlns:m="http://schemas.openxmlformats.org/officeDocument/2006/math" xmlns:v="urn:schemas-microsoft-com:vml" xmlns:wp14="http://schemas.microsoft.com/office/word/2010/wordprocessingDrawing" xmlns:wp="http://schemas.openxmlformats.org/drawingml/2006/wordprocessingDrawing" xmlns:w10="urn:schemas-microsoft-com:office:word" xmlns:w="http://schemas.openxmlformats.org/wordprocessingml/2006/main" xmlns:w14="http://schemas.microsoft.com/office/word/2010/wordml" xmlns:wpg="http://schemas.microsoft.com/office/word/2010/wordprocessingGroup" xmlns:wpi="http://schemas.microsoft.com/office/word/2010/wordprocessingInk" xmlns:wne="http://schemas.microsoft.com/office/word/2006/wordml" xmlns:wps="http://schemas.microsoft.com/office/word/2010/wordprocessingShape" mc:Ignorable="w14 wp14">
+<w:hdr xmlns:wpc="http://schemas.microsoft.com/office/word/2010/wordprocessingCanvas" xmlns:mc="http://schemas.openxmlformats.org/markup-compatibility/2006" xmlns:o="urn:schemas-microsoft-com:office:office" xmlns:r="http://schemas.openxmlformats.org/officeDocument/2006/relationships" xmlns:m="http://schemas.openxmlformats.org/officeDocument/2006/math" xmlns:v="urn:schemas-microsoft-com:vml" xmlns:wp14="http://schemas.microsoft.com/office/word/2010/wordprocessingDrawing" xmlns:wp="http://schemas.openxmlformats.org/drawingml/2006/wordprocessingDrawing" xmlns:w10="urn:schemas-microsoft-com:office:word" xmlns:w="http://schemas.openxmlformats.org/wordprocessingml/2006/main" xmlns:w14="http://schemas.microsoft.com/office/word/2010/wordml" xmlns:w15="http://schemas.microsoft.com/office/word/2012/wordml" xmlns:wpg="http://schemas.microsoft.com/office/word/2010/wordprocessingGroup" xmlns:wpi="http://schemas.microsoft.com/office/word/2010/wordprocessingInk" xmlns:wne="http://schemas.microsoft.com/office/word/2006/wordml" xmlns:wps="http://schemas.microsoft.com/office/word/2010/wordprocessingShape" mc:Ignorable="w14 w15 wp14">
   <w:tbl>
     <w:tblPr>
       <w:tblW w:w="5000" w:type="pct"/>
@@ -1762,7 +2305,7 @@
         </w:tcPr>
         <w:p>
           <w:pPr>
-            <w:pStyle w:val="Sansinterligne"/>
+            <w:pStyle w:val="NoSpacing"/>
             <w:spacing w:after="80"/>
             <w:rPr>
               <w:lang w:val="fr-FR"/>
@@ -1795,10 +2338,10 @@
                 <v:path o:extrusionok="f" gradientshapeok="t" o:connecttype="rect"/>
                 <o:lock v:ext="edit" aspectratio="t"/>
               </v:shapetype>
-              <v:shape id="_x0000_i1025" type="#_x0000_t75" style="width:146.7pt;height:41.35pt" o:ole="">
+              <v:shape id="_x0000_i1025" type="#_x0000_t75" style="width:147pt;height:41.25pt" o:ole="">
                 <v:imagedata r:id="rId1" o:title=""/>
               </v:shape>
-              <o:OLEObject Type="Embed" ProgID="PBrush" ShapeID="_x0000_i1025" DrawAspect="Content" ObjectID="_1414927664" r:id="rId2"/>
+              <o:OLEObject Type="Embed" ProgID="PBrush" ShapeID="_x0000_i1025" DrawAspect="Content" ObjectID="_1414948102" r:id="rId2"/>
             </w:object>
           </w:r>
         </w:p>
@@ -1828,7 +2371,6 @@
               <w:dataBinding w:prefixMappings="xmlns:ns0='http://purl.org/dc/elements/1.1/' xmlns:ns1='http://schemas.openxmlformats.org/package/2006/metadata/core-properties' " w:xpath="/ns1:coreProperties[1]/ns0:description[1]" w:storeItemID="{6C3C8BC8-F283-45AE-878A-BAB7291924A1}"/>
               <w:text w:multiLine="1"/>
             </w:sdtPr>
-            <w:sdtEndPr/>
             <w:sdtContent>
               <w:r>
                 <w:t>Hobby-</w:t>
@@ -1848,7 +2390,7 @@
           </w:r>
           <w:r>
             <w:rPr>
-              <w:rStyle w:val="Numrodepage"/>
+              <w:rStyle w:val="PageNumber"/>
               <w:color w:val="F95F56"/>
               <w:lang w:val="fr-FR"/>
             </w:rPr>
@@ -1856,7 +2398,7 @@
           </w:r>
           <w:r>
             <w:rPr>
-              <w:rStyle w:val="Numrodepage"/>
+              <w:rStyle w:val="PageNumber"/>
               <w:color w:val="F95F56"/>
               <w:lang w:val="fr-FR"/>
             </w:rPr>
@@ -1864,7 +2406,7 @@
           </w:r>
           <w:r>
             <w:rPr>
-              <w:rStyle w:val="Numrodepage"/>
+              <w:rStyle w:val="PageNumber"/>
               <w:color w:val="F95F56"/>
               <w:lang w:val="fr-FR"/>
             </w:rPr>
@@ -1872,16 +2414,16 @@
           </w:r>
           <w:r>
             <w:rPr>
-              <w:rStyle w:val="Numrodepage"/>
+              <w:rStyle w:val="PageNumber"/>
               <w:noProof/>
               <w:color w:val="F95F56"/>
               <w:lang w:val="fr-FR"/>
             </w:rPr>
-            <w:t>7</w:t>
+            <w:t>10</w:t>
           </w:r>
           <w:r>
             <w:rPr>
-              <w:rStyle w:val="Numrodepage"/>
+              <w:rStyle w:val="PageNumber"/>
               <w:color w:val="F95F56"/>
               <w:lang w:val="fr-FR"/>
             </w:rPr>
@@ -1902,7 +2444,7 @@
 </file>
 
 <file path=word/numbering.xml><?xml version="1.0" encoding="utf-8"?>
-<w:numbering xmlns:wpc="http://schemas.microsoft.com/office/word/2010/wordprocessingCanvas" xmlns:mc="http://schemas.openxmlformats.org/markup-compatibility/2006" xmlns:o="urn:schemas-microsoft-com:office:office" xmlns:r="http://schemas.openxmlformats.org/officeDocument/2006/relationships" xmlns:m="http://schemas.openxmlformats.org/officeDocument/2006/math" xmlns:v="urn:schemas-microsoft-com:vml" xmlns:wp14="http://schemas.microsoft.com/office/word/2010/wordprocessingDrawing" xmlns:wp="http://schemas.openxmlformats.org/drawingml/2006/wordprocessingDrawing" xmlns:w10="urn:schemas-microsoft-com:office:word" xmlns:w="http://schemas.openxmlformats.org/wordprocessingml/2006/main" xmlns:w14="http://schemas.microsoft.com/office/word/2010/wordml" xmlns:wpg="http://schemas.microsoft.com/office/word/2010/wordprocessingGroup" xmlns:wpi="http://schemas.microsoft.com/office/word/2010/wordprocessingInk" xmlns:wne="http://schemas.microsoft.com/office/word/2006/wordml" xmlns:wps="http://schemas.microsoft.com/office/word/2010/wordprocessingShape" mc:Ignorable="w14 wp14">
+<w:numbering xmlns:wpc="http://schemas.microsoft.com/office/word/2010/wordprocessingCanvas" xmlns:mc="http://schemas.openxmlformats.org/markup-compatibility/2006" xmlns:o="urn:schemas-microsoft-com:office:office" xmlns:r="http://schemas.openxmlformats.org/officeDocument/2006/relationships" xmlns:m="http://schemas.openxmlformats.org/officeDocument/2006/math" xmlns:v="urn:schemas-microsoft-com:vml" xmlns:wp14="http://schemas.microsoft.com/office/word/2010/wordprocessingDrawing" xmlns:wp="http://schemas.openxmlformats.org/drawingml/2006/wordprocessingDrawing" xmlns:w10="urn:schemas-microsoft-com:office:word" xmlns:w="http://schemas.openxmlformats.org/wordprocessingml/2006/main" xmlns:w14="http://schemas.microsoft.com/office/word/2010/wordml" xmlns:w15="http://schemas.microsoft.com/office/word/2012/wordml" xmlns:wpg="http://schemas.microsoft.com/office/word/2010/wordprocessingGroup" xmlns:wpi="http://schemas.microsoft.com/office/word/2010/wordprocessingInk" xmlns:wne="http://schemas.microsoft.com/office/word/2006/wordml" xmlns:wps="http://schemas.microsoft.com/office/word/2010/wordprocessingShape" mc:Ignorable="w14 w15 wp14">
   <w:abstractNum w:abstractNumId="0">
     <w:nsid w:val="FFFFFF83"/>
     <w:multiLevelType w:val="singleLevel"/>
@@ -1910,7 +2452,7 @@
     <w:lvl w:ilvl="0">
       <w:start w:val="1"/>
       <w:numFmt w:val="bullet"/>
-      <w:pStyle w:val="Listepuces2"/>
+      <w:pStyle w:val="ListBullet2"/>
       <w:lvlText w:val=""/>
       <w:lvlJc w:val="left"/>
       <w:pPr>
@@ -1945,6 +2487,181 @@
     </w:lvl>
   </w:abstractNum>
   <w:abstractNum w:abstractNumId="2">
+    <w:nsid w:val="0C8161F3"/>
+    <w:multiLevelType w:val="hybridMultilevel"/>
+    <w:tmpl w:val="DCF2EF1C"/>
+    <w:lvl w:ilvl="0" w:tplc="0C0C000F">
+      <w:start w:val="1"/>
+      <w:numFmt w:val="decimal"/>
+      <w:lvlText w:val="%1."/>
+      <w:lvlJc w:val="left"/>
+      <w:pPr>
+        <w:ind w:left="720" w:hanging="360"/>
+      </w:pPr>
+    </w:lvl>
+    <w:lvl w:ilvl="1" w:tplc="0C0C0019" w:tentative="1">
+      <w:start w:val="1"/>
+      <w:numFmt w:val="lowerLetter"/>
+      <w:lvlText w:val="%2."/>
+      <w:lvlJc w:val="left"/>
+      <w:pPr>
+        <w:ind w:left="1440" w:hanging="360"/>
+      </w:pPr>
+    </w:lvl>
+    <w:lvl w:ilvl="2" w:tplc="0C0C001B" w:tentative="1">
+      <w:start w:val="1"/>
+      <w:numFmt w:val="lowerRoman"/>
+      <w:lvlText w:val="%3."/>
+      <w:lvlJc w:val="right"/>
+      <w:pPr>
+        <w:ind w:left="2160" w:hanging="180"/>
+      </w:pPr>
+    </w:lvl>
+    <w:lvl w:ilvl="3" w:tplc="0C0C000F" w:tentative="1">
+      <w:start w:val="1"/>
+      <w:numFmt w:val="decimal"/>
+      <w:lvlText w:val="%4."/>
+      <w:lvlJc w:val="left"/>
+      <w:pPr>
+        <w:ind w:left="2880" w:hanging="360"/>
+      </w:pPr>
+    </w:lvl>
+    <w:lvl w:ilvl="4" w:tplc="0C0C0019" w:tentative="1">
+      <w:start w:val="1"/>
+      <w:numFmt w:val="lowerLetter"/>
+      <w:lvlText w:val="%5."/>
+      <w:lvlJc w:val="left"/>
+      <w:pPr>
+        <w:ind w:left="3600" w:hanging="360"/>
+      </w:pPr>
+    </w:lvl>
+    <w:lvl w:ilvl="5" w:tplc="0C0C001B" w:tentative="1">
+      <w:start w:val="1"/>
+      <w:numFmt w:val="lowerRoman"/>
+      <w:lvlText w:val="%6."/>
+      <w:lvlJc w:val="right"/>
+      <w:pPr>
+        <w:ind w:left="4320" w:hanging="180"/>
+      </w:pPr>
+    </w:lvl>
+    <w:lvl w:ilvl="6" w:tplc="0C0C000F" w:tentative="1">
+      <w:start w:val="1"/>
+      <w:numFmt w:val="decimal"/>
+      <w:lvlText w:val="%7."/>
+      <w:lvlJc w:val="left"/>
+      <w:pPr>
+        <w:ind w:left="5040" w:hanging="360"/>
+      </w:pPr>
+    </w:lvl>
+    <w:lvl w:ilvl="7" w:tplc="0C0C0019" w:tentative="1">
+      <w:start w:val="1"/>
+      <w:numFmt w:val="lowerLetter"/>
+      <w:lvlText w:val="%8."/>
+      <w:lvlJc w:val="left"/>
+      <w:pPr>
+        <w:ind w:left="5760" w:hanging="360"/>
+      </w:pPr>
+    </w:lvl>
+    <w:lvl w:ilvl="8" w:tplc="0C0C001B" w:tentative="1">
+      <w:start w:val="1"/>
+      <w:numFmt w:val="lowerRoman"/>
+      <w:lvlText w:val="%9."/>
+      <w:lvlJc w:val="right"/>
+      <w:pPr>
+        <w:ind w:left="6480" w:hanging="180"/>
+      </w:pPr>
+    </w:lvl>
+  </w:abstractNum>
+  <w:abstractNum w:abstractNumId="3">
+    <w:nsid w:val="23691ECA"/>
+    <w:multiLevelType w:val="hybridMultilevel"/>
+    <w:tmpl w:val="1440308E"/>
+    <w:lvl w:ilvl="0" w:tplc="0C0C000F">
+      <w:start w:val="1"/>
+      <w:numFmt w:val="decimal"/>
+      <w:lvlText w:val="%1."/>
+      <w:lvlJc w:val="left"/>
+      <w:pPr>
+        <w:ind w:left="720" w:hanging="360"/>
+      </w:pPr>
+      <w:rPr>
+        <w:rFonts w:hint="default"/>
+      </w:rPr>
+    </w:lvl>
+    <w:lvl w:ilvl="1" w:tplc="0C0C0019" w:tentative="1">
+      <w:start w:val="1"/>
+      <w:numFmt w:val="lowerLetter"/>
+      <w:lvlText w:val="%2."/>
+      <w:lvlJc w:val="left"/>
+      <w:pPr>
+        <w:ind w:left="1440" w:hanging="360"/>
+      </w:pPr>
+    </w:lvl>
+    <w:lvl w:ilvl="2" w:tplc="0C0C001B" w:tentative="1">
+      <w:start w:val="1"/>
+      <w:numFmt w:val="lowerRoman"/>
+      <w:lvlText w:val="%3."/>
+      <w:lvlJc w:val="right"/>
+      <w:pPr>
+        <w:ind w:left="2160" w:hanging="180"/>
+      </w:pPr>
+    </w:lvl>
+    <w:lvl w:ilvl="3" w:tplc="0C0C000F" w:tentative="1">
+      <w:start w:val="1"/>
+      <w:numFmt w:val="decimal"/>
+      <w:lvlText w:val="%4."/>
+      <w:lvlJc w:val="left"/>
+      <w:pPr>
+        <w:ind w:left="2880" w:hanging="360"/>
+      </w:pPr>
+    </w:lvl>
+    <w:lvl w:ilvl="4" w:tplc="0C0C0019" w:tentative="1">
+      <w:start w:val="1"/>
+      <w:numFmt w:val="lowerLetter"/>
+      <w:lvlText w:val="%5."/>
+      <w:lvlJc w:val="left"/>
+      <w:pPr>
+        <w:ind w:left="3600" w:hanging="360"/>
+      </w:pPr>
+    </w:lvl>
+    <w:lvl w:ilvl="5" w:tplc="0C0C001B" w:tentative="1">
+      <w:start w:val="1"/>
+      <w:numFmt w:val="lowerRoman"/>
+      <w:lvlText w:val="%6."/>
+      <w:lvlJc w:val="right"/>
+      <w:pPr>
+        <w:ind w:left="4320" w:hanging="180"/>
+      </w:pPr>
+    </w:lvl>
+    <w:lvl w:ilvl="6" w:tplc="0C0C000F" w:tentative="1">
+      <w:start w:val="1"/>
+      <w:numFmt w:val="decimal"/>
+      <w:lvlText w:val="%7."/>
+      <w:lvlJc w:val="left"/>
+      <w:pPr>
+        <w:ind w:left="5040" w:hanging="360"/>
+      </w:pPr>
+    </w:lvl>
+    <w:lvl w:ilvl="7" w:tplc="0C0C0019" w:tentative="1">
+      <w:start w:val="1"/>
+      <w:numFmt w:val="lowerLetter"/>
+      <w:lvlText w:val="%8."/>
+      <w:lvlJc w:val="left"/>
+      <w:pPr>
+        <w:ind w:left="5760" w:hanging="360"/>
+      </w:pPr>
+    </w:lvl>
+    <w:lvl w:ilvl="8" w:tplc="0C0C001B" w:tentative="1">
+      <w:start w:val="1"/>
+      <w:numFmt w:val="lowerRoman"/>
+      <w:lvlText w:val="%9."/>
+      <w:lvlJc w:val="right"/>
+      <w:pPr>
+        <w:ind w:left="6480" w:hanging="180"/>
+      </w:pPr>
+    </w:lvl>
+  </w:abstractNum>
+  <w:abstractNum w:abstractNumId="4">
     <w:nsid w:val="2D320ADC"/>
     <w:multiLevelType w:val="hybridMultilevel"/>
     <w:tmpl w:val="E6A60516"/>
@@ -2061,14 +2778,14 @@
       </w:rPr>
     </w:lvl>
   </w:abstractNum>
-  <w:abstractNum w:abstractNumId="3">
+  <w:abstractNum w:abstractNumId="5">
     <w:nsid w:val="35F369CB"/>
     <w:multiLevelType w:val="hybridMultilevel"/>
     <w:tmpl w:val="6FC07668"/>
     <w:lvl w:ilvl="0" w:tplc="D6481606">
       <w:start w:val="1"/>
       <w:numFmt w:val="bullet"/>
-      <w:pStyle w:val="Listepuces"/>
+      <w:pStyle w:val="ListBullet"/>
       <w:lvlText w:val=""/>
       <w:lvlJc w:val="left"/>
       <w:pPr>
@@ -2178,7 +2895,7 @@
       </w:rPr>
     </w:lvl>
   </w:abstractNum>
-  <w:abstractNum w:abstractNumId="4">
+  <w:abstractNum w:abstractNumId="6">
     <w:nsid w:val="55FE26CD"/>
     <w:multiLevelType w:val="hybridMultilevel"/>
     <w:tmpl w:val="77B60E0C"/>
@@ -2291,7 +3008,93 @@
       </w:rPr>
     </w:lvl>
   </w:abstractNum>
-  <w:abstractNum w:abstractNumId="5">
+  <w:abstractNum w:abstractNumId="7">
+    <w:nsid w:val="579400E2"/>
+    <w:multiLevelType w:val="hybridMultilevel"/>
+    <w:tmpl w:val="0CACA656"/>
+    <w:lvl w:ilvl="0" w:tplc="0C0C000F">
+      <w:start w:val="1"/>
+      <w:numFmt w:val="decimal"/>
+      <w:lvlText w:val="%1."/>
+      <w:lvlJc w:val="left"/>
+      <w:pPr>
+        <w:ind w:left="720" w:hanging="360"/>
+      </w:pPr>
+    </w:lvl>
+    <w:lvl w:ilvl="1" w:tplc="0C0C0019" w:tentative="1">
+      <w:start w:val="1"/>
+      <w:numFmt w:val="lowerLetter"/>
+      <w:lvlText w:val="%2."/>
+      <w:lvlJc w:val="left"/>
+      <w:pPr>
+        <w:ind w:left="1440" w:hanging="360"/>
+      </w:pPr>
+    </w:lvl>
+    <w:lvl w:ilvl="2" w:tplc="0C0C001B" w:tentative="1">
+      <w:start w:val="1"/>
+      <w:numFmt w:val="lowerRoman"/>
+      <w:lvlText w:val="%3."/>
+      <w:lvlJc w:val="right"/>
+      <w:pPr>
+        <w:ind w:left="2160" w:hanging="180"/>
+      </w:pPr>
+    </w:lvl>
+    <w:lvl w:ilvl="3" w:tplc="0C0C000F" w:tentative="1">
+      <w:start w:val="1"/>
+      <w:numFmt w:val="decimal"/>
+      <w:lvlText w:val="%4."/>
+      <w:lvlJc w:val="left"/>
+      <w:pPr>
+        <w:ind w:left="2880" w:hanging="360"/>
+      </w:pPr>
+    </w:lvl>
+    <w:lvl w:ilvl="4" w:tplc="0C0C0019" w:tentative="1">
+      <w:start w:val="1"/>
+      <w:numFmt w:val="lowerLetter"/>
+      <w:lvlText w:val="%5."/>
+      <w:lvlJc w:val="left"/>
+      <w:pPr>
+        <w:ind w:left="3600" w:hanging="360"/>
+      </w:pPr>
+    </w:lvl>
+    <w:lvl w:ilvl="5" w:tplc="0C0C001B" w:tentative="1">
+      <w:start w:val="1"/>
+      <w:numFmt w:val="lowerRoman"/>
+      <w:lvlText w:val="%6."/>
+      <w:lvlJc w:val="right"/>
+      <w:pPr>
+        <w:ind w:left="4320" w:hanging="180"/>
+      </w:pPr>
+    </w:lvl>
+    <w:lvl w:ilvl="6" w:tplc="0C0C000F" w:tentative="1">
+      <w:start w:val="1"/>
+      <w:numFmt w:val="decimal"/>
+      <w:lvlText w:val="%7."/>
+      <w:lvlJc w:val="left"/>
+      <w:pPr>
+        <w:ind w:left="5040" w:hanging="360"/>
+      </w:pPr>
+    </w:lvl>
+    <w:lvl w:ilvl="7" w:tplc="0C0C0019" w:tentative="1">
+      <w:start w:val="1"/>
+      <w:numFmt w:val="lowerLetter"/>
+      <w:lvlText w:val="%8."/>
+      <w:lvlJc w:val="left"/>
+      <w:pPr>
+        <w:ind w:left="5760" w:hanging="360"/>
+      </w:pPr>
+    </w:lvl>
+    <w:lvl w:ilvl="8" w:tplc="0C0C001B" w:tentative="1">
+      <w:start w:val="1"/>
+      <w:numFmt w:val="lowerRoman"/>
+      <w:lvlText w:val="%9."/>
+      <w:lvlJc w:val="right"/>
+      <w:pPr>
+        <w:ind w:left="6480" w:hanging="180"/>
+      </w:pPr>
+    </w:lvl>
+  </w:abstractNum>
+  <w:abstractNum w:abstractNumId="8">
     <w:nsid w:val="5E92621E"/>
     <w:multiLevelType w:val="hybridMultilevel"/>
     <w:tmpl w:val="D7961F0E"/>
@@ -2403,10 +3206,10 @@
       </w:rPr>
     </w:lvl>
   </w:abstractNum>
-  <w:abstractNum w:abstractNumId="6">
+  <w:abstractNum w:abstractNumId="9">
     <w:nsid w:val="68542E0C"/>
     <w:multiLevelType w:val="hybridMultilevel"/>
-    <w:tmpl w:val="40707F3C"/>
+    <w:tmpl w:val="A7F4BCE8"/>
     <w:lvl w:ilvl="0" w:tplc="0C0C000F">
       <w:start w:val="1"/>
       <w:numFmt w:val="decimal"/>
@@ -2490,10 +3293,10 @@
     </w:lvl>
   </w:abstractNum>
   <w:num w:numId="1">
-    <w:abstractNumId w:val="5"/>
+    <w:abstractNumId w:val="8"/>
   </w:num>
   <w:num w:numId="2">
-    <w:abstractNumId w:val="3"/>
+    <w:abstractNumId w:val="5"/>
   </w:num>
   <w:num w:numId="3">
     <w:abstractNumId w:val="1"/>
@@ -2502,19 +3305,28 @@
     <w:abstractNumId w:val="0"/>
   </w:num>
   <w:num w:numId="5">
+    <w:abstractNumId w:val="4"/>
+  </w:num>
+  <w:num w:numId="6">
+    <w:abstractNumId w:val="6"/>
+  </w:num>
+  <w:num w:numId="7">
+    <w:abstractNumId w:val="9"/>
+  </w:num>
+  <w:num w:numId="8">
     <w:abstractNumId w:val="2"/>
   </w:num>
-  <w:num w:numId="6">
-    <w:abstractNumId w:val="4"/>
+  <w:num w:numId="9">
+    <w:abstractNumId w:val="7"/>
   </w:num>
-  <w:num w:numId="7">
-    <w:abstractNumId w:val="6"/>
+  <w:num w:numId="10">
+    <w:abstractNumId w:val="3"/>
   </w:num>
 </w:numbering>
 </file>
 
 <file path=word/styles.xml><?xml version="1.0" encoding="utf-8"?>
-<w:styles xmlns:mc="http://schemas.openxmlformats.org/markup-compatibility/2006" xmlns:r="http://schemas.openxmlformats.org/officeDocument/2006/relationships" xmlns:w="http://schemas.openxmlformats.org/wordprocessingml/2006/main" xmlns:w14="http://schemas.microsoft.com/office/word/2010/wordml" mc:Ignorable="w14">
+<w:styles xmlns:mc="http://schemas.openxmlformats.org/markup-compatibility/2006" xmlns:r="http://schemas.openxmlformats.org/officeDocument/2006/relationships" xmlns:w="http://schemas.openxmlformats.org/wordprocessingml/2006/main" xmlns:w14="http://schemas.microsoft.com/office/word/2010/wordml" xmlns:w15="http://schemas.microsoft.com/office/word/2012/wordml" mc:Ignorable="w14 w15">
   <w:docDefaults>
     <w:rPrDefault>
       <w:rPr>
@@ -2524,149 +3336,377 @@
     </w:rPrDefault>
     <w:pPrDefault/>
   </w:docDefaults>
-  <w:latentStyles w:defLockedState="0" w:defUIPriority="99" w:defSemiHidden="1" w:defUnhideWhenUsed="1" w:defQFormat="0" w:count="267">
-    <w:lsdException w:name="Normal" w:semiHidden="0" w:uiPriority="0" w:unhideWhenUsed="0" w:qFormat="1"/>
-    <w:lsdException w:name="heading 1" w:semiHidden="0" w:uiPriority="9" w:unhideWhenUsed="0" w:qFormat="1"/>
-    <w:lsdException w:name="heading 2" w:uiPriority="9" w:qFormat="1"/>
-    <w:lsdException w:name="heading 3" w:uiPriority="9" w:qFormat="1"/>
-    <w:lsdException w:name="heading 4" w:uiPriority="9" w:qFormat="1"/>
-    <w:lsdException w:name="heading 5" w:uiPriority="9" w:qFormat="1"/>
-    <w:lsdException w:name="heading 6" w:uiPriority="9" w:qFormat="1"/>
-    <w:lsdException w:name="heading 7" w:uiPriority="9" w:qFormat="1"/>
-    <w:lsdException w:name="heading 8" w:uiPriority="9" w:qFormat="1"/>
-    <w:lsdException w:name="heading 9" w:uiPriority="9" w:qFormat="1"/>
-    <w:lsdException w:name="toc 1" w:uiPriority="39" w:qFormat="1"/>
-    <w:lsdException w:name="toc 2" w:uiPriority="39" w:qFormat="1"/>
-    <w:lsdException w:name="toc 3" w:uiPriority="39" w:qFormat="1"/>
-    <w:lsdException w:name="toc 4" w:uiPriority="39"/>
-    <w:lsdException w:name="toc 5" w:uiPriority="39"/>
-    <w:lsdException w:name="toc 6" w:uiPriority="39"/>
-    <w:lsdException w:name="toc 7" w:uiPriority="39"/>
-    <w:lsdException w:name="toc 8" w:uiPriority="39"/>
-    <w:lsdException w:name="toc 9" w:uiPriority="39"/>
-    <w:lsdException w:name="caption" w:uiPriority="35" w:qFormat="1"/>
-    <w:lsdException w:name="page number" w:semiHidden="0" w:unhideWhenUsed="0" w:qFormat="1"/>
-    <w:lsdException w:name="toa heading" w:unhideWhenUsed="0"/>
-    <w:lsdException w:name="List Bullet" w:semiHidden="0" w:unhideWhenUsed="0" w:qFormat="1"/>
-    <w:lsdException w:name="List Bullet 2" w:semiHidden="0" w:unhideWhenUsed="0"/>
-    <w:lsdException w:name="Title" w:semiHidden="0" w:uiPriority="0" w:unhideWhenUsed="0" w:qFormat="1"/>
-    <w:lsdException w:name="Signature" w:unhideWhenUsed="0"/>
-    <w:lsdException w:name="Default Paragraph Font" w:uiPriority="1"/>
-    <w:lsdException w:name="Subtitle" w:semiHidden="0" w:uiPriority="0" w:unhideWhenUsed="0" w:qFormat="1"/>
-    <w:lsdException w:name="Strong" w:semiHidden="0" w:uiPriority="1" w:unhideWhenUsed="0" w:qFormat="1"/>
-    <w:lsdException w:name="Emphasis" w:uiPriority="20" w:unhideWhenUsed="0" w:qFormat="1"/>
-    <w:lsdException w:name="Table Grid" w:semiHidden="0" w:uiPriority="59" w:unhideWhenUsed="0"/>
-    <w:lsdException w:name="Placeholder Text" w:unhideWhenUsed="0"/>
-    <w:lsdException w:name="No Spacing" w:semiHidden="0" w:uiPriority="1" w:unhideWhenUsed="0" w:qFormat="1"/>
-    <w:lsdException w:name="Light Shading" w:semiHidden="0" w:uiPriority="60" w:unhideWhenUsed="0"/>
-    <w:lsdException w:name="Light List" w:semiHidden="0" w:uiPriority="61" w:unhideWhenUsed="0"/>
-    <w:lsdException w:name="Light Grid" w:semiHidden="0" w:uiPriority="62" w:unhideWhenUsed="0"/>
-    <w:lsdException w:name="Medium Shading 1" w:semiHidden="0" w:uiPriority="63" w:unhideWhenUsed="0"/>
-    <w:lsdException w:name="Medium Shading 2" w:semiHidden="0" w:uiPriority="64" w:unhideWhenUsed="0"/>
-    <w:lsdException w:name="Medium List 1" w:semiHidden="0" w:uiPriority="65" w:unhideWhenUsed="0"/>
-    <w:lsdException w:name="Medium List 2" w:semiHidden="0" w:uiPriority="66" w:unhideWhenUsed="0"/>
-    <w:lsdException w:name="Medium Grid 1" w:semiHidden="0" w:uiPriority="67" w:unhideWhenUsed="0"/>
-    <w:lsdException w:name="Medium Grid 2" w:semiHidden="0" w:uiPriority="68" w:unhideWhenUsed="0"/>
-    <w:lsdException w:name="Medium Grid 3" w:semiHidden="0" w:uiPriority="69" w:unhideWhenUsed="0"/>
-    <w:lsdException w:name="Dark List" w:semiHidden="0" w:uiPriority="70" w:unhideWhenUsed="0"/>
-    <w:lsdException w:name="Colorful Shading" w:semiHidden="0" w:uiPriority="71" w:unhideWhenUsed="0"/>
-    <w:lsdException w:name="Colorful List" w:semiHidden="0" w:uiPriority="72" w:unhideWhenUsed="0"/>
-    <w:lsdException w:name="Colorful Grid" w:semiHidden="0" w:uiPriority="73" w:unhideWhenUsed="0"/>
-    <w:lsdException w:name="Light Shading Accent 1" w:semiHidden="0" w:uiPriority="60" w:unhideWhenUsed="0"/>
-    <w:lsdException w:name="Light List Accent 1" w:semiHidden="0" w:uiPriority="61" w:unhideWhenUsed="0"/>
-    <w:lsdException w:name="Light Grid Accent 1" w:semiHidden="0" w:uiPriority="62" w:unhideWhenUsed="0"/>
-    <w:lsdException w:name="Medium Shading 1 Accent 1" w:semiHidden="0" w:uiPriority="63" w:unhideWhenUsed="0"/>
-    <w:lsdException w:name="Medium Shading 2 Accent 1" w:semiHidden="0" w:uiPriority="64" w:unhideWhenUsed="0"/>
-    <w:lsdException w:name="Medium List 1 Accent 1" w:semiHidden="0" w:uiPriority="65" w:unhideWhenUsed="0"/>
-    <w:lsdException w:name="Revision" w:unhideWhenUsed="0"/>
-    <w:lsdException w:name="List Paragraph" w:uiPriority="34" w:unhideWhenUsed="0" w:qFormat="1"/>
-    <w:lsdException w:name="Quote" w:uiPriority="29" w:unhideWhenUsed="0" w:qFormat="1"/>
-    <w:lsdException w:name="Intense Quote" w:uiPriority="30" w:unhideWhenUsed="0" w:qFormat="1"/>
-    <w:lsdException w:name="Medium List 2 Accent 1" w:semiHidden="0" w:uiPriority="66" w:unhideWhenUsed="0"/>
-    <w:lsdException w:name="Medium Grid 1 Accent 1" w:semiHidden="0" w:uiPriority="67" w:unhideWhenUsed="0"/>
-    <w:lsdException w:name="Medium Grid 2 Accent 1" w:semiHidden="0" w:uiPriority="68" w:unhideWhenUsed="0"/>
-    <w:lsdException w:name="Medium Grid 3 Accent 1" w:semiHidden="0" w:uiPriority="69" w:unhideWhenUsed="0"/>
-    <w:lsdException w:name="Dark List Accent 1" w:semiHidden="0" w:uiPriority="70" w:unhideWhenUsed="0"/>
-    <w:lsdException w:name="Colorful Shading Accent 1" w:semiHidden="0" w:uiPriority="71" w:unhideWhenUsed="0"/>
-    <w:lsdException w:name="Colorful List Accent 1" w:semiHidden="0" w:uiPriority="72" w:unhideWhenUsed="0"/>
-    <w:lsdException w:name="Colorful Grid Accent 1" w:semiHidden="0" w:uiPriority="73" w:unhideWhenUsed="0"/>
-    <w:lsdException w:name="Light Shading Accent 2" w:semiHidden="0" w:uiPriority="60" w:unhideWhenUsed="0"/>
-    <w:lsdException w:name="Light List Accent 2" w:semiHidden="0" w:uiPriority="61" w:unhideWhenUsed="0"/>
-    <w:lsdException w:name="Light Grid Accent 2" w:semiHidden="0" w:uiPriority="62" w:unhideWhenUsed="0"/>
-    <w:lsdException w:name="Medium Shading 1 Accent 2" w:semiHidden="0" w:uiPriority="63" w:unhideWhenUsed="0"/>
-    <w:lsdException w:name="Medium Shading 2 Accent 2" w:semiHidden="0" w:uiPriority="64" w:unhideWhenUsed="0"/>
-    <w:lsdException w:name="Medium List 1 Accent 2" w:semiHidden="0" w:uiPriority="65" w:unhideWhenUsed="0"/>
-    <w:lsdException w:name="Medium List 2 Accent 2" w:semiHidden="0" w:uiPriority="66" w:unhideWhenUsed="0"/>
-    <w:lsdException w:name="Medium Grid 1 Accent 2" w:semiHidden="0" w:uiPriority="67" w:unhideWhenUsed="0"/>
-    <w:lsdException w:name="Medium Grid 2 Accent 2" w:semiHidden="0" w:uiPriority="68" w:unhideWhenUsed="0"/>
-    <w:lsdException w:name="Medium Grid 3 Accent 2" w:semiHidden="0" w:uiPriority="69" w:unhideWhenUsed="0"/>
-    <w:lsdException w:name="Dark List Accent 2" w:semiHidden="0" w:uiPriority="70" w:unhideWhenUsed="0"/>
-    <w:lsdException w:name="Colorful Shading Accent 2" w:semiHidden="0" w:uiPriority="71" w:unhideWhenUsed="0"/>
-    <w:lsdException w:name="Colorful List Accent 2" w:semiHidden="0" w:uiPriority="72" w:unhideWhenUsed="0"/>
-    <w:lsdException w:name="Colorful Grid Accent 2" w:semiHidden="0" w:uiPriority="73" w:unhideWhenUsed="0"/>
-    <w:lsdException w:name="Light Shading Accent 3" w:semiHidden="0" w:uiPriority="60" w:unhideWhenUsed="0"/>
-    <w:lsdException w:name="Light List Accent 3" w:semiHidden="0" w:uiPriority="61" w:unhideWhenUsed="0"/>
-    <w:lsdException w:name="Light Grid Accent 3" w:semiHidden="0" w:uiPriority="62" w:unhideWhenUsed="0"/>
-    <w:lsdException w:name="Medium Shading 1 Accent 3" w:semiHidden="0" w:uiPriority="63" w:unhideWhenUsed="0"/>
-    <w:lsdException w:name="Medium Shading 2 Accent 3" w:semiHidden="0" w:uiPriority="64" w:unhideWhenUsed="0"/>
-    <w:lsdException w:name="Medium List 1 Accent 3" w:semiHidden="0" w:uiPriority="65" w:unhideWhenUsed="0"/>
-    <w:lsdException w:name="Medium List 2 Accent 3" w:semiHidden="0" w:uiPriority="66" w:unhideWhenUsed="0"/>
-    <w:lsdException w:name="Medium Grid 1 Accent 3" w:semiHidden="0" w:uiPriority="67" w:unhideWhenUsed="0"/>
-    <w:lsdException w:name="Medium Grid 2 Accent 3" w:semiHidden="0" w:uiPriority="68" w:unhideWhenUsed="0"/>
-    <w:lsdException w:name="Medium Grid 3 Accent 3" w:semiHidden="0" w:uiPriority="69" w:unhideWhenUsed="0"/>
-    <w:lsdException w:name="Dark List Accent 3" w:semiHidden="0" w:uiPriority="70" w:unhideWhenUsed="0"/>
-    <w:lsdException w:name="Colorful Shading Accent 3" w:semiHidden="0" w:uiPriority="71" w:unhideWhenUsed="0"/>
-    <w:lsdException w:name="Colorful List Accent 3" w:semiHidden="0" w:uiPriority="72" w:unhideWhenUsed="0"/>
-    <w:lsdException w:name="Colorful Grid Accent 3" w:semiHidden="0" w:uiPriority="73" w:unhideWhenUsed="0"/>
-    <w:lsdException w:name="Light Shading Accent 4" w:semiHidden="0" w:uiPriority="60" w:unhideWhenUsed="0"/>
-    <w:lsdException w:name="Light List Accent 4" w:semiHidden="0" w:uiPriority="61" w:unhideWhenUsed="0"/>
-    <w:lsdException w:name="Light Grid Accent 4" w:semiHidden="0" w:uiPriority="62" w:unhideWhenUsed="0"/>
-    <w:lsdException w:name="Medium Shading 1 Accent 4" w:semiHidden="0" w:uiPriority="63" w:unhideWhenUsed="0"/>
-    <w:lsdException w:name="Medium Shading 2 Accent 4" w:semiHidden="0" w:uiPriority="64" w:unhideWhenUsed="0"/>
-    <w:lsdException w:name="Medium List 1 Accent 4" w:semiHidden="0" w:uiPriority="65" w:unhideWhenUsed="0"/>
-    <w:lsdException w:name="Medium List 2 Accent 4" w:semiHidden="0" w:uiPriority="66" w:unhideWhenUsed="0"/>
-    <w:lsdException w:name="Medium Grid 1 Accent 4" w:semiHidden="0" w:uiPriority="67" w:unhideWhenUsed="0"/>
-    <w:lsdException w:name="Medium Grid 2 Accent 4" w:semiHidden="0" w:uiPriority="68" w:unhideWhenUsed="0"/>
-    <w:lsdException w:name="Medium Grid 3 Accent 4" w:semiHidden="0" w:uiPriority="69" w:unhideWhenUsed="0"/>
-    <w:lsdException w:name="Dark List Accent 4" w:semiHidden="0" w:uiPriority="70" w:unhideWhenUsed="0"/>
-    <w:lsdException w:name="Colorful Shading Accent 4" w:semiHidden="0" w:uiPriority="71" w:unhideWhenUsed="0"/>
-    <w:lsdException w:name="Colorful List Accent 4" w:semiHidden="0" w:uiPriority="72" w:unhideWhenUsed="0"/>
-    <w:lsdException w:name="Colorful Grid Accent 4" w:semiHidden="0" w:uiPriority="73" w:unhideWhenUsed="0"/>
-    <w:lsdException w:name="Light Shading Accent 5" w:semiHidden="0" w:uiPriority="60" w:unhideWhenUsed="0"/>
-    <w:lsdException w:name="Light List Accent 5" w:semiHidden="0" w:uiPriority="61" w:unhideWhenUsed="0"/>
-    <w:lsdException w:name="Light Grid Accent 5" w:semiHidden="0" w:uiPriority="62" w:unhideWhenUsed="0"/>
-    <w:lsdException w:name="Medium Shading 1 Accent 5" w:semiHidden="0" w:uiPriority="63" w:unhideWhenUsed="0"/>
-    <w:lsdException w:name="Medium Shading 2 Accent 5" w:semiHidden="0" w:uiPriority="64" w:unhideWhenUsed="0"/>
-    <w:lsdException w:name="Medium List 1 Accent 5" w:semiHidden="0" w:uiPriority="65" w:unhideWhenUsed="0"/>
-    <w:lsdException w:name="Medium List 2 Accent 5" w:semiHidden="0" w:uiPriority="66" w:unhideWhenUsed="0"/>
-    <w:lsdException w:name="Medium Grid 1 Accent 5" w:semiHidden="0" w:uiPriority="67" w:unhideWhenUsed="0"/>
-    <w:lsdException w:name="Medium Grid 2 Accent 5" w:semiHidden="0" w:uiPriority="68" w:unhideWhenUsed="0"/>
-    <w:lsdException w:name="Medium Grid 3 Accent 5" w:semiHidden="0" w:uiPriority="69" w:unhideWhenUsed="0"/>
-    <w:lsdException w:name="Dark List Accent 5" w:semiHidden="0" w:uiPriority="70" w:unhideWhenUsed="0"/>
-    <w:lsdException w:name="Colorful Shading Accent 5" w:semiHidden="0" w:uiPriority="71" w:unhideWhenUsed="0"/>
-    <w:lsdException w:name="Colorful List Accent 5" w:semiHidden="0" w:uiPriority="72" w:unhideWhenUsed="0"/>
-    <w:lsdException w:name="Colorful Grid Accent 5" w:semiHidden="0" w:uiPriority="73" w:unhideWhenUsed="0"/>
-    <w:lsdException w:name="Light Shading Accent 6" w:semiHidden="0" w:uiPriority="60" w:unhideWhenUsed="0"/>
-    <w:lsdException w:name="Light List Accent 6" w:semiHidden="0" w:uiPriority="61" w:unhideWhenUsed="0"/>
-    <w:lsdException w:name="Light Grid Accent 6" w:semiHidden="0" w:uiPriority="62" w:unhideWhenUsed="0"/>
-    <w:lsdException w:name="Medium Shading 1 Accent 6" w:semiHidden="0" w:uiPriority="63" w:unhideWhenUsed="0"/>
-    <w:lsdException w:name="Medium Shading 2 Accent 6" w:semiHidden="0" w:uiPriority="64" w:unhideWhenUsed="0"/>
-    <w:lsdException w:name="Medium List 1 Accent 6" w:semiHidden="0" w:uiPriority="65" w:unhideWhenUsed="0"/>
-    <w:lsdException w:name="Medium List 2 Accent 6" w:semiHidden="0" w:uiPriority="66" w:unhideWhenUsed="0"/>
-    <w:lsdException w:name="Medium Grid 1 Accent 6" w:semiHidden="0" w:uiPriority="67" w:unhideWhenUsed="0"/>
-    <w:lsdException w:name="Medium Grid 2 Accent 6" w:semiHidden="0" w:uiPriority="68" w:unhideWhenUsed="0"/>
-    <w:lsdException w:name="Medium Grid 3 Accent 6" w:semiHidden="0" w:uiPriority="69" w:unhideWhenUsed="0"/>
-    <w:lsdException w:name="Dark List Accent 6" w:semiHidden="0" w:uiPriority="70" w:unhideWhenUsed="0"/>
-    <w:lsdException w:name="Colorful Shading Accent 6" w:semiHidden="0" w:uiPriority="71" w:unhideWhenUsed="0"/>
-    <w:lsdException w:name="Colorful List Accent 6" w:semiHidden="0" w:uiPriority="72" w:unhideWhenUsed="0"/>
-    <w:lsdException w:name="Colorful Grid Accent 6" w:semiHidden="0" w:uiPriority="73" w:unhideWhenUsed="0"/>
-    <w:lsdException w:name="Subtle Emphasis" w:uiPriority="19" w:unhideWhenUsed="0" w:qFormat="1"/>
-    <w:lsdException w:name="Intense Emphasis" w:uiPriority="21" w:unhideWhenUsed="0" w:qFormat="1"/>
-    <w:lsdException w:name="Subtle Reference" w:uiPriority="31" w:unhideWhenUsed="0" w:qFormat="1"/>
-    <w:lsdException w:name="Intense Reference" w:uiPriority="32" w:unhideWhenUsed="0" w:qFormat="1"/>
-    <w:lsdException w:name="Book Title" w:uiPriority="33" w:unhideWhenUsed="0" w:qFormat="1"/>
-    <w:lsdException w:name="Bibliography" w:uiPriority="37"/>
-    <w:lsdException w:name="TOC Heading" w:semiHidden="0" w:uiPriority="39" w:unhideWhenUsed="0" w:qFormat="1"/>
+  <w:latentStyles w:defLockedState="0" w:defUIPriority="99" w:defSemiHidden="0" w:defUnhideWhenUsed="0" w:defQFormat="0" w:count="371">
+    <w:lsdException w:name="Normal" w:uiPriority="0" w:qFormat="1"/>
+    <w:lsdException w:name="heading 1" w:uiPriority="9" w:qFormat="1"/>
+    <w:lsdException w:name="heading 2" w:semiHidden="1" w:uiPriority="9" w:unhideWhenUsed="1" w:qFormat="1"/>
+    <w:lsdException w:name="heading 3" w:semiHidden="1" w:uiPriority="9" w:unhideWhenUsed="1" w:qFormat="1"/>
+    <w:lsdException w:name="heading 4" w:semiHidden="1" w:uiPriority="9" w:unhideWhenUsed="1" w:qFormat="1"/>
+    <w:lsdException w:name="heading 5" w:semiHidden="1" w:uiPriority="9" w:unhideWhenUsed="1" w:qFormat="1"/>
+    <w:lsdException w:name="heading 6" w:semiHidden="1" w:uiPriority="9" w:unhideWhenUsed="1" w:qFormat="1"/>
+    <w:lsdException w:name="heading 7" w:semiHidden="1" w:uiPriority="9" w:unhideWhenUsed="1" w:qFormat="1"/>
+    <w:lsdException w:name="heading 8" w:semiHidden="1" w:uiPriority="9" w:unhideWhenUsed="1" w:qFormat="1"/>
+    <w:lsdException w:name="heading 9" w:semiHidden="1" w:uiPriority="9" w:unhideWhenUsed="1" w:qFormat="1"/>
+    <w:lsdException w:name="index 1" w:semiHidden="1" w:unhideWhenUsed="1"/>
+    <w:lsdException w:name="index 2" w:semiHidden="1" w:unhideWhenUsed="1"/>
+    <w:lsdException w:name="index 3" w:semiHidden="1" w:unhideWhenUsed="1"/>
+    <w:lsdException w:name="index 4" w:semiHidden="1" w:unhideWhenUsed="1"/>
+    <w:lsdException w:name="index 5" w:semiHidden="1" w:unhideWhenUsed="1"/>
+    <w:lsdException w:name="index 6" w:semiHidden="1" w:unhideWhenUsed="1"/>
+    <w:lsdException w:name="index 7" w:semiHidden="1" w:unhideWhenUsed="1"/>
+    <w:lsdException w:name="index 8" w:semiHidden="1" w:unhideWhenUsed="1"/>
+    <w:lsdException w:name="index 9" w:semiHidden="1" w:unhideWhenUsed="1"/>
+    <w:lsdException w:name="toc 1" w:semiHidden="1" w:uiPriority="39" w:unhideWhenUsed="1" w:qFormat="1"/>
+    <w:lsdException w:name="toc 2" w:semiHidden="1" w:uiPriority="39" w:unhideWhenUsed="1" w:qFormat="1"/>
+    <w:lsdException w:name="toc 3" w:semiHidden="1" w:uiPriority="39" w:unhideWhenUsed="1" w:qFormat="1"/>
+    <w:lsdException w:name="toc 4" w:semiHidden="1" w:uiPriority="39" w:unhideWhenUsed="1"/>
+    <w:lsdException w:name="toc 5" w:semiHidden="1" w:uiPriority="39" w:unhideWhenUsed="1"/>
+    <w:lsdException w:name="toc 6" w:semiHidden="1" w:uiPriority="39" w:unhideWhenUsed="1"/>
+    <w:lsdException w:name="toc 7" w:semiHidden="1" w:uiPriority="39" w:unhideWhenUsed="1"/>
+    <w:lsdException w:name="toc 8" w:semiHidden="1" w:uiPriority="39" w:unhideWhenUsed="1"/>
+    <w:lsdException w:name="toc 9" w:semiHidden="1" w:uiPriority="39" w:unhideWhenUsed="1"/>
+    <w:lsdException w:name="Normal Indent" w:semiHidden="1" w:unhideWhenUsed="1"/>
+    <w:lsdException w:name="footnote text" w:semiHidden="1" w:unhideWhenUsed="1"/>
+    <w:lsdException w:name="annotation text" w:semiHidden="1" w:unhideWhenUsed="1"/>
+    <w:lsdException w:name="header" w:semiHidden="1" w:unhideWhenUsed="1"/>
+    <w:lsdException w:name="footer" w:semiHidden="1" w:unhideWhenUsed="1"/>
+    <w:lsdException w:name="index heading" w:semiHidden="1" w:unhideWhenUsed="1"/>
+    <w:lsdException w:name="caption" w:semiHidden="1" w:uiPriority="35" w:unhideWhenUsed="1" w:qFormat="1"/>
+    <w:lsdException w:name="table of figures" w:semiHidden="1" w:unhideWhenUsed="1"/>
+    <w:lsdException w:name="envelope address" w:semiHidden="1" w:unhideWhenUsed="1"/>
+    <w:lsdException w:name="envelope return" w:semiHidden="1" w:unhideWhenUsed="1"/>
+    <w:lsdException w:name="footnote reference" w:semiHidden="1" w:unhideWhenUsed="1"/>
+    <w:lsdException w:name="annotation reference" w:semiHidden="1" w:unhideWhenUsed="1"/>
+    <w:lsdException w:name="line number" w:semiHidden="1" w:unhideWhenUsed="1"/>
+    <w:lsdException w:name="page number" w:qFormat="1"/>
+    <w:lsdException w:name="endnote reference" w:semiHidden="1" w:unhideWhenUsed="1"/>
+    <w:lsdException w:name="endnote text" w:semiHidden="1" w:unhideWhenUsed="1"/>
+    <w:lsdException w:name="table of authorities" w:semiHidden="1" w:unhideWhenUsed="1"/>
+    <w:lsdException w:name="macro" w:semiHidden="1" w:unhideWhenUsed="1"/>
+    <w:lsdException w:name="toa heading" w:semiHidden="1"/>
+    <w:lsdException w:name="List" w:semiHidden="1" w:unhideWhenUsed="1"/>
+    <w:lsdException w:name="List Bullet" w:qFormat="1"/>
+    <w:lsdException w:name="List Number" w:semiHidden="1" w:unhideWhenUsed="1"/>
+    <w:lsdException w:name="List 2" w:semiHidden="1" w:unhideWhenUsed="1"/>
+    <w:lsdException w:name="List 3" w:semiHidden="1" w:unhideWhenUsed="1"/>
+    <w:lsdException w:name="List 4" w:semiHidden="1" w:unhideWhenUsed="1"/>
+    <w:lsdException w:name="List 5" w:semiHidden="1" w:unhideWhenUsed="1"/>
+    <w:lsdException w:name="List Bullet 3" w:semiHidden="1" w:unhideWhenUsed="1"/>
+    <w:lsdException w:name="List Bullet 4" w:semiHidden="1" w:unhideWhenUsed="1"/>
+    <w:lsdException w:name="List Bullet 5" w:semiHidden="1" w:unhideWhenUsed="1"/>
+    <w:lsdException w:name="List Number 2" w:semiHidden="1" w:unhideWhenUsed="1"/>
+    <w:lsdException w:name="List Number 3" w:semiHidden="1" w:unhideWhenUsed="1"/>
+    <w:lsdException w:name="List Number 4" w:semiHidden="1" w:unhideWhenUsed="1"/>
+    <w:lsdException w:name="List Number 5" w:semiHidden="1" w:unhideWhenUsed="1"/>
+    <w:lsdException w:name="Title" w:uiPriority="0" w:qFormat="1"/>
+    <w:lsdException w:name="Closing" w:semiHidden="1" w:unhideWhenUsed="1"/>
+    <w:lsdException w:name="Signature" w:semiHidden="1"/>
+    <w:lsdException w:name="Default Paragraph Font" w:semiHidden="1" w:uiPriority="1" w:unhideWhenUsed="1"/>
+    <w:lsdException w:name="Body Text" w:semiHidden="1" w:unhideWhenUsed="1"/>
+    <w:lsdException w:name="Body Text Indent" w:semiHidden="1" w:unhideWhenUsed="1"/>
+    <w:lsdException w:name="List Continue" w:semiHidden="1" w:unhideWhenUsed="1"/>
+    <w:lsdException w:name="List Continue 2" w:semiHidden="1" w:unhideWhenUsed="1"/>
+    <w:lsdException w:name="List Continue 3" w:semiHidden="1" w:unhideWhenUsed="1"/>
+    <w:lsdException w:name="List Continue 4" w:semiHidden="1" w:unhideWhenUsed="1"/>
+    <w:lsdException w:name="List Continue 5" w:semiHidden="1" w:unhideWhenUsed="1"/>
+    <w:lsdException w:name="Message Header" w:semiHidden="1" w:unhideWhenUsed="1"/>
+    <w:lsdException w:name="Subtitle" w:uiPriority="0" w:qFormat="1"/>
+    <w:lsdException w:name="Salutation" w:semiHidden="1" w:unhideWhenUsed="1"/>
+    <w:lsdException w:name="Date" w:semiHidden="1" w:unhideWhenUsed="1"/>
+    <w:lsdException w:name="Body Text First Indent" w:semiHidden="1" w:unhideWhenUsed="1"/>
+    <w:lsdException w:name="Body Text First Indent 2" w:semiHidden="1" w:unhideWhenUsed="1"/>
+    <w:lsdException w:name="Note Heading" w:semiHidden="1" w:unhideWhenUsed="1"/>
+    <w:lsdException w:name="Body Text 2" w:semiHidden="1" w:unhideWhenUsed="1"/>
+    <w:lsdException w:name="Body Text 3" w:semiHidden="1" w:unhideWhenUsed="1"/>
+    <w:lsdException w:name="Body Text Indent 2" w:semiHidden="1" w:unhideWhenUsed="1"/>
+    <w:lsdException w:name="Body Text Indent 3" w:semiHidden="1" w:unhideWhenUsed="1"/>
+    <w:lsdException w:name="Block Text" w:semiHidden="1" w:unhideWhenUsed="1"/>
+    <w:lsdException w:name="Hyperlink" w:semiHidden="1" w:unhideWhenUsed="1"/>
+    <w:lsdException w:name="FollowedHyperlink" w:semiHidden="1" w:unhideWhenUsed="1"/>
+    <w:lsdException w:name="Strong" w:uiPriority="1" w:qFormat="1"/>
+    <w:lsdException w:name="Emphasis" w:uiPriority="20" w:qFormat="1"/>
+    <w:lsdException w:name="Document Map" w:semiHidden="1" w:unhideWhenUsed="1"/>
+    <w:lsdException w:name="Plain Text" w:semiHidden="1" w:unhideWhenUsed="1"/>
+    <w:lsdException w:name="E-mail Signature" w:semiHidden="1" w:unhideWhenUsed="1"/>
+    <w:lsdException w:name="HTML Top of Form" w:semiHidden="1" w:unhideWhenUsed="1"/>
+    <w:lsdException w:name="HTML Bottom of Form" w:semiHidden="1" w:unhideWhenUsed="1"/>
+    <w:lsdException w:name="Normal (Web)" w:semiHidden="1" w:unhideWhenUsed="1"/>
+    <w:lsdException w:name="HTML Acronym" w:semiHidden="1" w:unhideWhenUsed="1"/>
+    <w:lsdException w:name="HTML Address" w:semiHidden="1" w:unhideWhenUsed="1"/>
+    <w:lsdException w:name="HTML Cite" w:semiHidden="1" w:unhideWhenUsed="1"/>
+    <w:lsdException w:name="HTML Code" w:semiHidden="1" w:unhideWhenUsed="1"/>
+    <w:lsdException w:name="HTML Definition" w:semiHidden="1" w:unhideWhenUsed="1"/>
+    <w:lsdException w:name="HTML Keyboard" w:semiHidden="1" w:unhideWhenUsed="1"/>
+    <w:lsdException w:name="HTML Preformatted" w:semiHidden="1" w:unhideWhenUsed="1"/>
+    <w:lsdException w:name="HTML Sample" w:semiHidden="1" w:unhideWhenUsed="1"/>
+    <w:lsdException w:name="HTML Typewriter" w:semiHidden="1" w:unhideWhenUsed="1"/>
+    <w:lsdException w:name="HTML Variable" w:semiHidden="1" w:unhideWhenUsed="1"/>
+    <w:lsdException w:name="Normal Table" w:semiHidden="1" w:unhideWhenUsed="1"/>
+    <w:lsdException w:name="annotation subject" w:semiHidden="1" w:unhideWhenUsed="1"/>
+    <w:lsdException w:name="No List" w:semiHidden="1" w:unhideWhenUsed="1"/>
+    <w:lsdException w:name="Outline List 1" w:semiHidden="1" w:unhideWhenUsed="1"/>
+    <w:lsdException w:name="Outline List 2" w:semiHidden="1" w:unhideWhenUsed="1"/>
+    <w:lsdException w:name="Outline List 3" w:semiHidden="1" w:unhideWhenUsed="1"/>
+    <w:lsdException w:name="Table Simple 1" w:semiHidden="1" w:unhideWhenUsed="1"/>
+    <w:lsdException w:name="Table Simple 2" w:semiHidden="1" w:unhideWhenUsed="1"/>
+    <w:lsdException w:name="Table Simple 3" w:semiHidden="1" w:unhideWhenUsed="1"/>
+    <w:lsdException w:name="Table Classic 1" w:semiHidden="1" w:unhideWhenUsed="1"/>
+    <w:lsdException w:name="Table Classic 2" w:semiHidden="1" w:unhideWhenUsed="1"/>
+    <w:lsdException w:name="Table Classic 3" w:semiHidden="1" w:unhideWhenUsed="1"/>
+    <w:lsdException w:name="Table Classic 4" w:semiHidden="1" w:unhideWhenUsed="1"/>
+    <w:lsdException w:name="Table Colorful 1" w:semiHidden="1" w:unhideWhenUsed="1"/>
+    <w:lsdException w:name="Table Colorful 2" w:semiHidden="1" w:unhideWhenUsed="1"/>
+    <w:lsdException w:name="Table Colorful 3" w:semiHidden="1" w:unhideWhenUsed="1"/>
+    <w:lsdException w:name="Table Columns 1" w:semiHidden="1" w:unhideWhenUsed="1"/>
+    <w:lsdException w:name="Table Columns 2" w:semiHidden="1" w:unhideWhenUsed="1"/>
+    <w:lsdException w:name="Table Columns 3" w:semiHidden="1" w:unhideWhenUsed="1"/>
+    <w:lsdException w:name="Table Columns 4" w:semiHidden="1" w:unhideWhenUsed="1"/>
+    <w:lsdException w:name="Table Columns 5" w:semiHidden="1" w:unhideWhenUsed="1"/>
+    <w:lsdException w:name="Table Grid 1" w:semiHidden="1" w:unhideWhenUsed="1"/>
+    <w:lsdException w:name="Table Grid 2" w:semiHidden="1" w:unhideWhenUsed="1"/>
+    <w:lsdException w:name="Table Grid 3" w:semiHidden="1" w:unhideWhenUsed="1"/>
+    <w:lsdException w:name="Table Grid 4" w:semiHidden="1" w:unhideWhenUsed="1"/>
+    <w:lsdException w:name="Table Grid 5" w:semiHidden="1" w:unhideWhenUsed="1"/>
+    <w:lsdException w:name="Table Grid 6" w:semiHidden="1" w:unhideWhenUsed="1"/>
+    <w:lsdException w:name="Table Grid 7" w:semiHidden="1" w:unhideWhenUsed="1"/>
+    <w:lsdException w:name="Table Grid 8" w:semiHidden="1" w:unhideWhenUsed="1"/>
+    <w:lsdException w:name="Table List 1" w:semiHidden="1" w:unhideWhenUsed="1"/>
+    <w:lsdException w:name="Table List 2" w:semiHidden="1" w:unhideWhenUsed="1"/>
+    <w:lsdException w:name="Table List 3" w:semiHidden="1" w:unhideWhenUsed="1"/>
+    <w:lsdException w:name="Table List 4" w:semiHidden="1" w:unhideWhenUsed="1"/>
+    <w:lsdException w:name="Table List 5" w:semiHidden="1" w:unhideWhenUsed="1"/>
+    <w:lsdException w:name="Table List 6" w:semiHidden="1" w:unhideWhenUsed="1"/>
+    <w:lsdException w:name="Table List 7" w:semiHidden="1" w:unhideWhenUsed="1"/>
+    <w:lsdException w:name="Table List 8" w:semiHidden="1" w:unhideWhenUsed="1"/>
+    <w:lsdException w:name="Table 3D effects 1" w:semiHidden="1" w:unhideWhenUsed="1"/>
+    <w:lsdException w:name="Table 3D effects 2" w:semiHidden="1" w:unhideWhenUsed="1"/>
+    <w:lsdException w:name="Table 3D effects 3" w:semiHidden="1" w:unhideWhenUsed="1"/>
+    <w:lsdException w:name="Table Contemporary" w:semiHidden="1" w:unhideWhenUsed="1"/>
+    <w:lsdException w:name="Table Elegant" w:semiHidden="1" w:unhideWhenUsed="1"/>
+    <w:lsdException w:name="Table Professional" w:semiHidden="1" w:unhideWhenUsed="1"/>
+    <w:lsdException w:name="Table Subtle 1" w:semiHidden="1" w:unhideWhenUsed="1"/>
+    <w:lsdException w:name="Table Subtle 2" w:semiHidden="1" w:unhideWhenUsed="1"/>
+    <w:lsdException w:name="Table Web 1" w:semiHidden="1" w:unhideWhenUsed="1"/>
+    <w:lsdException w:name="Table Web 2" w:semiHidden="1" w:unhideWhenUsed="1"/>
+    <w:lsdException w:name="Table Web 3" w:semiHidden="1" w:unhideWhenUsed="1"/>
+    <w:lsdException w:name="Balloon Text" w:semiHidden="1" w:unhideWhenUsed="1"/>
+    <w:lsdException w:name="Table Grid" w:uiPriority="59"/>
+    <w:lsdException w:name="Table Theme" w:semiHidden="1" w:unhideWhenUsed="1"/>
+    <w:lsdException w:name="Placeholder Text" w:semiHidden="1"/>
+    <w:lsdException w:name="No Spacing" w:uiPriority="1" w:qFormat="1"/>
+    <w:lsdException w:name="Light Shading" w:uiPriority="60"/>
+    <w:lsdException w:name="Light List" w:uiPriority="61"/>
+    <w:lsdException w:name="Light Grid" w:uiPriority="62"/>
+    <w:lsdException w:name="Medium Shading 1" w:uiPriority="63"/>
+    <w:lsdException w:name="Medium Shading 2" w:uiPriority="64"/>
+    <w:lsdException w:name="Medium List 1" w:uiPriority="65"/>
+    <w:lsdException w:name="Medium List 2" w:uiPriority="66"/>
+    <w:lsdException w:name="Medium Grid 1" w:uiPriority="67"/>
+    <w:lsdException w:name="Medium Grid 2" w:uiPriority="68"/>
+    <w:lsdException w:name="Medium Grid 3" w:uiPriority="69"/>
+    <w:lsdException w:name="Dark List" w:uiPriority="70"/>
+    <w:lsdException w:name="Colorful Shading" w:uiPriority="71"/>
+    <w:lsdException w:name="Colorful List" w:uiPriority="72"/>
+    <w:lsdException w:name="Colorful Grid" w:uiPriority="73"/>
+    <w:lsdException w:name="Light Shading Accent 1" w:uiPriority="60"/>
+    <w:lsdException w:name="Light List Accent 1" w:uiPriority="61"/>
+    <w:lsdException w:name="Light Grid Accent 1" w:uiPriority="62"/>
+    <w:lsdException w:name="Medium Shading 1 Accent 1" w:uiPriority="63"/>
+    <w:lsdException w:name="Medium Shading 2 Accent 1" w:uiPriority="64"/>
+    <w:lsdException w:name="Medium List 1 Accent 1" w:uiPriority="65"/>
+    <w:lsdException w:name="Revision" w:semiHidden="1"/>
+    <w:lsdException w:name="List Paragraph" w:uiPriority="34" w:qFormat="1"/>
+    <w:lsdException w:name="Quote" w:uiPriority="29" w:qFormat="1"/>
+    <w:lsdException w:name="Intense Quote" w:uiPriority="30" w:qFormat="1"/>
+    <w:lsdException w:name="Medium List 2 Accent 1" w:uiPriority="66"/>
+    <w:lsdException w:name="Medium Grid 1 Accent 1" w:uiPriority="67"/>
+    <w:lsdException w:name="Medium Grid 2 Accent 1" w:uiPriority="68"/>
+    <w:lsdException w:name="Medium Grid 3 Accent 1" w:uiPriority="69"/>
+    <w:lsdException w:name="Dark List Accent 1" w:uiPriority="70"/>
+    <w:lsdException w:name="Colorful Shading Accent 1" w:uiPriority="71"/>
+    <w:lsdException w:name="Colorful List Accent 1" w:uiPriority="72"/>
+    <w:lsdException w:name="Colorful Grid Accent 1" w:uiPriority="73"/>
+    <w:lsdException w:name="Light Shading Accent 2" w:uiPriority="60"/>
+    <w:lsdException w:name="Light List Accent 2" w:uiPriority="61"/>
+    <w:lsdException w:name="Light Grid Accent 2" w:uiPriority="62"/>
+    <w:lsdException w:name="Medium Shading 1 Accent 2" w:uiPriority="63"/>
+    <w:lsdException w:name="Medium Shading 2 Accent 2" w:uiPriority="64"/>
+    <w:lsdException w:name="Medium List 1 Accent 2" w:uiPriority="65"/>
+    <w:lsdException w:name="Medium List 2 Accent 2" w:uiPriority="66"/>
+    <w:lsdException w:name="Medium Grid 1 Accent 2" w:uiPriority="67"/>
+    <w:lsdException w:name="Medium Grid 2 Accent 2" w:uiPriority="68"/>
+    <w:lsdException w:name="Medium Grid 3 Accent 2" w:uiPriority="69"/>
+    <w:lsdException w:name="Dark List Accent 2" w:uiPriority="70"/>
+    <w:lsdException w:name="Colorful Shading Accent 2" w:uiPriority="71"/>
+    <w:lsdException w:name="Colorful List Accent 2" w:uiPriority="72"/>
+    <w:lsdException w:name="Colorful Grid Accent 2" w:uiPriority="73"/>
+    <w:lsdException w:name="Light Shading Accent 3" w:uiPriority="60"/>
+    <w:lsdException w:name="Light List Accent 3" w:uiPriority="61"/>
+    <w:lsdException w:name="Light Grid Accent 3" w:uiPriority="62"/>
+    <w:lsdException w:name="Medium Shading 1 Accent 3" w:uiPriority="63"/>
+    <w:lsdException w:name="Medium Shading 2 Accent 3" w:uiPriority="64"/>
+    <w:lsdException w:name="Medium List 1 Accent 3" w:uiPriority="65"/>
+    <w:lsdException w:name="Medium List 2 Accent 3" w:uiPriority="66"/>
+    <w:lsdException w:name="Medium Grid 1 Accent 3" w:uiPriority="67"/>
+    <w:lsdException w:name="Medium Grid 2 Accent 3" w:uiPriority="68"/>
+    <w:lsdException w:name="Medium Grid 3 Accent 3" w:uiPriority="69"/>
+    <w:lsdException w:name="Dark List Accent 3" w:uiPriority="70"/>
+    <w:lsdException w:name="Colorful Shading Accent 3" w:uiPriority="71"/>
+    <w:lsdException w:name="Colorful List Accent 3" w:uiPriority="72"/>
+    <w:lsdException w:name="Colorful Grid Accent 3" w:uiPriority="73"/>
+    <w:lsdException w:name="Light Shading Accent 4" w:uiPriority="60"/>
+    <w:lsdException w:name="Light List Accent 4" w:uiPriority="61"/>
+    <w:lsdException w:name="Light Grid Accent 4" w:uiPriority="62"/>
+    <w:lsdException w:name="Medium Shading 1 Accent 4" w:uiPriority="63"/>
+    <w:lsdException w:name="Medium Shading 2 Accent 4" w:uiPriority="64"/>
+    <w:lsdException w:name="Medium List 1 Accent 4" w:uiPriority="65"/>
+    <w:lsdException w:name="Medium List 2 Accent 4" w:uiPriority="66"/>
+    <w:lsdException w:name="Medium Grid 1 Accent 4" w:uiPriority="67"/>
+    <w:lsdException w:name="Medium Grid 2 Accent 4" w:uiPriority="68"/>
+    <w:lsdException w:name="Medium Grid 3 Accent 4" w:uiPriority="69"/>
+    <w:lsdException w:name="Dark List Accent 4" w:uiPriority="70"/>
+    <w:lsdException w:name="Colorful Shading Accent 4" w:uiPriority="71"/>
+    <w:lsdException w:name="Colorful List Accent 4" w:uiPriority="72"/>
+    <w:lsdException w:name="Colorful Grid Accent 4" w:uiPriority="73"/>
+    <w:lsdException w:name="Light Shading Accent 5" w:uiPriority="60"/>
+    <w:lsdException w:name="Light List Accent 5" w:uiPriority="61"/>
+    <w:lsdException w:name="Light Grid Accent 5" w:uiPriority="62"/>
+    <w:lsdException w:name="Medium Shading 1 Accent 5" w:uiPriority="63"/>
+    <w:lsdException w:name="Medium Shading 2 Accent 5" w:uiPriority="64"/>
+    <w:lsdException w:name="Medium List 1 Accent 5" w:uiPriority="65"/>
+    <w:lsdException w:name="Medium List 2 Accent 5" w:uiPriority="66"/>
+    <w:lsdException w:name="Medium Grid 1 Accent 5" w:uiPriority="67"/>
+    <w:lsdException w:name="Medium Grid 2 Accent 5" w:uiPriority="68"/>
+    <w:lsdException w:name="Medium Grid 3 Accent 5" w:uiPriority="69"/>
+    <w:lsdException w:name="Dark List Accent 5" w:uiPriority="70"/>
+    <w:lsdException w:name="Colorful Shading Accent 5" w:uiPriority="71"/>
+    <w:lsdException w:name="Colorful List Accent 5" w:uiPriority="72"/>
+    <w:lsdException w:name="Colorful Grid Accent 5" w:uiPriority="73"/>
+    <w:lsdException w:name="Light Shading Accent 6" w:uiPriority="60"/>
+    <w:lsdException w:name="Light List Accent 6" w:uiPriority="61"/>
+    <w:lsdException w:name="Light Grid Accent 6" w:uiPriority="62"/>
+    <w:lsdException w:name="Medium Shading 1 Accent 6" w:uiPriority="63"/>
+    <w:lsdException w:name="Medium Shading 2 Accent 6" w:uiPriority="64"/>
+    <w:lsdException w:name="Medium List 1 Accent 6" w:uiPriority="65"/>
+    <w:lsdException w:name="Medium List 2 Accent 6" w:uiPriority="66"/>
+    <w:lsdException w:name="Medium Grid 1 Accent 6" w:uiPriority="67"/>
+    <w:lsdException w:name="Medium Grid 2 Accent 6" w:uiPriority="68"/>
+    <w:lsdException w:name="Medium Grid 3 Accent 6" w:uiPriority="69"/>
+    <w:lsdException w:name="Dark List Accent 6" w:uiPriority="70"/>
+    <w:lsdException w:name="Colorful Shading Accent 6" w:uiPriority="71"/>
+    <w:lsdException w:name="Colorful List Accent 6" w:uiPriority="72"/>
+    <w:lsdException w:name="Colorful Grid Accent 6" w:uiPriority="73"/>
+    <w:lsdException w:name="Subtle Emphasis" w:uiPriority="19" w:qFormat="1"/>
+    <w:lsdException w:name="Intense Emphasis" w:uiPriority="21" w:qFormat="1"/>
+    <w:lsdException w:name="Subtle Reference" w:uiPriority="31" w:qFormat="1"/>
+    <w:lsdException w:name="Intense Reference" w:uiPriority="32" w:qFormat="1"/>
+    <w:lsdException w:name="Book Title" w:uiPriority="33" w:qFormat="1"/>
+    <w:lsdException w:name="Bibliography" w:semiHidden="1" w:uiPriority="37" w:unhideWhenUsed="1"/>
+    <w:lsdException w:name="TOC Heading" w:uiPriority="39" w:qFormat="1"/>
+    <w:lsdException w:name="Plain Table 1" w:uiPriority="41"/>
+    <w:lsdException w:name="Plain Table 2" w:uiPriority="42"/>
+    <w:lsdException w:name="Plain Table 3" w:uiPriority="43"/>
+    <w:lsdException w:name="Plain Table 4" w:uiPriority="44"/>
+    <w:lsdException w:name="Plain Table 5" w:uiPriority="45"/>
+    <w:lsdException w:name="Grid Table Light" w:uiPriority="40"/>
+    <w:lsdException w:name="Grid Table 1 Light" w:uiPriority="46"/>
+    <w:lsdException w:name="Grid Table 2" w:uiPriority="47"/>
+    <w:lsdException w:name="Grid Table 3" w:uiPriority="48"/>
+    <w:lsdException w:name="Grid Table 4" w:uiPriority="49"/>
+    <w:lsdException w:name="Grid Table 5 Dark" w:uiPriority="50"/>
+    <w:lsdException w:name="Grid Table 6 Colorful" w:uiPriority="51"/>
+    <w:lsdException w:name="Grid Table 7 Colorful" w:uiPriority="52"/>
+    <w:lsdException w:name="Grid Table 1 Light Accent 1" w:uiPriority="46"/>
+    <w:lsdException w:name="Grid Table 2 Accent 1" w:uiPriority="47"/>
+    <w:lsdException w:name="Grid Table 3 Accent 1" w:uiPriority="48"/>
+    <w:lsdException w:name="Grid Table 4 Accent 1" w:uiPriority="49"/>
+    <w:lsdException w:name="Grid Table 5 Dark Accent 1" w:uiPriority="50"/>
+    <w:lsdException w:name="Grid Table 6 Colorful Accent 1" w:uiPriority="51"/>
+    <w:lsdException w:name="Grid Table 7 Colorful Accent 1" w:uiPriority="52"/>
+    <w:lsdException w:name="Grid Table 1 Light Accent 2" w:uiPriority="46"/>
+    <w:lsdException w:name="Grid Table 2 Accent 2" w:uiPriority="47"/>
+    <w:lsdException w:name="Grid Table 3 Accent 2" w:uiPriority="48"/>
+    <w:lsdException w:name="Grid Table 4 Accent 2" w:uiPriority="49"/>
+    <w:lsdException w:name="Grid Table 5 Dark Accent 2" w:uiPriority="50"/>
+    <w:lsdException w:name="Grid Table 6 Colorful Accent 2" w:uiPriority="51"/>
+    <w:lsdException w:name="Grid Table 7 Colorful Accent 2" w:uiPriority="52"/>
+    <w:lsdException w:name="Grid Table 1 Light Accent 3" w:uiPriority="46"/>
+    <w:lsdException w:name="Grid Table 2 Accent 3" w:uiPriority="47"/>
+    <w:lsdException w:name="Grid Table 3 Accent 3" w:uiPriority="48"/>
+    <w:lsdException w:name="Grid Table 4 Accent 3" w:uiPriority="49"/>
+    <w:lsdException w:name="Grid Table 5 Dark Accent 3" w:uiPriority="50"/>
+    <w:lsdException w:name="Grid Table 6 Colorful Accent 3" w:uiPriority="51"/>
+    <w:lsdException w:name="Grid Table 7 Colorful Accent 3" w:uiPriority="52"/>
+    <w:lsdException w:name="Grid Table 1 Light Accent 4" w:uiPriority="46"/>
+    <w:lsdException w:name="Grid Table 2 Accent 4" w:uiPriority="47"/>
+    <w:lsdException w:name="Grid Table 3 Accent 4" w:uiPriority="48"/>
+    <w:lsdException w:name="Grid Table 4 Accent 4" w:uiPriority="49"/>
+    <w:lsdException w:name="Grid Table 5 Dark Accent 4" w:uiPriority="50"/>
+    <w:lsdException w:name="Grid Table 6 Colorful Accent 4" w:uiPriority="51"/>
+    <w:lsdException w:name="Grid Table 7 Colorful Accent 4" w:uiPriority="52"/>
+    <w:lsdException w:name="Grid Table 1 Light Accent 5" w:uiPriority="46"/>
+    <w:lsdException w:name="Grid Table 2 Accent 5" w:uiPriority="47"/>
+    <w:lsdException w:name="Grid Table 3 Accent 5" w:uiPriority="48"/>
+    <w:lsdException w:name="Grid Table 4 Accent 5" w:uiPriority="49"/>
+    <w:lsdException w:name="Grid Table 5 Dark Accent 5" w:uiPriority="50"/>
+    <w:lsdException w:name="Grid Table 6 Colorful Accent 5" w:uiPriority="51"/>
+    <w:lsdException w:name="Grid Table 7 Colorful Accent 5" w:uiPriority="52"/>
+    <w:lsdException w:name="Grid Table 1 Light Accent 6" w:uiPriority="46"/>
+    <w:lsdException w:name="Grid Table 2 Accent 6" w:uiPriority="47"/>
+    <w:lsdException w:name="Grid Table 3 Accent 6" w:uiPriority="48"/>
+    <w:lsdException w:name="Grid Table 4 Accent 6" w:uiPriority="49"/>
+    <w:lsdException w:name="Grid Table 5 Dark Accent 6" w:uiPriority="50"/>
+    <w:lsdException w:name="Grid Table 6 Colorful Accent 6" w:uiPriority="51"/>
+    <w:lsdException w:name="Grid Table 7 Colorful Accent 6" w:uiPriority="52"/>
+    <w:lsdException w:name="List Table 1 Light" w:uiPriority="46"/>
+    <w:lsdException w:name="List Table 2" w:uiPriority="47"/>
+    <w:lsdException w:name="List Table 3" w:uiPriority="48"/>
+    <w:lsdException w:name="List Table 4" w:uiPriority="49"/>
+    <w:lsdException w:name="List Table 5 Dark" w:uiPriority="50"/>
+    <w:lsdException w:name="List Table 6 Colorful" w:uiPriority="51"/>
+    <w:lsdException w:name="List Table 7 Colorful" w:uiPriority="52"/>
+    <w:lsdException w:name="List Table 1 Light Accent 1" w:uiPriority="46"/>
+    <w:lsdException w:name="List Table 2 Accent 1" w:uiPriority="47"/>
+    <w:lsdException w:name="List Table 3 Accent 1" w:uiPriority="48"/>
+    <w:lsdException w:name="List Table 4 Accent 1" w:uiPriority="49"/>
+    <w:lsdException w:name="List Table 5 Dark Accent 1" w:uiPriority="50"/>
+    <w:lsdException w:name="List Table 6 Colorful Accent 1" w:uiPriority="51"/>
+    <w:lsdException w:name="List Table 7 Colorful Accent 1" w:uiPriority="52"/>
+    <w:lsdException w:name="List Table 1 Light Accent 2" w:uiPriority="46"/>
+    <w:lsdException w:name="List Table 2 Accent 2" w:uiPriority="47"/>
+    <w:lsdException w:name="List Table 3 Accent 2" w:uiPriority="48"/>
+    <w:lsdException w:name="List Table 4 Accent 2" w:uiPriority="49"/>
+    <w:lsdException w:name="List Table 5 Dark Accent 2" w:uiPriority="50"/>
+    <w:lsdException w:name="List Table 6 Colorful Accent 2" w:uiPriority="51"/>
+    <w:lsdException w:name="List Table 7 Colorful Accent 2" w:uiPriority="52"/>
+    <w:lsdException w:name="List Table 1 Light Accent 3" w:uiPriority="46"/>
+    <w:lsdException w:name="List Table 2 Accent 3" w:uiPriority="47"/>
+    <w:lsdException w:name="List Table 3 Accent 3" w:uiPriority="48"/>
+    <w:lsdException w:name="List Table 4 Accent 3" w:uiPriority="49"/>
+    <w:lsdException w:name="List Table 5 Dark Accent 3" w:uiPriority="50"/>
+    <w:lsdException w:name="List Table 6 Colorful Accent 3" w:uiPriority="51"/>
+    <w:lsdException w:name="List Table 7 Colorful Accent 3" w:uiPriority="52"/>
+    <w:lsdException w:name="List Table 1 Light Accent 4" w:uiPriority="46"/>
+    <w:lsdException w:name="List Table 2 Accent 4" w:uiPriority="47"/>
+    <w:lsdException w:name="List Table 3 Accent 4" w:uiPriority="48"/>
+    <w:lsdException w:name="List Table 4 Accent 4" w:uiPriority="49"/>
+    <w:lsdException w:name="List Table 5 Dark Accent 4" w:uiPriority="50"/>
+    <w:lsdException w:name="List Table 6 Colorful Accent 4" w:uiPriority="51"/>
+    <w:lsdException w:name="List Table 7 Colorful Accent 4" w:uiPriority="52"/>
+    <w:lsdException w:name="List Table 1 Light Accent 5" w:uiPriority="46"/>
+    <w:lsdException w:name="List Table 2 Accent 5" w:uiPriority="47"/>
+    <w:lsdException w:name="List Table 3 Accent 5" w:uiPriority="48"/>
+    <w:lsdException w:name="List Table 4 Accent 5" w:uiPriority="49"/>
+    <w:lsdException w:name="List Table 5 Dark Accent 5" w:uiPriority="50"/>
+    <w:lsdException w:name="List Table 6 Colorful Accent 5" w:uiPriority="51"/>
+    <w:lsdException w:name="List Table 7 Colorful Accent 5" w:uiPriority="52"/>
+    <w:lsdException w:name="List Table 1 Light Accent 6" w:uiPriority="46"/>
+    <w:lsdException w:name="List Table 2 Accent 6" w:uiPriority="47"/>
+    <w:lsdException w:name="List Table 3 Accent 6" w:uiPriority="48"/>
+    <w:lsdException w:name="List Table 4 Accent 6" w:uiPriority="49"/>
+    <w:lsdException w:name="List Table 5 Dark Accent 6" w:uiPriority="50"/>
+    <w:lsdException w:name="List Table 6 Colorful Accent 6" w:uiPriority="51"/>
+    <w:lsdException w:name="List Table 7 Colorful Accent 6" w:uiPriority="52"/>
   </w:latentStyles>
   <w:style w:type="paragraph" w:default="1" w:styleId="Normal">
     <w:name w:val="Normal"/>
@@ -2679,11 +3719,11 @@
       <w:lang w:eastAsia="en-US"/>
     </w:rPr>
   </w:style>
-  <w:style w:type="paragraph" w:styleId="Titre1">
+  <w:style w:type="paragraph" w:styleId="Heading1">
     <w:name w:val="heading 1"/>
     <w:basedOn w:val="Normal"/>
     <w:next w:val="Normal"/>
-    <w:link w:val="Titre1Car"/>
+    <w:link w:val="Heading1Char"/>
     <w:uiPriority w:val="9"/>
     <w:qFormat/>
     <w:rsid w:val="000E2AF9"/>
@@ -2698,11 +3738,11 @@
       <w:szCs w:val="48"/>
     </w:rPr>
   </w:style>
-  <w:style w:type="paragraph" w:styleId="Titre2">
+  <w:style w:type="paragraph" w:styleId="Heading2">
     <w:name w:val="heading 2"/>
     <w:basedOn w:val="Normal"/>
     <w:next w:val="Normal"/>
-    <w:link w:val="Titre2Car"/>
+    <w:link w:val="Heading2Char"/>
     <w:uiPriority w:val="9"/>
     <w:unhideWhenUsed/>
     <w:qFormat/>
@@ -2722,11 +3762,11 @@
       <w:szCs w:val="28"/>
     </w:rPr>
   </w:style>
-  <w:style w:type="paragraph" w:styleId="Titre3">
+  <w:style w:type="paragraph" w:styleId="Heading3">
     <w:name w:val="heading 3"/>
     <w:basedOn w:val="Normal"/>
     <w:next w:val="Normal"/>
-    <w:link w:val="Titre3Car"/>
+    <w:link w:val="Heading3Char"/>
     <w:uiPriority w:val="9"/>
     <w:unhideWhenUsed/>
     <w:qFormat/>
@@ -2741,11 +3781,11 @@
       <w:szCs w:val="24"/>
     </w:rPr>
   </w:style>
-  <w:style w:type="paragraph" w:styleId="Titre4">
+  <w:style w:type="paragraph" w:styleId="Heading4">
     <w:name w:val="heading 4"/>
     <w:basedOn w:val="Normal"/>
     <w:next w:val="Normal"/>
-    <w:link w:val="Titre4Car"/>
+    <w:link w:val="Heading4Char"/>
     <w:uiPriority w:val="9"/>
     <w:unhideWhenUsed/>
     <w:qFormat/>
@@ -2763,11 +3803,11 @@
       <w:szCs w:val="24"/>
     </w:rPr>
   </w:style>
-  <w:style w:type="paragraph" w:styleId="Titre5">
+  <w:style w:type="paragraph" w:styleId="Heading5">
     <w:name w:val="heading 5"/>
     <w:basedOn w:val="Normal"/>
     <w:next w:val="Normal"/>
-    <w:link w:val="Titre5Car"/>
+    <w:link w:val="Heading5Char"/>
     <w:uiPriority w:val="9"/>
     <w:unhideWhenUsed/>
     <w:qFormat/>
@@ -2782,11 +3822,11 @@
       <w:color w:val="F72B1E"/>
     </w:rPr>
   </w:style>
-  <w:style w:type="paragraph" w:styleId="Titre6">
+  <w:style w:type="paragraph" w:styleId="Heading6">
     <w:name w:val="heading 6"/>
     <w:basedOn w:val="Normal"/>
     <w:next w:val="Normal"/>
-    <w:link w:val="Titre6Car"/>
+    <w:link w:val="Heading6Char"/>
     <w:uiPriority w:val="9"/>
     <w:unhideWhenUsed/>
     <w:qFormat/>
@@ -2801,13 +3841,13 @@
       <w:color w:val="F72B1E"/>
     </w:rPr>
   </w:style>
-  <w:style w:type="character" w:default="1" w:styleId="Policepardfaut">
+  <w:style w:type="character" w:default="1" w:styleId="DefaultParagraphFont">
     <w:name w:val="Default Paragraph Font"/>
     <w:uiPriority w:val="1"/>
     <w:semiHidden/>
     <w:unhideWhenUsed/>
   </w:style>
-  <w:style w:type="table" w:default="1" w:styleId="TableauNormal">
+  <w:style w:type="table" w:default="1" w:styleId="TableNormal">
     <w:name w:val="Normal Table"/>
     <w:uiPriority w:val="99"/>
     <w:semiHidden/>
@@ -2822,16 +3862,16 @@
       </w:tblCellMar>
     </w:tblPr>
   </w:style>
-  <w:style w:type="numbering" w:default="1" w:styleId="Aucuneliste">
+  <w:style w:type="numbering" w:default="1" w:styleId="NoList">
     <w:name w:val="No List"/>
     <w:uiPriority w:val="99"/>
     <w:semiHidden/>
     <w:unhideWhenUsed/>
   </w:style>
-  <w:style w:type="paragraph" w:styleId="Textedebulles">
+  <w:style w:type="paragraph" w:styleId="BalloonText">
     <w:name w:val="Balloon Text"/>
     <w:basedOn w:val="Normal"/>
-    <w:link w:val="TextedebullesCar"/>
+    <w:link w:val="BalloonTextChar"/>
     <w:uiPriority w:val="99"/>
     <w:semiHidden/>
     <w:unhideWhenUsed/>
@@ -2842,9 +3882,9 @@
       <w:szCs w:val="16"/>
     </w:rPr>
   </w:style>
-  <w:style w:type="character" w:customStyle="1" w:styleId="TextedebullesCar">
-    <w:name w:val="Texte de bulles Car"/>
-    <w:link w:val="Textedebulles"/>
+  <w:style w:type="character" w:customStyle="1" w:styleId="BalloonTextChar">
+    <w:name w:val="Balloon Text Char"/>
+    <w:link w:val="BalloonText"/>
     <w:uiPriority w:val="99"/>
     <w:semiHidden/>
     <w:rsid w:val="000E2AF9"/>
@@ -2881,11 +3921,11 @@
       <w:jc w:val="center"/>
     </w:pPr>
   </w:style>
-  <w:style w:type="paragraph" w:styleId="Titre">
+  <w:style w:type="paragraph" w:styleId="Title">
     <w:name w:val="Title"/>
     <w:basedOn w:val="Normal"/>
     <w:next w:val="Normal"/>
-    <w:link w:val="TitreCar"/>
+    <w:link w:val="TitleChar"/>
     <w:qFormat/>
     <w:rsid w:val="000E2AF9"/>
     <w:pPr>
@@ -2899,9 +3939,9 @@
       <w:szCs w:val="48"/>
     </w:rPr>
   </w:style>
-  <w:style w:type="character" w:customStyle="1" w:styleId="TitreCar">
-    <w:name w:val="Titre Car"/>
-    <w:link w:val="Titre"/>
+  <w:style w:type="character" w:customStyle="1" w:styleId="TitleChar">
+    <w:name w:val="Title Char"/>
+    <w:link w:val="Title"/>
     <w:rsid w:val="000E2AF9"/>
     <w:rPr>
       <w:rFonts w:ascii="Trebuchet MS" w:hAnsi="Trebuchet MS"/>
@@ -2910,11 +3950,11 @@
       <w:szCs w:val="48"/>
     </w:rPr>
   </w:style>
-  <w:style w:type="paragraph" w:styleId="Sous-titre">
+  <w:style w:type="paragraph" w:styleId="Subtitle">
     <w:name w:val="Subtitle"/>
     <w:basedOn w:val="Normal"/>
     <w:next w:val="Normal"/>
-    <w:link w:val="Sous-titreCar"/>
+    <w:link w:val="SubtitleChar"/>
     <w:qFormat/>
     <w:rsid w:val="000E2AF9"/>
     <w:pPr>
@@ -2930,9 +3970,9 @@
       <w:szCs w:val="24"/>
     </w:rPr>
   </w:style>
-  <w:style w:type="character" w:customStyle="1" w:styleId="Sous-titreCar">
-    <w:name w:val="Sous-titre Car"/>
-    <w:link w:val="Sous-titre"/>
+  <w:style w:type="character" w:customStyle="1" w:styleId="SubtitleChar">
+    <w:name w:val="Subtitle Char"/>
+    <w:link w:val="Subtitle"/>
     <w:rsid w:val="000E2AF9"/>
     <w:rPr>
       <w:sz w:val="24"/>
@@ -2954,7 +3994,7 @@
       <w:szCs w:val="18"/>
     </w:rPr>
   </w:style>
-  <w:style w:type="character" w:styleId="lev">
+  <w:style w:type="character" w:styleId="Strong">
     <w:name w:val="Strong"/>
     <w:uiPriority w:val="1"/>
     <w:qFormat/>
@@ -2965,9 +4005,9 @@
       <w:color w:val="595959"/>
     </w:rPr>
   </w:style>
-  <w:style w:type="table" w:styleId="Grilledutableau">
+  <w:style w:type="table" w:styleId="TableGrid">
     <w:name w:val="Table Grid"/>
-    <w:basedOn w:val="TableauNormal"/>
+    <w:basedOn w:val="TableNormal"/>
     <w:uiPriority w:val="59"/>
     <w:rsid w:val="000E2AF9"/>
     <w:tblPr>
@@ -2988,10 +4028,10 @@
       </w:tblCellMar>
     </w:tblPr>
   </w:style>
-  <w:style w:type="paragraph" w:styleId="En-tte">
+  <w:style w:type="paragraph" w:styleId="Header">
     <w:name w:val="header"/>
     <w:basedOn w:val="Normal"/>
-    <w:link w:val="En-tteCar"/>
+    <w:link w:val="HeaderChar"/>
     <w:uiPriority w:val="99"/>
     <w:unhideWhenUsed/>
     <w:rsid w:val="000E2AF9"/>
@@ -3002,9 +4042,9 @@
       </w:tabs>
     </w:pPr>
   </w:style>
-  <w:style w:type="character" w:customStyle="1" w:styleId="En-tteCar">
-    <w:name w:val="En-tête Car"/>
-    <w:link w:val="En-tte"/>
+  <w:style w:type="character" w:customStyle="1" w:styleId="HeaderChar">
+    <w:name w:val="Header Char"/>
+    <w:link w:val="Header"/>
     <w:uiPriority w:val="99"/>
     <w:rsid w:val="000E2AF9"/>
     <w:rPr>
@@ -3012,10 +4052,10 @@
       <w:sz w:val="18"/>
     </w:rPr>
   </w:style>
-  <w:style w:type="paragraph" w:styleId="Pieddepage">
+  <w:style w:type="paragraph" w:styleId="Footer">
     <w:name w:val="footer"/>
     <w:basedOn w:val="Normal"/>
-    <w:link w:val="PieddepageCar"/>
+    <w:link w:val="FooterChar"/>
     <w:uiPriority w:val="99"/>
     <w:unhideWhenUsed/>
     <w:rsid w:val="000E2AF9"/>
@@ -3029,9 +4069,9 @@
       <w:szCs w:val="16"/>
     </w:rPr>
   </w:style>
-  <w:style w:type="character" w:customStyle="1" w:styleId="PieddepageCar">
-    <w:name w:val="Pied de page Car"/>
-    <w:link w:val="Pieddepage"/>
+  <w:style w:type="character" w:customStyle="1" w:styleId="FooterChar">
+    <w:name w:val="Footer Char"/>
+    <w:link w:val="Footer"/>
     <w:uiPriority w:val="99"/>
     <w:rsid w:val="000E2AF9"/>
     <w:rPr>
@@ -3041,7 +4081,7 @@
       <w:szCs w:val="16"/>
     </w:rPr>
   </w:style>
-  <w:style w:type="character" w:styleId="Numrodepage">
+  <w:style w:type="character" w:styleId="PageNumber">
     <w:name w:val="page number"/>
     <w:uiPriority w:val="1"/>
     <w:qFormat/>
@@ -3052,9 +4092,9 @@
       <w:sz w:val="20"/>
     </w:rPr>
   </w:style>
-  <w:style w:type="character" w:customStyle="1" w:styleId="Titre1Car">
-    <w:name w:val="Titre 1 Car"/>
-    <w:link w:val="Titre1"/>
+  <w:style w:type="character" w:customStyle="1" w:styleId="Heading1Char">
+    <w:name w:val="Heading 1 Char"/>
+    <w:link w:val="Heading1"/>
     <w:uiPriority w:val="9"/>
     <w:rsid w:val="000E2AF9"/>
     <w:rPr>
@@ -3064,7 +4104,7 @@
       <w:szCs w:val="48"/>
     </w:rPr>
   </w:style>
-  <w:style w:type="paragraph" w:styleId="Sansinterligne">
+  <w:style w:type="paragraph" w:styleId="NoSpacing">
     <w:name w:val="No Spacing"/>
     <w:uiPriority w:val="1"/>
     <w:qFormat/>
@@ -3075,9 +4115,9 @@
       <w:lang w:eastAsia="en-US"/>
     </w:rPr>
   </w:style>
-  <w:style w:type="character" w:customStyle="1" w:styleId="Titre2Car">
-    <w:name w:val="Titre 2 Car"/>
-    <w:link w:val="Titre2"/>
+  <w:style w:type="character" w:customStyle="1" w:styleId="Heading2Char">
+    <w:name w:val="Heading 2 Char"/>
+    <w:link w:val="Heading2"/>
     <w:uiPriority w:val="9"/>
     <w:rsid w:val="000E2AF9"/>
     <w:rPr>
@@ -3087,9 +4127,9 @@
       <w:szCs w:val="28"/>
     </w:rPr>
   </w:style>
-  <w:style w:type="character" w:customStyle="1" w:styleId="Titre5Car">
-    <w:name w:val="Titre 5 Car"/>
-    <w:link w:val="Titre5"/>
+  <w:style w:type="character" w:customStyle="1" w:styleId="Heading5Char">
+    <w:name w:val="Heading 5 Char"/>
+    <w:link w:val="Heading5"/>
     <w:uiPriority w:val="9"/>
     <w:rsid w:val="000E2AF9"/>
     <w:rPr>
@@ -3113,7 +4153,7 @@
       <w:szCs w:val="16"/>
     </w:rPr>
   </w:style>
-  <w:style w:type="paragraph" w:styleId="Listepuces">
+  <w:style w:type="paragraph" w:styleId="ListBullet">
     <w:name w:val="List Bullet"/>
     <w:basedOn w:val="Normal"/>
     <w:qFormat/>
@@ -3145,9 +4185,9 @@
       <w:caps/>
     </w:rPr>
   </w:style>
-  <w:style w:type="character" w:customStyle="1" w:styleId="Titre3Car">
-    <w:name w:val="Titre 3 Car"/>
-    <w:link w:val="Titre3"/>
+  <w:style w:type="character" w:customStyle="1" w:styleId="Heading3Char">
+    <w:name w:val="Heading 3 Char"/>
+    <w:link w:val="Heading3"/>
     <w:uiPriority w:val="9"/>
     <w:rsid w:val="000E2AF9"/>
     <w:rPr>
@@ -3157,7 +4197,7 @@
       <w:szCs w:val="24"/>
     </w:rPr>
   </w:style>
-  <w:style w:type="paragraph" w:styleId="Listepuces2">
+  <w:style w:type="paragraph" w:styleId="ListBullet2">
     <w:name w:val="List Bullet 2"/>
     <w:basedOn w:val="Normal"/>
     <w:uiPriority w:val="99"/>
@@ -3171,9 +4211,9 @@
       <w:contextualSpacing/>
     </w:pPr>
   </w:style>
-  <w:style w:type="character" w:customStyle="1" w:styleId="Titre6Car">
-    <w:name w:val="Titre 6 Car"/>
-    <w:link w:val="Titre6"/>
+  <w:style w:type="character" w:customStyle="1" w:styleId="Heading6Char">
+    <w:name w:val="Heading 6 Char"/>
+    <w:link w:val="Heading6"/>
     <w:uiPriority w:val="9"/>
     <w:rsid w:val="000E2AF9"/>
     <w:rPr>
@@ -3211,7 +4251,7 @@
       <w:szCs w:val="16"/>
     </w:rPr>
   </w:style>
-  <w:style w:type="character" w:styleId="Lienhypertexte">
+  <w:style w:type="character" w:styleId="Hyperlink">
     <w:name w:val="Hyperlink"/>
     <w:uiPriority w:val="99"/>
     <w:unhideWhenUsed/>
@@ -3221,7 +4261,7 @@
       <w:u w:val="single"/>
     </w:rPr>
   </w:style>
-  <w:style w:type="paragraph" w:styleId="TM1">
+  <w:style w:type="paragraph" w:styleId="TOC1">
     <w:name w:val="toc 1"/>
     <w:basedOn w:val="Normal"/>
     <w:next w:val="Normal"/>
@@ -3246,7 +4286,7 @@
       <w:sz w:val="24"/>
     </w:rPr>
   </w:style>
-  <w:style w:type="paragraph" w:styleId="TM2">
+  <w:style w:type="paragraph" w:styleId="TOC2">
     <w:name w:val="toc 2"/>
     <w:basedOn w:val="Normal"/>
     <w:next w:val="Normal"/>
@@ -3266,7 +4306,7 @@
       <w:noProof/>
     </w:rPr>
   </w:style>
-  <w:style w:type="paragraph" w:styleId="TM3">
+  <w:style w:type="paragraph" w:styleId="TOC3">
     <w:name w:val="toc 3"/>
     <w:basedOn w:val="Normal"/>
     <w:next w:val="Normal"/>
@@ -3297,7 +4337,7 @@
       <w:color w:val="404040"/>
     </w:rPr>
   </w:style>
-  <w:style w:type="character" w:styleId="Textedelespacerserv">
+  <w:style w:type="character" w:styleId="PlaceholderText">
     <w:name w:val="Placeholder Text"/>
     <w:uiPriority w:val="99"/>
     <w:semiHidden/>
@@ -3306,7 +4346,7 @@
       <w:color w:val="808080"/>
     </w:rPr>
   </w:style>
-  <w:style w:type="paragraph" w:styleId="En-ttedetabledesmatires">
+  <w:style w:type="paragraph" w:styleId="TOCHeading">
     <w:name w:val="TOC Heading"/>
     <w:basedOn w:val="Normal"/>
     <w:next w:val="Normal"/>
@@ -3328,9 +4368,9 @@
       <w:szCs w:val="28"/>
     </w:rPr>
   </w:style>
-  <w:style w:type="character" w:customStyle="1" w:styleId="Titre4Car">
-    <w:name w:val="Titre 4 Car"/>
-    <w:link w:val="Titre4"/>
+  <w:style w:type="character" w:customStyle="1" w:styleId="Heading4Char">
+    <w:name w:val="Heading 4 Char"/>
+    <w:link w:val="Heading4"/>
     <w:uiPriority w:val="9"/>
     <w:rsid w:val="000E2AF9"/>
     <w:rPr>
@@ -3352,7 +4392,7 @@
   </w:style>
   <w:style w:type="table" w:customStyle="1" w:styleId="WB2">
     <w:name w:val="WB2"/>
-    <w:basedOn w:val="TableauNormal"/>
+    <w:basedOn w:val="TableNormal"/>
     <w:uiPriority w:val="99"/>
     <w:rsid w:val="000E2AF9"/>
     <w:tblPr>
@@ -3386,7 +4426,7 @@
   </w:style>
   <w:style w:type="table" w:customStyle="1" w:styleId="WB1">
     <w:name w:val="WB1"/>
-    <w:basedOn w:val="TableauNormal"/>
+    <w:basedOn w:val="TableNormal"/>
     <w:uiPriority w:val="99"/>
     <w:rsid w:val="000E2AF9"/>
     <w:tblPr>
@@ -3421,7 +4461,7 @@
       <w:szCs w:val="16"/>
     </w:rPr>
   </w:style>
-  <w:style w:type="paragraph" w:styleId="Paragraphedeliste">
+  <w:style w:type="paragraph" w:styleId="ListParagraph">
     <w:name w:val="List Paragraph"/>
     <w:basedOn w:val="Normal"/>
     <w:uiPriority w:val="34"/>
@@ -3434,1476 +4474,6 @@
     </w:pPr>
   </w:style>
 </w:styles>
-</file>
-
-<file path=word/stylesWithEffects.xml><?xml version="1.0" encoding="utf-8"?>
-<w:styles xmlns:wpc="http://schemas.microsoft.com/office/word/2010/wordprocessingCanvas" xmlns:mc="http://schemas.openxmlformats.org/markup-compatibility/2006" xmlns:o="urn:schemas-microsoft-com:office:office" xmlns:r="http://schemas.openxmlformats.org/officeDocument/2006/relationships" xmlns:m="http://schemas.openxmlformats.org/officeDocument/2006/math" xmlns:v="urn:schemas-microsoft-com:vml" xmlns:wp14="http://schemas.microsoft.com/office/word/2010/wordprocessingDrawing" xmlns:wp="http://schemas.openxmlformats.org/drawingml/2006/wordprocessingDrawing" xmlns:w10="urn:schemas-microsoft-com:office:word" xmlns:w="http://schemas.openxmlformats.org/wordprocessingml/2006/main" xmlns:w14="http://schemas.microsoft.com/office/word/2010/wordml" xmlns:wpg="http://schemas.microsoft.com/office/word/2010/wordprocessingGroup" xmlns:wpi="http://schemas.microsoft.com/office/word/2010/wordprocessingInk" xmlns:wne="http://schemas.microsoft.com/office/word/2006/wordml" xmlns:wps="http://schemas.microsoft.com/office/word/2010/wordprocessingShape" mc:Ignorable="w14 wp14">
-  <w:docDefaults>
-    <w:rPrDefault>
-      <w:rPr>
-        <w:rFonts w:ascii="Corbel" w:eastAsia="Corbel" w:hAnsi="Corbel" w:cs="Angsana New"/>
-        <w:lang w:val="en-US" w:eastAsia="zh-CN" w:bidi="ar-SA"/>
-      </w:rPr>
-    </w:rPrDefault>
-    <w:pPrDefault/>
-  </w:docDefaults>
-  <w:latentStyles w:defLockedState="0" w:defUIPriority="99" w:defSemiHidden="1" w:defUnhideWhenUsed="1" w:defQFormat="0" w:count="267">
-    <w:lsdException w:name="Normal" w:semiHidden="0" w:uiPriority="0" w:unhideWhenUsed="0" w:qFormat="1"/>
-    <w:lsdException w:name="heading 1" w:semiHidden="0" w:uiPriority="9" w:unhideWhenUsed="0" w:qFormat="1"/>
-    <w:lsdException w:name="heading 2" w:uiPriority="9" w:qFormat="1"/>
-    <w:lsdException w:name="heading 3" w:uiPriority="9" w:qFormat="1"/>
-    <w:lsdException w:name="heading 4" w:uiPriority="9" w:qFormat="1"/>
-    <w:lsdException w:name="heading 5" w:uiPriority="9" w:qFormat="1"/>
-    <w:lsdException w:name="heading 6" w:uiPriority="9" w:qFormat="1"/>
-    <w:lsdException w:name="heading 7" w:uiPriority="9" w:qFormat="1"/>
-    <w:lsdException w:name="heading 8" w:uiPriority="9" w:qFormat="1"/>
-    <w:lsdException w:name="heading 9" w:uiPriority="9" w:qFormat="1"/>
-    <w:lsdException w:name="toc 1" w:uiPriority="39" w:qFormat="1"/>
-    <w:lsdException w:name="toc 2" w:uiPriority="39" w:qFormat="1"/>
-    <w:lsdException w:name="toc 3" w:uiPriority="39" w:qFormat="1"/>
-    <w:lsdException w:name="toc 4" w:uiPriority="39"/>
-    <w:lsdException w:name="toc 5" w:uiPriority="39"/>
-    <w:lsdException w:name="toc 6" w:uiPriority="39"/>
-    <w:lsdException w:name="toc 7" w:uiPriority="39"/>
-    <w:lsdException w:name="toc 8" w:uiPriority="39"/>
-    <w:lsdException w:name="toc 9" w:uiPriority="39"/>
-    <w:lsdException w:name="caption" w:uiPriority="35" w:qFormat="1"/>
-    <w:lsdException w:name="page number" w:semiHidden="0" w:unhideWhenUsed="0" w:qFormat="1"/>
-    <w:lsdException w:name="toa heading" w:unhideWhenUsed="0"/>
-    <w:lsdException w:name="List Bullet" w:semiHidden="0" w:unhideWhenUsed="0" w:qFormat="1"/>
-    <w:lsdException w:name="List Bullet 2" w:semiHidden="0" w:unhideWhenUsed="0"/>
-    <w:lsdException w:name="Title" w:semiHidden="0" w:uiPriority="0" w:unhideWhenUsed="0" w:qFormat="1"/>
-    <w:lsdException w:name="Signature" w:unhideWhenUsed="0"/>
-    <w:lsdException w:name="Default Paragraph Font" w:uiPriority="1"/>
-    <w:lsdException w:name="Subtitle" w:semiHidden="0" w:uiPriority="0" w:unhideWhenUsed="0" w:qFormat="1"/>
-    <w:lsdException w:name="Strong" w:semiHidden="0" w:uiPriority="1" w:unhideWhenUsed="0" w:qFormat="1"/>
-    <w:lsdException w:name="Emphasis" w:uiPriority="20" w:unhideWhenUsed="0" w:qFormat="1"/>
-    <w:lsdException w:name="Table Grid" w:semiHidden="0" w:uiPriority="59" w:unhideWhenUsed="0"/>
-    <w:lsdException w:name="Placeholder Text" w:unhideWhenUsed="0"/>
-    <w:lsdException w:name="No Spacing" w:semiHidden="0" w:uiPriority="1" w:unhideWhenUsed="0" w:qFormat="1"/>
-    <w:lsdException w:name="Light Shading" w:semiHidden="0" w:uiPriority="60" w:unhideWhenUsed="0"/>
-    <w:lsdException w:name="Light List" w:semiHidden="0" w:uiPriority="61" w:unhideWhenUsed="0"/>
-    <w:lsdException w:name="Light Grid" w:semiHidden="0" w:uiPriority="62" w:unhideWhenUsed="0"/>
-    <w:lsdException w:name="Medium Shading 1" w:semiHidden="0" w:uiPriority="63" w:unhideWhenUsed="0"/>
-    <w:lsdException w:name="Medium Shading 2" w:semiHidden="0" w:uiPriority="64" w:unhideWhenUsed="0"/>
-    <w:lsdException w:name="Medium List 1" w:semiHidden="0" w:uiPriority="65" w:unhideWhenUsed="0"/>
-    <w:lsdException w:name="Medium List 2" w:semiHidden="0" w:uiPriority="66" w:unhideWhenUsed="0"/>
-    <w:lsdException w:name="Medium Grid 1" w:semiHidden="0" w:uiPriority="67" w:unhideWhenUsed="0"/>
-    <w:lsdException w:name="Medium Grid 2" w:semiHidden="0" w:uiPriority="68" w:unhideWhenUsed="0"/>
-    <w:lsdException w:name="Medium Grid 3" w:semiHidden="0" w:uiPriority="69" w:unhideWhenUsed="0"/>
-    <w:lsdException w:name="Dark List" w:semiHidden="0" w:uiPriority="70" w:unhideWhenUsed="0"/>
-    <w:lsdException w:name="Colorful Shading" w:semiHidden="0" w:uiPriority="71" w:unhideWhenUsed="0"/>
-    <w:lsdException w:name="Colorful List" w:semiHidden="0" w:uiPriority="72" w:unhideWhenUsed="0"/>
-    <w:lsdException w:name="Colorful Grid" w:semiHidden="0" w:uiPriority="73" w:unhideWhenUsed="0"/>
-    <w:lsdException w:name="Light Shading Accent 1" w:semiHidden="0" w:uiPriority="60" w:unhideWhenUsed="0"/>
-    <w:lsdException w:name="Light List Accent 1" w:semiHidden="0" w:uiPriority="61" w:unhideWhenUsed="0"/>
-    <w:lsdException w:name="Light Grid Accent 1" w:semiHidden="0" w:uiPriority="62" w:unhideWhenUsed="0"/>
-    <w:lsdException w:name="Medium Shading 1 Accent 1" w:semiHidden="0" w:uiPriority="63" w:unhideWhenUsed="0"/>
-    <w:lsdException w:name="Medium Shading 2 Accent 1" w:semiHidden="0" w:uiPriority="64" w:unhideWhenUsed="0"/>
-    <w:lsdException w:name="Medium List 1 Accent 1" w:semiHidden="0" w:uiPriority="65" w:unhideWhenUsed="0"/>
-    <w:lsdException w:name="Revision" w:unhideWhenUsed="0"/>
-    <w:lsdException w:name="List Paragraph" w:uiPriority="34" w:unhideWhenUsed="0" w:qFormat="1"/>
-    <w:lsdException w:name="Quote" w:uiPriority="29" w:unhideWhenUsed="0" w:qFormat="1"/>
-    <w:lsdException w:name="Intense Quote" w:uiPriority="30" w:unhideWhenUsed="0" w:qFormat="1"/>
-    <w:lsdException w:name="Medium List 2 Accent 1" w:semiHidden="0" w:uiPriority="66" w:unhideWhenUsed="0"/>
-    <w:lsdException w:name="Medium Grid 1 Accent 1" w:semiHidden="0" w:uiPriority="67" w:unhideWhenUsed="0"/>
-    <w:lsdException w:name="Medium Grid 2 Accent 1" w:semiHidden="0" w:uiPriority="68" w:unhideWhenUsed="0"/>
-    <w:lsdException w:name="Medium Grid 3 Accent 1" w:semiHidden="0" w:uiPriority="69" w:unhideWhenUsed="0"/>
-    <w:lsdException w:name="Dark List Accent 1" w:semiHidden="0" w:uiPriority="70" w:unhideWhenUsed="0"/>
-    <w:lsdException w:name="Colorful Shading Accent 1" w:semiHidden="0" w:uiPriority="71" w:unhideWhenUsed="0"/>
-    <w:lsdException w:name="Colorful List Accent 1" w:semiHidden="0" w:uiPriority="72" w:unhideWhenUsed="0"/>
-    <w:lsdException w:name="Colorful Grid Accent 1" w:semiHidden="0" w:uiPriority="73" w:unhideWhenUsed="0"/>
-    <w:lsdException w:name="Light Shading Accent 2" w:semiHidden="0" w:uiPriority="60" w:unhideWhenUsed="0"/>
-    <w:lsdException w:name="Light List Accent 2" w:semiHidden="0" w:uiPriority="61" w:unhideWhenUsed="0"/>
-    <w:lsdException w:name="Light Grid Accent 2" w:semiHidden="0" w:uiPriority="62" w:unhideWhenUsed="0"/>
-    <w:lsdException w:name="Medium Shading 1 Accent 2" w:semiHidden="0" w:uiPriority="63" w:unhideWhenUsed="0"/>
-    <w:lsdException w:name="Medium Shading 2 Accent 2" w:semiHidden="0" w:uiPriority="64" w:unhideWhenUsed="0"/>
-    <w:lsdException w:name="Medium List 1 Accent 2" w:semiHidden="0" w:uiPriority="65" w:unhideWhenUsed="0"/>
-    <w:lsdException w:name="Medium List 2 Accent 2" w:semiHidden="0" w:uiPriority="66" w:unhideWhenUsed="0"/>
-    <w:lsdException w:name="Medium Grid 1 Accent 2" w:semiHidden="0" w:uiPriority="67" w:unhideWhenUsed="0"/>
-    <w:lsdException w:name="Medium Grid 2 Accent 2" w:semiHidden="0" w:uiPriority="68" w:unhideWhenUsed="0"/>
-    <w:lsdException w:name="Medium Grid 3 Accent 2" w:semiHidden="0" w:uiPriority="69" w:unhideWhenUsed="0"/>
-    <w:lsdException w:name="Dark List Accent 2" w:semiHidden="0" w:uiPriority="70" w:unhideWhenUsed="0"/>
-    <w:lsdException w:name="Colorful Shading Accent 2" w:semiHidden="0" w:uiPriority="71" w:unhideWhenUsed="0"/>
-    <w:lsdException w:name="Colorful List Accent 2" w:semiHidden="0" w:uiPriority="72" w:unhideWhenUsed="0"/>
-    <w:lsdException w:name="Colorful Grid Accent 2" w:semiHidden="0" w:uiPriority="73" w:unhideWhenUsed="0"/>
-    <w:lsdException w:name="Light Shading Accent 3" w:semiHidden="0" w:uiPriority="60" w:unhideWhenUsed="0"/>
-    <w:lsdException w:name="Light List Accent 3" w:semiHidden="0" w:uiPriority="61" w:unhideWhenUsed="0"/>
-    <w:lsdException w:name="Light Grid Accent 3" w:semiHidden="0" w:uiPriority="62" w:unhideWhenUsed="0"/>
-    <w:lsdException w:name="Medium Shading 1 Accent 3" w:semiHidden="0" w:uiPriority="63" w:unhideWhenUsed="0"/>
-    <w:lsdException w:name="Medium Shading 2 Accent 3" w:semiHidden="0" w:uiPriority="64" w:unhideWhenUsed="0"/>
-    <w:lsdException w:name="Medium List 1 Accent 3" w:semiHidden="0" w:uiPriority="65" w:unhideWhenUsed="0"/>
-    <w:lsdException w:name="Medium List 2 Accent 3" w:semiHidden="0" w:uiPriority="66" w:unhideWhenUsed="0"/>
-    <w:lsdException w:name="Medium Grid 1 Accent 3" w:semiHidden="0" w:uiPriority="67" w:unhideWhenUsed="0"/>
-    <w:lsdException w:name="Medium Grid 2 Accent 3" w:semiHidden="0" w:uiPriority="68" w:unhideWhenUsed="0"/>
-    <w:lsdException w:name="Medium Grid 3 Accent 3" w:semiHidden="0" w:uiPriority="69" w:unhideWhenUsed="0"/>
-    <w:lsdException w:name="Dark List Accent 3" w:semiHidden="0" w:uiPriority="70" w:unhideWhenUsed="0"/>
-    <w:lsdException w:name="Colorful Shading Accent 3" w:semiHidden="0" w:uiPriority="71" w:unhideWhenUsed="0"/>
-    <w:lsdException w:name="Colorful List Accent 3" w:semiHidden="0" w:uiPriority="72" w:unhideWhenUsed="0"/>
-    <w:lsdException w:name="Colorful Grid Accent 3" w:semiHidden="0" w:uiPriority="73" w:unhideWhenUsed="0"/>
-    <w:lsdException w:name="Light Shading Accent 4" w:semiHidden="0" w:uiPriority="60" w:unhideWhenUsed="0"/>
-    <w:lsdException w:name="Light List Accent 4" w:semiHidden="0" w:uiPriority="61" w:unhideWhenUsed="0"/>
-    <w:lsdException w:name="Light Grid Accent 4" w:semiHidden="0" w:uiPriority="62" w:unhideWhenUsed="0"/>
-    <w:lsdException w:name="Medium Shading 1 Accent 4" w:semiHidden="0" w:uiPriority="63" w:unhideWhenUsed="0"/>
-    <w:lsdException w:name="Medium Shading 2 Accent 4" w:semiHidden="0" w:uiPriority="64" w:unhideWhenUsed="0"/>
-    <w:lsdException w:name="Medium List 1 Accent 4" w:semiHidden="0" w:uiPriority="65" w:unhideWhenUsed="0"/>
-    <w:lsdException w:name="Medium List 2 Accent 4" w:semiHidden="0" w:uiPriority="66" w:unhideWhenUsed="0"/>
-    <w:lsdException w:name="Medium Grid 1 Accent 4" w:semiHidden="0" w:uiPriority="67" w:unhideWhenUsed="0"/>
-    <w:lsdException w:name="Medium Grid 2 Accent 4" w:semiHidden="0" w:uiPriority="68" w:unhideWhenUsed="0"/>
-    <w:lsdException w:name="Medium Grid 3 Accent 4" w:semiHidden="0" w:uiPriority="69" w:unhideWhenUsed="0"/>
-    <w:lsdException w:name="Dark List Accent 4" w:semiHidden="0" w:uiPriority="70" w:unhideWhenUsed="0"/>
-    <w:lsdException w:name="Colorful Shading Accent 4" w:semiHidden="0" w:uiPriority="71" w:unhideWhenUsed="0"/>
-    <w:lsdException w:name="Colorful List Accent 4" w:semiHidden="0" w:uiPriority="72" w:unhideWhenUsed="0"/>
-    <w:lsdException w:name="Colorful Grid Accent 4" w:semiHidden="0" w:uiPriority="73" w:unhideWhenUsed="0"/>
-    <w:lsdException w:name="Light Shading Accent 5" w:semiHidden="0" w:uiPriority="60" w:unhideWhenUsed="0"/>
-    <w:lsdException w:name="Light List Accent 5" w:semiHidden="0" w:uiPriority="61" w:unhideWhenUsed="0"/>
-    <w:lsdException w:name="Light Grid Accent 5" w:semiHidden="0" w:uiPriority="62" w:unhideWhenUsed="0"/>
-    <w:lsdException w:name="Medium Shading 1 Accent 5" w:semiHidden="0" w:uiPriority="63" w:unhideWhenUsed="0"/>
-    <w:lsdException w:name="Medium Shading 2 Accent 5" w:semiHidden="0" w:uiPriority="64" w:unhideWhenUsed="0"/>
-    <w:lsdException w:name="Medium List 1 Accent 5" w:semiHidden="0" w:uiPriority="65" w:unhideWhenUsed="0"/>
-    <w:lsdException w:name="Medium List 2 Accent 5" w:semiHidden="0" w:uiPriority="66" w:unhideWhenUsed="0"/>
-    <w:lsdException w:name="Medium Grid 1 Accent 5" w:semiHidden="0" w:uiPriority="67" w:unhideWhenUsed="0"/>
-    <w:lsdException w:name="Medium Grid 2 Accent 5" w:semiHidden="0" w:uiPriority="68" w:unhideWhenUsed="0"/>
-    <w:lsdException w:name="Medium Grid 3 Accent 5" w:semiHidden="0" w:uiPriority="69" w:unhideWhenUsed="0"/>
-    <w:lsdException w:name="Dark List Accent 5" w:semiHidden="0" w:uiPriority="70" w:unhideWhenUsed="0"/>
-    <w:lsdException w:name="Colorful Shading Accent 5" w:semiHidden="0" w:uiPriority="71" w:unhideWhenUsed="0"/>
-    <w:lsdException w:name="Colorful List Accent 5" w:semiHidden="0" w:uiPriority="72" w:unhideWhenUsed="0"/>
-    <w:lsdException w:name="Colorful Grid Accent 5" w:semiHidden="0" w:uiPriority="73" w:unhideWhenUsed="0"/>
-    <w:lsdException w:name="Light Shading Accent 6" w:semiHidden="0" w:uiPriority="60" w:unhideWhenUsed="0"/>
-    <w:lsdException w:name="Light List Accent 6" w:semiHidden="0" w:uiPriority="61" w:unhideWhenUsed="0"/>
-    <w:lsdException w:name="Light Grid Accent 6" w:semiHidden="0" w:uiPriority="62" w:unhideWhenUsed="0"/>
-    <w:lsdException w:name="Medium Shading 1 Accent 6" w:semiHidden="0" w:uiPriority="63" w:unhideWhenUsed="0"/>
-    <w:lsdException w:name="Medium Shading 2 Accent 6" w:semiHidden="0" w:uiPriority="64" w:unhideWhenUsed="0"/>
-    <w:lsdException w:name="Medium List 1 Accent 6" w:semiHidden="0" w:uiPriority="65" w:unhideWhenUsed="0"/>
-    <w:lsdException w:name="Medium List 2 Accent 6" w:semiHidden="0" w:uiPriority="66" w:unhideWhenUsed="0"/>
-    <w:lsdException w:name="Medium Grid 1 Accent 6" w:semiHidden="0" w:uiPriority="67" w:unhideWhenUsed="0"/>
-    <w:lsdException w:name="Medium Grid 2 Accent 6" w:semiHidden="0" w:uiPriority="68" w:unhideWhenUsed="0"/>
-    <w:lsdException w:name="Medium Grid 3 Accent 6" w:semiHidden="0" w:uiPriority="69" w:unhideWhenUsed="0"/>
-    <w:lsdException w:name="Dark List Accent 6" w:semiHidden="0" w:uiPriority="70" w:unhideWhenUsed="0"/>
-    <w:lsdException w:name="Colorful Shading Accent 6" w:semiHidden="0" w:uiPriority="71" w:unhideWhenUsed="0"/>
-    <w:lsdException w:name="Colorful List Accent 6" w:semiHidden="0" w:uiPriority="72" w:unhideWhenUsed="0"/>
-    <w:lsdException w:name="Colorful Grid Accent 6" w:semiHidden="0" w:uiPriority="73" w:unhideWhenUsed="0"/>
-    <w:lsdException w:name="Subtle Emphasis" w:uiPriority="19" w:unhideWhenUsed="0" w:qFormat="1"/>
-    <w:lsdException w:name="Intense Emphasis" w:uiPriority="21" w:unhideWhenUsed="0" w:qFormat="1"/>
-    <w:lsdException w:name="Subtle Reference" w:uiPriority="31" w:unhideWhenUsed="0" w:qFormat="1"/>
-    <w:lsdException w:name="Intense Reference" w:uiPriority="32" w:unhideWhenUsed="0" w:qFormat="1"/>
-    <w:lsdException w:name="Book Title" w:uiPriority="33" w:unhideWhenUsed="0" w:qFormat="1"/>
-    <w:lsdException w:name="Bibliography" w:uiPriority="37"/>
-    <w:lsdException w:name="TOC Heading" w:semiHidden="0" w:uiPriority="39" w:unhideWhenUsed="0" w:qFormat="1"/>
-  </w:latentStyles>
-  <w:style w:type="paragraph" w:default="1" w:styleId="Normal">
-    <w:name w:val="Normal"/>
-    <w:qFormat/>
-    <w:rsid w:val="000E2AF9"/>
-    <w:pPr>
-      <w:spacing w:before="160" w:after="160" w:line="276" w:lineRule="auto"/>
-    </w:pPr>
-    <w:rPr>
-      <w:lang w:eastAsia="en-US"/>
-    </w:rPr>
-  </w:style>
-  <w:style w:type="paragraph" w:styleId="Titre1">
-    <w:name w:val="heading 1"/>
-    <w:basedOn w:val="Normal"/>
-    <w:next w:val="Normal"/>
-    <w:link w:val="Titre1Car"/>
-    <w:uiPriority w:val="9"/>
-    <w:qFormat/>
-    <w:rsid w:val="000E2AF9"/>
-    <w:pPr>
-      <w:spacing w:after="0" w:line="240" w:lineRule="auto"/>
-      <w:outlineLvl w:val="0"/>
-    </w:pPr>
-    <w:rPr>
-      <w:rFonts w:ascii="Trebuchet MS" w:hAnsi="Trebuchet MS"/>
-      <w:color w:val="F72B1E"/>
-      <w:sz w:val="48"/>
-      <w:szCs w:val="48"/>
-    </w:rPr>
-  </w:style>
-  <w:style w:type="paragraph" w:styleId="Titre2">
-    <w:name w:val="heading 2"/>
-    <w:basedOn w:val="Normal"/>
-    <w:next w:val="Normal"/>
-    <w:link w:val="Titre2Car"/>
-    <w:uiPriority w:val="9"/>
-    <w:unhideWhenUsed/>
-    <w:qFormat/>
-    <w:rsid w:val="000E2AF9"/>
-    <w:pPr>
-      <w:pBdr>
-        <w:top w:val="dashSmallGap" w:sz="4" w:space="4" w:color="BFBFBF"/>
-        <w:bottom w:val="dashSmallGap" w:sz="4" w:space="4" w:color="BFBFBF"/>
-      </w:pBdr>
-      <w:spacing w:before="0" w:after="0" w:line="240" w:lineRule="auto"/>
-      <w:outlineLvl w:val="1"/>
-    </w:pPr>
-    <w:rPr>
-      <w:rFonts w:ascii="Trebuchet MS" w:hAnsi="Trebuchet MS"/>
-      <w:color w:val="F72B1E"/>
-      <w:sz w:val="28"/>
-      <w:szCs w:val="28"/>
-    </w:rPr>
-  </w:style>
-  <w:style w:type="paragraph" w:styleId="Titre3">
-    <w:name w:val="heading 3"/>
-    <w:basedOn w:val="Normal"/>
-    <w:next w:val="Normal"/>
-    <w:link w:val="Titre3Car"/>
-    <w:uiPriority w:val="9"/>
-    <w:unhideWhenUsed/>
-    <w:qFormat/>
-    <w:rsid w:val="000E2AF9"/>
-    <w:pPr>
-      <w:spacing w:after="0" w:line="240" w:lineRule="auto"/>
-      <w:outlineLvl w:val="2"/>
-    </w:pPr>
-    <w:rPr>
-      <w:rFonts w:ascii="Trebuchet MS" w:hAnsi="Trebuchet MS"/>
-      <w:sz w:val="24"/>
-      <w:szCs w:val="24"/>
-    </w:rPr>
-  </w:style>
-  <w:style w:type="paragraph" w:styleId="Titre4">
-    <w:name w:val="heading 4"/>
-    <w:basedOn w:val="Normal"/>
-    <w:next w:val="Normal"/>
-    <w:link w:val="Titre4Car"/>
-    <w:uiPriority w:val="9"/>
-    <w:unhideWhenUsed/>
-    <w:qFormat/>
-    <w:rsid w:val="000E2AF9"/>
-    <w:pPr>
-      <w:spacing w:before="120" w:after="120" w:line="240" w:lineRule="auto"/>
-      <w:ind w:left="288"/>
-      <w:outlineLvl w:val="3"/>
-    </w:pPr>
-    <w:rPr>
-      <w:rFonts w:ascii="Trebuchet MS" w:hAnsi="Trebuchet MS"/>
-      <w:caps/>
-      <w:color w:val="FFFFFF"/>
-      <w:sz w:val="24"/>
-      <w:szCs w:val="24"/>
-    </w:rPr>
-  </w:style>
-  <w:style w:type="paragraph" w:styleId="Titre5">
-    <w:name w:val="heading 5"/>
-    <w:basedOn w:val="Normal"/>
-    <w:next w:val="Normal"/>
-    <w:link w:val="Titre5Car"/>
-    <w:uiPriority w:val="9"/>
-    <w:unhideWhenUsed/>
-    <w:qFormat/>
-    <w:rsid w:val="000E2AF9"/>
-    <w:pPr>
-      <w:spacing w:before="60" w:after="60" w:line="240" w:lineRule="auto"/>
-      <w:outlineLvl w:val="4"/>
-    </w:pPr>
-    <w:rPr>
-      <w:rFonts w:ascii="Trebuchet MS" w:hAnsi="Trebuchet MS"/>
-      <w:caps/>
-      <w:color w:val="F72B1E"/>
-    </w:rPr>
-  </w:style>
-  <w:style w:type="paragraph" w:styleId="Titre6">
-    <w:name w:val="heading 6"/>
-    <w:basedOn w:val="Normal"/>
-    <w:next w:val="Normal"/>
-    <w:link w:val="Titre6Car"/>
-    <w:uiPriority w:val="9"/>
-    <w:unhideWhenUsed/>
-    <w:qFormat/>
-    <w:rsid w:val="000E2AF9"/>
-    <w:pPr>
-      <w:spacing w:after="0" w:line="240" w:lineRule="auto"/>
-      <w:ind w:left="360"/>
-      <w:outlineLvl w:val="5"/>
-    </w:pPr>
-    <w:rPr>
-      <w:caps/>
-      <w:color w:val="F72B1E"/>
-    </w:rPr>
-  </w:style>
-  <w:style w:type="character" w:default="1" w:styleId="Policepardfaut">
-    <w:name w:val="Default Paragraph Font"/>
-    <w:uiPriority w:val="1"/>
-    <w:semiHidden/>
-    <w:unhideWhenUsed/>
-  </w:style>
-  <w:style w:type="table" w:default="1" w:styleId="TableauNormal">
-    <w:name w:val="Normal Table"/>
-    <w:uiPriority w:val="99"/>
-    <w:semiHidden/>
-    <w:unhideWhenUsed/>
-    <w:tblPr>
-      <w:tblInd w:w="0" w:type="dxa"/>
-      <w:tblCellMar>
-        <w:top w:w="0" w:type="dxa"/>
-        <w:left w:w="108" w:type="dxa"/>
-        <w:bottom w:w="0" w:type="dxa"/>
-        <w:right w:w="108" w:type="dxa"/>
-      </w:tblCellMar>
-    </w:tblPr>
-  </w:style>
-  <w:style w:type="numbering" w:default="1" w:styleId="Aucuneliste">
-    <w:name w:val="No List"/>
-    <w:uiPriority w:val="99"/>
-    <w:semiHidden/>
-    <w:unhideWhenUsed/>
-  </w:style>
-  <w:style w:type="paragraph" w:styleId="Textedebulles">
-    <w:name w:val="Balloon Text"/>
-    <w:basedOn w:val="Normal"/>
-    <w:link w:val="TextedebullesCar"/>
-    <w:uiPriority w:val="99"/>
-    <w:semiHidden/>
-    <w:unhideWhenUsed/>
-    <w:rsid w:val="000E2AF9"/>
-    <w:rPr>
-      <w:rFonts w:ascii="Tahoma" w:hAnsi="Tahoma" w:cs="Tahoma"/>
-      <w:sz w:val="16"/>
-      <w:szCs w:val="16"/>
-    </w:rPr>
-  </w:style>
-  <w:style w:type="character" w:customStyle="1" w:styleId="TextedebullesCar">
-    <w:name w:val="Texte de bulles Car"/>
-    <w:link w:val="Textedebulles"/>
-    <w:uiPriority w:val="99"/>
-    <w:semiHidden/>
-    <w:rsid w:val="000E2AF9"/>
-    <w:rPr>
-      <w:rFonts w:ascii="Tahoma" w:hAnsi="Tahoma" w:cs="Tahoma"/>
-      <w:color w:val="000000"/>
-      <w:sz w:val="16"/>
-      <w:szCs w:val="16"/>
-    </w:rPr>
-  </w:style>
-  <w:style w:type="paragraph" w:customStyle="1" w:styleId="Normal-SpaceAfter">
-    <w:name w:val="Normal - Space After"/>
-    <w:basedOn w:val="Normal"/>
-    <w:qFormat/>
-    <w:rsid w:val="000E2AF9"/>
-    <w:pPr>
-      <w:spacing w:after="1200"/>
-    </w:pPr>
-    <w:rPr>
-      <w:noProof/>
-    </w:rPr>
-  </w:style>
-  <w:style w:type="paragraph" w:customStyle="1" w:styleId="CoverLogo">
-    <w:name w:val="Cover Logo"/>
-    <w:basedOn w:val="Normal"/>
-    <w:qFormat/>
-    <w:rsid w:val="000E2AF9"/>
-    <w:pPr>
-      <w:pBdr>
-        <w:bottom w:val="dashSmallGap" w:sz="4" w:space="15" w:color="BFBFBF"/>
-      </w:pBdr>
-      <w:spacing w:before="2000" w:after="1000" w:line="240" w:lineRule="auto"/>
-      <w:ind w:left="864" w:right="864"/>
-      <w:jc w:val="center"/>
-    </w:pPr>
-  </w:style>
-  <w:style w:type="paragraph" w:styleId="Titre">
-    <w:name w:val="Title"/>
-    <w:basedOn w:val="Normal"/>
-    <w:next w:val="Normal"/>
-    <w:link w:val="TitreCar"/>
-    <w:qFormat/>
-    <w:rsid w:val="000E2AF9"/>
-    <w:pPr>
-      <w:spacing w:before="1000" w:after="0" w:line="240" w:lineRule="auto"/>
-      <w:jc w:val="center"/>
-    </w:pPr>
-    <w:rPr>
-      <w:rFonts w:ascii="Trebuchet MS" w:hAnsi="Trebuchet MS"/>
-      <w:color w:val="F72B1E"/>
-      <w:sz w:val="48"/>
-      <w:szCs w:val="48"/>
-    </w:rPr>
-  </w:style>
-  <w:style w:type="character" w:customStyle="1" w:styleId="TitreCar">
-    <w:name w:val="Titre Car"/>
-    <w:link w:val="Titre"/>
-    <w:rsid w:val="000E2AF9"/>
-    <w:rPr>
-      <w:rFonts w:ascii="Trebuchet MS" w:hAnsi="Trebuchet MS"/>
-      <w:color w:val="F72B1E"/>
-      <w:sz w:val="48"/>
-      <w:szCs w:val="48"/>
-    </w:rPr>
-  </w:style>
-  <w:style w:type="paragraph" w:styleId="Sous-titre">
-    <w:name w:val="Subtitle"/>
-    <w:basedOn w:val="Normal"/>
-    <w:next w:val="Normal"/>
-    <w:link w:val="Sous-titreCar"/>
-    <w:qFormat/>
-    <w:rsid w:val="000E2AF9"/>
-    <w:pPr>
-      <w:pBdr>
-        <w:bottom w:val="dashSmallGap" w:sz="4" w:space="31" w:color="BFBFBF"/>
-      </w:pBdr>
-      <w:spacing w:after="360" w:line="240" w:lineRule="auto"/>
-      <w:ind w:left="864" w:right="864"/>
-      <w:jc w:val="center"/>
-    </w:pPr>
-    <w:rPr>
-      <w:sz w:val="24"/>
-      <w:szCs w:val="24"/>
-    </w:rPr>
-  </w:style>
-  <w:style w:type="character" w:customStyle="1" w:styleId="Sous-titreCar">
-    <w:name w:val="Sous-titre Car"/>
-    <w:link w:val="Sous-titre"/>
-    <w:rsid w:val="000E2AF9"/>
-    <w:rPr>
-      <w:sz w:val="24"/>
-      <w:szCs w:val="24"/>
-    </w:rPr>
-  </w:style>
-  <w:style w:type="paragraph" w:customStyle="1" w:styleId="CompanyInfo">
-    <w:name w:val="Company Info"/>
-    <w:basedOn w:val="Normal"/>
-    <w:qFormat/>
-    <w:rsid w:val="000E2AF9"/>
-    <w:pPr>
-      <w:spacing w:before="300" w:after="0" w:line="360" w:lineRule="auto"/>
-      <w:contextualSpacing/>
-      <w:jc w:val="center"/>
-    </w:pPr>
-    <w:rPr>
-      <w:color w:val="7F7F7F"/>
-      <w:szCs w:val="18"/>
-    </w:rPr>
-  </w:style>
-  <w:style w:type="character" w:styleId="lev">
-    <w:name w:val="Strong"/>
-    <w:uiPriority w:val="1"/>
-    <w:qFormat/>
-    <w:rsid w:val="000E2AF9"/>
-    <w:rPr>
-      <w:b/>
-      <w:bCs/>
-      <w:color w:val="595959"/>
-    </w:rPr>
-  </w:style>
-  <w:style w:type="table" w:styleId="Grilledutableau">
-    <w:name w:val="Table Grid"/>
-    <w:basedOn w:val="TableauNormal"/>
-    <w:uiPriority w:val="59"/>
-    <w:rsid w:val="000E2AF9"/>
-    <w:tblPr>
-      <w:tblInd w:w="0" w:type="dxa"/>
-      <w:tblBorders>
-        <w:top w:val="single" w:sz="4" w:space="0" w:color="auto"/>
-        <w:left w:val="single" w:sz="4" w:space="0" w:color="auto"/>
-        <w:bottom w:val="single" w:sz="4" w:space="0" w:color="auto"/>
-        <w:right w:val="single" w:sz="4" w:space="0" w:color="auto"/>
-        <w:insideH w:val="single" w:sz="4" w:space="0" w:color="auto"/>
-        <w:insideV w:val="single" w:sz="4" w:space="0" w:color="auto"/>
-      </w:tblBorders>
-      <w:tblCellMar>
-        <w:top w:w="0" w:type="dxa"/>
-        <w:left w:w="108" w:type="dxa"/>
-        <w:bottom w:w="0" w:type="dxa"/>
-        <w:right w:w="108" w:type="dxa"/>
-      </w:tblCellMar>
-    </w:tblPr>
-  </w:style>
-  <w:style w:type="paragraph" w:styleId="En-tte">
-    <w:name w:val="header"/>
-    <w:basedOn w:val="Normal"/>
-    <w:link w:val="En-tteCar"/>
-    <w:uiPriority w:val="99"/>
-    <w:unhideWhenUsed/>
-    <w:rsid w:val="000E2AF9"/>
-    <w:pPr>
-      <w:tabs>
-        <w:tab w:val="center" w:pos="4680"/>
-        <w:tab w:val="right" w:pos="9360"/>
-      </w:tabs>
-    </w:pPr>
-  </w:style>
-  <w:style w:type="character" w:customStyle="1" w:styleId="En-tteCar">
-    <w:name w:val="En-tête Car"/>
-    <w:link w:val="En-tte"/>
-    <w:uiPriority w:val="99"/>
-    <w:rsid w:val="000E2AF9"/>
-    <w:rPr>
-      <w:color w:val="595959"/>
-      <w:sz w:val="18"/>
-    </w:rPr>
-  </w:style>
-  <w:style w:type="paragraph" w:styleId="Pieddepage">
-    <w:name w:val="footer"/>
-    <w:basedOn w:val="Normal"/>
-    <w:link w:val="PieddepageCar"/>
-    <w:uiPriority w:val="99"/>
-    <w:unhideWhenUsed/>
-    <w:rsid w:val="000E2AF9"/>
-    <w:pPr>
-      <w:spacing w:before="0" w:after="60" w:line="240" w:lineRule="auto"/>
-    </w:pPr>
-    <w:rPr>
-      <w:i/>
-      <w:color w:val="A6A6A6"/>
-      <w:sz w:val="16"/>
-      <w:szCs w:val="16"/>
-    </w:rPr>
-  </w:style>
-  <w:style w:type="character" w:customStyle="1" w:styleId="PieddepageCar">
-    <w:name w:val="Pied de page Car"/>
-    <w:link w:val="Pieddepage"/>
-    <w:uiPriority w:val="99"/>
-    <w:rsid w:val="000E2AF9"/>
-    <w:rPr>
-      <w:i/>
-      <w:color w:val="A6A6A6"/>
-      <w:sz w:val="16"/>
-      <w:szCs w:val="16"/>
-    </w:rPr>
-  </w:style>
-  <w:style w:type="character" w:styleId="Numrodepage">
-    <w:name w:val="page number"/>
-    <w:uiPriority w:val="1"/>
-    <w:qFormat/>
-    <w:rsid w:val="000E2AF9"/>
-    <w:rPr>
-      <w:rFonts w:ascii="Trebuchet MS" w:hAnsi="Trebuchet MS"/>
-      <w:color w:val="F72B1E"/>
-      <w:sz w:val="20"/>
-    </w:rPr>
-  </w:style>
-  <w:style w:type="character" w:customStyle="1" w:styleId="Titre1Car">
-    <w:name w:val="Titre 1 Car"/>
-    <w:link w:val="Titre1"/>
-    <w:uiPriority w:val="9"/>
-    <w:rsid w:val="000E2AF9"/>
-    <w:rPr>
-      <w:rFonts w:ascii="Trebuchet MS" w:hAnsi="Trebuchet MS"/>
-      <w:color w:val="F72B1E"/>
-      <w:sz w:val="48"/>
-      <w:szCs w:val="48"/>
-    </w:rPr>
-  </w:style>
-  <w:style w:type="paragraph" w:styleId="Sansinterligne">
-    <w:name w:val="No Spacing"/>
-    <w:uiPriority w:val="1"/>
-    <w:qFormat/>
-    <w:rsid w:val="000E2AF9"/>
-    <w:rPr>
-      <w:color w:val="595959"/>
-      <w:sz w:val="18"/>
-      <w:lang w:eastAsia="en-US"/>
-    </w:rPr>
-  </w:style>
-  <w:style w:type="character" w:customStyle="1" w:styleId="Titre2Car">
-    <w:name w:val="Titre 2 Car"/>
-    <w:link w:val="Titre2"/>
-    <w:uiPriority w:val="9"/>
-    <w:rsid w:val="000E2AF9"/>
-    <w:rPr>
-      <w:rFonts w:ascii="Trebuchet MS" w:hAnsi="Trebuchet MS"/>
-      <w:color w:val="F72B1E"/>
-      <w:sz w:val="28"/>
-      <w:szCs w:val="28"/>
-    </w:rPr>
-  </w:style>
-  <w:style w:type="character" w:customStyle="1" w:styleId="Titre5Car">
-    <w:name w:val="Titre 5 Car"/>
-    <w:link w:val="Titre5"/>
-    <w:uiPriority w:val="9"/>
-    <w:rsid w:val="000E2AF9"/>
-    <w:rPr>
-      <w:rFonts w:ascii="Trebuchet MS" w:hAnsi="Trebuchet MS"/>
-      <w:caps/>
-      <w:color w:val="F72B1E"/>
-    </w:rPr>
-  </w:style>
-  <w:style w:type="paragraph" w:customStyle="1" w:styleId="SidebarText">
-    <w:name w:val="Sidebar Text"/>
-    <w:basedOn w:val="Normal"/>
-    <w:qFormat/>
-    <w:rsid w:val="000E2AF9"/>
-    <w:pPr>
-      <w:spacing w:before="40" w:after="120" w:line="240" w:lineRule="auto"/>
-      <w:ind w:left="360"/>
-    </w:pPr>
-    <w:rPr>
-      <w:color w:val="404040"/>
-      <w:sz w:val="16"/>
-      <w:szCs w:val="16"/>
-    </w:rPr>
-  </w:style>
-  <w:style w:type="paragraph" w:styleId="Listepuces">
-    <w:name w:val="List Bullet"/>
-    <w:basedOn w:val="Normal"/>
-    <w:qFormat/>
-    <w:rsid w:val="000E2AF9"/>
-    <w:pPr>
-      <w:numPr>
-        <w:numId w:val="2"/>
-      </w:numPr>
-      <w:spacing w:before="100" w:after="0" w:line="240" w:lineRule="auto"/>
-      <w:ind w:left="360" w:hanging="288"/>
-    </w:pPr>
-    <w:rPr>
-      <w:caps/>
-    </w:rPr>
-  </w:style>
-  <w:style w:type="paragraph" w:customStyle="1" w:styleId="ListBulletNegative">
-    <w:name w:val="List Bullet Negative"/>
-    <w:basedOn w:val="Normal"/>
-    <w:qFormat/>
-    <w:rsid w:val="000E2AF9"/>
-    <w:pPr>
-      <w:numPr>
-        <w:numId w:val="5"/>
-      </w:numPr>
-      <w:spacing w:before="100" w:after="0" w:line="240" w:lineRule="auto"/>
-      <w:ind w:left="360" w:hanging="288"/>
-    </w:pPr>
-    <w:rPr>
-      <w:caps/>
-    </w:rPr>
-  </w:style>
-  <w:style w:type="character" w:customStyle="1" w:styleId="Titre3Car">
-    <w:name w:val="Titre 3 Car"/>
-    <w:link w:val="Titre3"/>
-    <w:uiPriority w:val="9"/>
-    <w:rsid w:val="000E2AF9"/>
-    <w:rPr>
-      <w:rFonts w:ascii="Trebuchet MS" w:hAnsi="Trebuchet MS"/>
-      <w:color w:val="595959"/>
-      <w:sz w:val="24"/>
-      <w:szCs w:val="24"/>
-    </w:rPr>
-  </w:style>
-  <w:style w:type="paragraph" w:styleId="Listepuces2">
-    <w:name w:val="List Bullet 2"/>
-    <w:basedOn w:val="Normal"/>
-    <w:uiPriority w:val="99"/>
-    <w:semiHidden/>
-    <w:rsid w:val="000E2AF9"/>
-    <w:pPr>
-      <w:numPr>
-        <w:numId w:val="4"/>
-      </w:numPr>
-      <w:spacing w:after="0" w:line="240" w:lineRule="auto"/>
-      <w:contextualSpacing/>
-    </w:pPr>
-  </w:style>
-  <w:style w:type="character" w:customStyle="1" w:styleId="Titre6Car">
-    <w:name w:val="Titre 6 Car"/>
-    <w:link w:val="Titre6"/>
-    <w:uiPriority w:val="9"/>
-    <w:rsid w:val="000E2AF9"/>
-    <w:rPr>
-      <w:caps/>
-      <w:color w:val="F72B1E"/>
-    </w:rPr>
-  </w:style>
-  <w:style w:type="paragraph" w:customStyle="1" w:styleId="TableText">
-    <w:name w:val="Table Text"/>
-    <w:basedOn w:val="Normal"/>
-    <w:qFormat/>
-    <w:rsid w:val="000E2AF9"/>
-    <w:pPr>
-      <w:spacing w:before="40" w:after="40" w:line="240" w:lineRule="auto"/>
-    </w:pPr>
-    <w:rPr>
-      <w:color w:val="7F7F7F"/>
-      <w:sz w:val="16"/>
-      <w:szCs w:val="16"/>
-    </w:rPr>
-  </w:style>
-  <w:style w:type="paragraph" w:customStyle="1" w:styleId="TableRowHeading">
-    <w:name w:val="Table Row Heading"/>
-    <w:basedOn w:val="Normal"/>
-    <w:qFormat/>
-    <w:rsid w:val="000E2AF9"/>
-    <w:pPr>
-      <w:spacing w:before="40" w:after="40" w:line="240" w:lineRule="auto"/>
-    </w:pPr>
-    <w:rPr>
-      <w:rFonts w:ascii="Trebuchet MS" w:hAnsi="Trebuchet MS"/>
-      <w:caps/>
-      <w:color w:val="7F7F7F"/>
-      <w:sz w:val="16"/>
-      <w:szCs w:val="16"/>
-    </w:rPr>
-  </w:style>
-  <w:style w:type="character" w:styleId="Lienhypertexte">
-    <w:name w:val="Hyperlink"/>
-    <w:uiPriority w:val="99"/>
-    <w:unhideWhenUsed/>
-    <w:rsid w:val="000E2AF9"/>
-    <w:rPr>
-      <w:color w:val="C00000"/>
-      <w:u w:val="single"/>
-    </w:rPr>
-  </w:style>
-  <w:style w:type="paragraph" w:styleId="TM1">
-    <w:name w:val="toc 1"/>
-    <w:basedOn w:val="Normal"/>
-    <w:next w:val="Normal"/>
-    <w:autoRedefine/>
-    <w:uiPriority w:val="39"/>
-    <w:unhideWhenUsed/>
-    <w:qFormat/>
-    <w:rsid w:val="000E2AF9"/>
-    <w:pPr>
-      <w:pBdr>
-        <w:bottom w:val="single" w:sz="4" w:space="1" w:color="BFBFBF"/>
-      </w:pBdr>
-      <w:tabs>
-        <w:tab w:val="right" w:pos="9778"/>
-      </w:tabs>
-      <w:spacing w:before="400" w:after="0" w:line="240" w:lineRule="auto"/>
-      <w:ind w:right="288"/>
-    </w:pPr>
-    <w:rPr>
-      <w:rFonts w:ascii="Trebuchet MS" w:hAnsi="Trebuchet MS"/>
-      <w:color w:val="F72B1E"/>
-      <w:sz w:val="24"/>
-    </w:rPr>
-  </w:style>
-  <w:style w:type="paragraph" w:styleId="TM2">
-    <w:name w:val="toc 2"/>
-    <w:basedOn w:val="Normal"/>
-    <w:next w:val="Normal"/>
-    <w:autoRedefine/>
-    <w:uiPriority w:val="39"/>
-    <w:unhideWhenUsed/>
-    <w:qFormat/>
-    <w:rsid w:val="000E2AF9"/>
-    <w:pPr>
-      <w:tabs>
-        <w:tab w:val="right" w:pos="9778"/>
-      </w:tabs>
-      <w:spacing w:before="200" w:after="0" w:line="240" w:lineRule="auto"/>
-      <w:ind w:left="187" w:right="288"/>
-    </w:pPr>
-    <w:rPr>
-      <w:noProof/>
-    </w:rPr>
-  </w:style>
-  <w:style w:type="paragraph" w:styleId="TM3">
-    <w:name w:val="toc 3"/>
-    <w:basedOn w:val="Normal"/>
-    <w:next w:val="Normal"/>
-    <w:autoRedefine/>
-    <w:uiPriority w:val="39"/>
-    <w:unhideWhenUsed/>
-    <w:qFormat/>
-    <w:rsid w:val="000E2AF9"/>
-    <w:pPr>
-      <w:tabs>
-        <w:tab w:val="right" w:pos="9778"/>
-      </w:tabs>
-      <w:spacing w:before="120" w:after="0" w:line="240" w:lineRule="auto"/>
-      <w:ind w:left="360" w:right="288"/>
-    </w:pPr>
-  </w:style>
-  <w:style w:type="paragraph" w:customStyle="1" w:styleId="ReportName">
-    <w:name w:val="Report Name"/>
-    <w:basedOn w:val="Normal"/>
-    <w:qFormat/>
-    <w:rsid w:val="000E2AF9"/>
-    <w:pPr>
-      <w:spacing w:before="0" w:after="40" w:line="240" w:lineRule="auto"/>
-      <w:jc w:val="right"/>
-    </w:pPr>
-    <w:rPr>
-      <w:rFonts w:ascii="Trebuchet MS" w:hAnsi="Trebuchet MS"/>
-      <w:color w:val="404040"/>
-    </w:rPr>
-  </w:style>
-  <w:style w:type="character" w:styleId="Textedelespacerserv">
-    <w:name w:val="Placeholder Text"/>
-    <w:uiPriority w:val="99"/>
-    <w:semiHidden/>
-    <w:rsid w:val="000E2AF9"/>
-    <w:rPr>
-      <w:color w:val="808080"/>
-    </w:rPr>
-  </w:style>
-  <w:style w:type="paragraph" w:styleId="En-ttedetabledesmatires">
-    <w:name w:val="TOC Heading"/>
-    <w:basedOn w:val="Normal"/>
-    <w:next w:val="Normal"/>
-    <w:uiPriority w:val="39"/>
-    <w:qFormat/>
-    <w:rsid w:val="000E2AF9"/>
-    <w:pPr>
-      <w:pBdr>
-        <w:top w:val="dashSmallGap" w:sz="4" w:space="4" w:color="BFBFBF"/>
-        <w:bottom w:val="dashSmallGap" w:sz="4" w:space="4" w:color="BFBFBF"/>
-      </w:pBdr>
-      <w:spacing w:before="80" w:after="80" w:line="240" w:lineRule="auto"/>
-    </w:pPr>
-    <w:rPr>
-      <w:rFonts w:ascii="Trebuchet MS" w:hAnsi="Trebuchet MS"/>
-      <w:caps/>
-      <w:color w:val="F72B1E"/>
-      <w:sz w:val="28"/>
-      <w:szCs w:val="28"/>
-    </w:rPr>
-  </w:style>
-  <w:style w:type="character" w:customStyle="1" w:styleId="Titre4Car">
-    <w:name w:val="Titre 4 Car"/>
-    <w:link w:val="Titre4"/>
-    <w:uiPriority w:val="9"/>
-    <w:rsid w:val="000E2AF9"/>
-    <w:rPr>
-      <w:rFonts w:ascii="Trebuchet MS" w:hAnsi="Trebuchet MS"/>
-      <w:caps/>
-      <w:color w:val="FFFFFF"/>
-      <w:sz w:val="24"/>
-      <w:szCs w:val="24"/>
-    </w:rPr>
-  </w:style>
-  <w:style w:type="paragraph" w:customStyle="1" w:styleId="TableText-Center">
-    <w:name w:val="Table Text - Center"/>
-    <w:basedOn w:val="TableText"/>
-    <w:qFormat/>
-    <w:rsid w:val="000E2AF9"/>
-    <w:pPr>
-      <w:jc w:val="center"/>
-    </w:pPr>
-  </w:style>
-  <w:style w:type="table" w:customStyle="1" w:styleId="WB2">
-    <w:name w:val="WB2"/>
-    <w:basedOn w:val="TableauNormal"/>
-    <w:uiPriority w:val="99"/>
-    <w:rsid w:val="000E2AF9"/>
-    <w:tblPr>
-      <w:tblStyleRowBandSize w:val="1"/>
-      <w:tblInd w:w="0" w:type="dxa"/>
-      <w:tblBorders>
-        <w:top w:val="single" w:sz="4" w:space="0" w:color="BFBFBF"/>
-        <w:insideH w:val="single" w:sz="4" w:space="0" w:color="BFBFBF"/>
-      </w:tblBorders>
-      <w:tblCellMar>
-        <w:top w:w="0" w:type="dxa"/>
-        <w:left w:w="108" w:type="dxa"/>
-        <w:bottom w:w="0" w:type="dxa"/>
-        <w:right w:w="108" w:type="dxa"/>
-      </w:tblCellMar>
-    </w:tblPr>
-    <w:tblStylePr w:type="lastRow">
-      <w:tblPr/>
-      <w:tcPr>
-        <w:tcBorders>
-          <w:bottom w:val="nil"/>
-        </w:tcBorders>
-      </w:tcPr>
-    </w:tblStylePr>
-    <w:tblStylePr w:type="band2Horz">
-      <w:tblPr/>
-      <w:tcPr>
-        <w:shd w:val="clear" w:color="auto" w:fill="F2F2F2"/>
-      </w:tcPr>
-    </w:tblStylePr>
-  </w:style>
-  <w:style w:type="table" w:customStyle="1" w:styleId="WB1">
-    <w:name w:val="WB1"/>
-    <w:basedOn w:val="TableauNormal"/>
-    <w:uiPriority w:val="99"/>
-    <w:rsid w:val="000E2AF9"/>
-    <w:tblPr>
-      <w:tblInd w:w="0" w:type="dxa"/>
-      <w:tblBorders>
-        <w:top w:val="single" w:sz="4" w:space="0" w:color="BFBFBF"/>
-        <w:insideH w:val="single" w:sz="4" w:space="0" w:color="BFBFBF"/>
-      </w:tblBorders>
-      <w:tblCellMar>
-        <w:top w:w="0" w:type="dxa"/>
-        <w:left w:w="0" w:type="dxa"/>
-        <w:bottom w:w="0" w:type="dxa"/>
-        <w:right w:w="0" w:type="dxa"/>
-      </w:tblCellMar>
-    </w:tblPr>
-    <w:tcPr>
-      <w:vAlign w:val="center"/>
-    </w:tcPr>
-  </w:style>
-  <w:style w:type="paragraph" w:customStyle="1" w:styleId="Notice">
-    <w:name w:val="Notice"/>
-    <w:basedOn w:val="Normal"/>
-    <w:qFormat/>
-    <w:rsid w:val="000E2AF9"/>
-    <w:pPr>
-      <w:spacing w:before="360"/>
-    </w:pPr>
-    <w:rPr>
-      <w:i/>
-      <w:color w:val="808080"/>
-      <w:sz w:val="16"/>
-      <w:szCs w:val="16"/>
-    </w:rPr>
-  </w:style>
-  <w:style w:type="paragraph" w:styleId="Paragraphedeliste">
-    <w:name w:val="List Paragraph"/>
-    <w:basedOn w:val="Normal"/>
-    <w:uiPriority w:val="34"/>
-    <w:semiHidden/>
-    <w:qFormat/>
-    <w:rsid w:val="001C7264"/>
-    <w:pPr>
-      <w:ind w:left="720"/>
-      <w:contextualSpacing/>
-    </w:pPr>
-  </w:style>
-</w:styles>
-</file>
-
-<file path=word/glossary/document.xml><?xml version="1.0" encoding="utf-8"?>
-<w:glossaryDocument xmlns:wpc="http://schemas.microsoft.com/office/word/2010/wordprocessingCanvas" xmlns:mc="http://schemas.openxmlformats.org/markup-compatibility/2006" xmlns:o="urn:schemas-microsoft-com:office:office" xmlns:r="http://schemas.openxmlformats.org/officeDocument/2006/relationships" xmlns:m="http://schemas.openxmlformats.org/officeDocument/2006/math" xmlns:v="urn:schemas-microsoft-com:vml" xmlns:wp14="http://schemas.microsoft.com/office/word/2010/wordprocessingDrawing" xmlns:wp="http://schemas.openxmlformats.org/drawingml/2006/wordprocessingDrawing" xmlns:w10="urn:schemas-microsoft-com:office:word" xmlns:w="http://schemas.openxmlformats.org/wordprocessingml/2006/main" xmlns:w14="http://schemas.microsoft.com/office/word/2010/wordml" xmlns:wpg="http://schemas.microsoft.com/office/word/2010/wordprocessingGroup" xmlns:wpi="http://schemas.microsoft.com/office/word/2010/wordprocessingInk" xmlns:wne="http://schemas.microsoft.com/office/word/2006/wordml" xmlns:wps="http://schemas.microsoft.com/office/word/2010/wordprocessingShape" mc:Ignorable="w14 wp14"/>
-</file>
-
-<file path=word/glossary/fontTable.xml><?xml version="1.0" encoding="utf-8"?>
-<w:fonts xmlns:mc="http://schemas.openxmlformats.org/markup-compatibility/2006" xmlns:r="http://schemas.openxmlformats.org/officeDocument/2006/relationships" xmlns:w="http://schemas.openxmlformats.org/wordprocessingml/2006/main" xmlns:w14="http://schemas.microsoft.com/office/word/2010/wordml" mc:Ignorable="w14">
-  <w:font w:name="Symbol">
-    <w:panose1 w:val="05050102010706020507"/>
-    <w:charset w:val="02"/>
-    <w:family w:val="roman"/>
-    <w:pitch w:val="variable"/>
-    <w:sig w:usb0="00000000" w:usb1="10000000" w:usb2="00000000" w:usb3="00000000" w:csb0="80000000" w:csb1="00000000"/>
-  </w:font>
-  <w:font w:name="Times New Roman">
-    <w:panose1 w:val="02020603050405020304"/>
-    <w:charset w:val="00"/>
-    <w:family w:val="roman"/>
-    <w:pitch w:val="variable"/>
-    <w:sig w:usb0="E0002AFF" w:usb1="C0007841" w:usb2="00000009" w:usb3="00000000" w:csb0="000001FF" w:csb1="00000000"/>
-  </w:font>
-  <w:font w:name="Wingdings 3">
-    <w:panose1 w:val="05040102010807070707"/>
-    <w:charset w:val="02"/>
-    <w:family w:val="roman"/>
-    <w:pitch w:val="variable"/>
-    <w:sig w:usb0="00000000" w:usb1="10000000" w:usb2="00000000" w:usb3="00000000" w:csb0="80000000" w:csb1="00000000"/>
-  </w:font>
-  <w:font w:name="Courier New">
-    <w:panose1 w:val="02070309020205020404"/>
-    <w:charset w:val="00"/>
-    <w:family w:val="modern"/>
-    <w:pitch w:val="fixed"/>
-    <w:sig w:usb0="E0002AFF" w:usb1="C0007843" w:usb2="00000009" w:usb3="00000000" w:csb0="000001FF" w:csb1="00000000"/>
-  </w:font>
-  <w:font w:name="Wingdings">
-    <w:panose1 w:val="05000000000000000000"/>
-    <w:charset w:val="02"/>
-    <w:family w:val="auto"/>
-    <w:pitch w:val="variable"/>
-    <w:sig w:usb0="00000000" w:usb1="10000000" w:usb2="00000000" w:usb3="00000000" w:csb0="80000000" w:csb1="00000000"/>
-  </w:font>
-  <w:font w:name="Mistral">
-    <w:panose1 w:val="03090702030407020403"/>
-    <w:charset w:val="00"/>
-    <w:family w:val="script"/>
-    <w:pitch w:val="variable"/>
-    <w:sig w:usb0="00000287" w:usb1="00000000" w:usb2="00000000" w:usb3="00000000" w:csb0="0000009F" w:csb1="00000000"/>
-  </w:font>
-  <w:font w:name="Corbel">
-    <w:panose1 w:val="020B0503020204020204"/>
-    <w:charset w:val="00"/>
-    <w:family w:val="swiss"/>
-    <w:pitch w:val="variable"/>
-    <w:sig w:usb0="A00002EF" w:usb1="4000A44B" w:usb2="00000000" w:usb3="00000000" w:csb0="0000019F" w:csb1="00000000"/>
-  </w:font>
-  <w:font w:name="Angsana New">
-    <w:panose1 w:val="02020603050405020304"/>
-    <w:charset w:val="00"/>
-    <w:family w:val="roman"/>
-    <w:pitch w:val="variable"/>
-    <w:sig w:usb0="81000003" w:usb1="00000000" w:usb2="00000000" w:usb3="00000000" w:csb0="00010001" w:csb1="00000000"/>
-  </w:font>
-  <w:font w:name="Trebuchet MS">
-    <w:panose1 w:val="020B0603020202020204"/>
-    <w:charset w:val="00"/>
-    <w:family w:val="swiss"/>
-    <w:pitch w:val="variable"/>
-    <w:sig w:usb0="00000287" w:usb1="00000000" w:usb2="00000000" w:usb3="00000000" w:csb0="0000009F" w:csb1="00000000"/>
-  </w:font>
-  <w:font w:name="Tahoma">
-    <w:panose1 w:val="020B0604030504040204"/>
-    <w:charset w:val="00"/>
-    <w:family w:val="swiss"/>
-    <w:pitch w:val="variable"/>
-    <w:sig w:usb0="E1002EFF" w:usb1="C000605B" w:usb2="00000029" w:usb3="00000000" w:csb0="000101FF" w:csb1="00000000"/>
-  </w:font>
-  <w:font w:name="Calibri">
-    <w:panose1 w:val="020F0502020204030204"/>
-    <w:charset w:val="00"/>
-    <w:family w:val="swiss"/>
-    <w:pitch w:val="variable"/>
-    <w:sig w:usb0="E10002FF" w:usb1="4000ACFF" w:usb2="00000009" w:usb3="00000000" w:csb0="0000019F" w:csb1="00000000"/>
-  </w:font>
-  <w:font w:name="SimSun">
-    <w:altName w:val="宋体"/>
-    <w:panose1 w:val="02010600030101010101"/>
-    <w:charset w:val="86"/>
-    <w:family w:val="auto"/>
-    <w:pitch w:val="variable"/>
-    <w:sig w:usb0="00000003" w:usb1="288F0000" w:usb2="00000016" w:usb3="00000000" w:csb0="00040001" w:csb1="00000000"/>
-  </w:font>
-  <w:font w:name="Cordia New">
-    <w:panose1 w:val="020B0304020202020204"/>
-    <w:charset w:val="00"/>
-    <w:family w:val="swiss"/>
-    <w:pitch w:val="variable"/>
-    <w:sig w:usb0="81000003" w:usb1="00000000" w:usb2="00000000" w:usb3="00000000" w:csb0="00010001" w:csb1="00000000"/>
-  </w:font>
-  <w:font w:name="Cambria">
-    <w:panose1 w:val="02040503050406030204"/>
-    <w:charset w:val="00"/>
-    <w:family w:val="roman"/>
-    <w:pitch w:val="variable"/>
-    <w:sig w:usb0="E00002FF" w:usb1="400004FF" w:usb2="00000000" w:usb3="00000000" w:csb0="0000019F" w:csb1="00000000"/>
-  </w:font>
-</w:fonts>
-</file>
-
-<file path=word/glossary/settings.xml><?xml version="1.0" encoding="utf-8"?>
-<w:settings xmlns:mc="http://schemas.openxmlformats.org/markup-compatibility/2006" xmlns:o="urn:schemas-microsoft-com:office:office" xmlns:r="http://schemas.openxmlformats.org/officeDocument/2006/relationships" xmlns:m="http://schemas.openxmlformats.org/officeDocument/2006/math" xmlns:v="urn:schemas-microsoft-com:vml" xmlns:w10="urn:schemas-microsoft-com:office:word" xmlns:w="http://schemas.openxmlformats.org/wordprocessingml/2006/main" xmlns:w14="http://schemas.microsoft.com/office/word/2010/wordml" xmlns:sl="http://schemas.openxmlformats.org/schemaLibrary/2006/main" mc:Ignorable="w14">
-  <w:view w:val="normal"/>
-  <w:defaultTabStop w:val="708"/>
-  <w:hyphenationZone w:val="425"/>
-  <w:characterSpacingControl w:val="doNotCompress"/>
-  <w:compat>
-    <w:useFELayout/>
-    <w:compatSetting w:name="compatibilityMode" w:uri="http://schemas.microsoft.com/office/word" w:val="14"/>
-    <w:compatSetting w:name="overrideTableStyleFontSizeAndJustification" w:uri="http://schemas.microsoft.com/office/word" w:val="1"/>
-    <w:compatSetting w:name="enableOpenTypeFeatures" w:uri="http://schemas.microsoft.com/office/word" w:val="1"/>
-    <w:compatSetting w:name="doNotFlipMirrorIndents" w:uri="http://schemas.microsoft.com/office/word" w:val="1"/>
-  </w:compat>
-  <w:rsids>
-    <w:rsidRoot w:val="00062295"/>
-    <w:rsid w:val="00062295"/>
-    <w:rsid w:val="003E1A73"/>
-  </w:rsids>
-  <m:mathPr>
-    <m:mathFont m:val="Cambria Math"/>
-    <m:brkBin m:val="before"/>
-    <m:brkBinSub m:val="--"/>
-    <m:smallFrac m:val="0"/>
-    <m:dispDef/>
-    <m:lMargin m:val="0"/>
-    <m:rMargin m:val="0"/>
-    <m:defJc m:val="centerGroup"/>
-    <m:wrapIndent m:val="1440"/>
-    <m:intLim m:val="subSup"/>
-    <m:naryLim m:val="undOvr"/>
-  </m:mathPr>
-  <w:themeFontLang w:val="fr-CA"/>
-  <w:clrSchemeMapping w:bg1="light1" w:t1="dark1" w:bg2="light2" w:t2="dark2" w:accent1="accent1" w:accent2="accent2" w:accent3="accent3" w:accent4="accent4" w:accent5="accent5" w:accent6="accent6" w:hyperlink="hyperlink" w:followedHyperlink="followedHyperlink"/>
-  <w:decimalSymbol w:val=","/>
-  <w:listSeparator w:val=";"/>
-</w:settings>
-</file>
-
-<file path=word/glossary/styles.xml><?xml version="1.0" encoding="utf-8"?>
-<w:styles xmlns:mc="http://schemas.openxmlformats.org/markup-compatibility/2006" xmlns:r="http://schemas.openxmlformats.org/officeDocument/2006/relationships" xmlns:w="http://schemas.openxmlformats.org/wordprocessingml/2006/main" xmlns:w14="http://schemas.microsoft.com/office/word/2010/wordml" mc:Ignorable="w14">
-  <w:docDefaults>
-    <w:rPrDefault>
-      <w:rPr>
-        <w:rFonts w:asciiTheme="minorHAnsi" w:eastAsiaTheme="minorEastAsia" w:hAnsiTheme="minorHAnsi" w:cstheme="minorBidi"/>
-        <w:sz w:val="22"/>
-        <w:szCs w:val="22"/>
-        <w:lang w:val="fr-CA" w:eastAsia="fr-CA" w:bidi="ar-SA"/>
-      </w:rPr>
-    </w:rPrDefault>
-    <w:pPrDefault>
-      <w:pPr>
-        <w:spacing w:after="200" w:line="276" w:lineRule="auto"/>
-      </w:pPr>
-    </w:pPrDefault>
-  </w:docDefaults>
-  <w:latentStyles w:defLockedState="0" w:defUIPriority="99" w:defSemiHidden="1" w:defUnhideWhenUsed="1" w:defQFormat="0" w:count="267">
-    <w:lsdException w:name="Normal" w:semiHidden="0" w:uiPriority="0" w:unhideWhenUsed="0" w:qFormat="1"/>
-    <w:lsdException w:name="heading 1" w:semiHidden="0" w:uiPriority="9" w:unhideWhenUsed="0" w:qFormat="1"/>
-    <w:lsdException w:name="heading 2" w:uiPriority="9" w:qFormat="1"/>
-    <w:lsdException w:name="heading 3" w:uiPriority="9" w:qFormat="1"/>
-    <w:lsdException w:name="heading 4" w:uiPriority="9" w:qFormat="1"/>
-    <w:lsdException w:name="heading 5" w:uiPriority="9" w:qFormat="1"/>
-    <w:lsdException w:name="heading 6" w:uiPriority="9" w:qFormat="1"/>
-    <w:lsdException w:name="heading 7" w:uiPriority="9" w:qFormat="1"/>
-    <w:lsdException w:name="heading 8" w:uiPriority="9" w:qFormat="1"/>
-    <w:lsdException w:name="heading 9" w:uiPriority="9" w:qFormat="1"/>
-    <w:lsdException w:name="toc 1" w:uiPriority="39"/>
-    <w:lsdException w:name="toc 2" w:uiPriority="39"/>
-    <w:lsdException w:name="toc 3" w:uiPriority="39"/>
-    <w:lsdException w:name="toc 4" w:uiPriority="39"/>
-    <w:lsdException w:name="toc 5" w:uiPriority="39"/>
-    <w:lsdException w:name="toc 6" w:uiPriority="39"/>
-    <w:lsdException w:name="toc 7" w:uiPriority="39"/>
-    <w:lsdException w:name="toc 8" w:uiPriority="39"/>
-    <w:lsdException w:name="toc 9" w:uiPriority="39"/>
-    <w:lsdException w:name="caption" w:uiPriority="35" w:qFormat="1"/>
-    <w:lsdException w:name="Title" w:semiHidden="0" w:uiPriority="10" w:unhideWhenUsed="0" w:qFormat="1"/>
-    <w:lsdException w:name="Default Paragraph Font" w:uiPriority="1"/>
-    <w:lsdException w:name="Subtitle" w:semiHidden="0" w:uiPriority="11" w:unhideWhenUsed="0" w:qFormat="1"/>
-    <w:lsdException w:name="Strong" w:semiHidden="0" w:uiPriority="22" w:unhideWhenUsed="0" w:qFormat="1"/>
-    <w:lsdException w:name="Emphasis" w:semiHidden="0" w:uiPriority="20" w:unhideWhenUsed="0" w:qFormat="1"/>
-    <w:lsdException w:name="Table Grid" w:semiHidden="0" w:uiPriority="59" w:unhideWhenUsed="0"/>
-    <w:lsdException w:name="Placeholder Text" w:unhideWhenUsed="0"/>
-    <w:lsdException w:name="No Spacing" w:semiHidden="0" w:uiPriority="1" w:unhideWhenUsed="0" w:qFormat="1"/>
-    <w:lsdException w:name="Light Shading" w:semiHidden="0" w:uiPriority="60" w:unhideWhenUsed="0"/>
-    <w:lsdException w:name="Light List" w:semiHidden="0" w:uiPriority="61" w:unhideWhenUsed="0"/>
-    <w:lsdException w:name="Light Grid" w:semiHidden="0" w:uiPriority="62" w:unhideWhenUsed="0"/>
-    <w:lsdException w:name="Medium Shading 1" w:semiHidden="0" w:uiPriority="63" w:unhideWhenUsed="0"/>
-    <w:lsdException w:name="Medium Shading 2" w:semiHidden="0" w:uiPriority="64" w:unhideWhenUsed="0"/>
-    <w:lsdException w:name="Medium List 1" w:semiHidden="0" w:uiPriority="65" w:unhideWhenUsed="0"/>
-    <w:lsdException w:name="Medium List 2" w:semiHidden="0" w:uiPriority="66" w:unhideWhenUsed="0"/>
-    <w:lsdException w:name="Medium Grid 1" w:semiHidden="0" w:uiPriority="67" w:unhideWhenUsed="0"/>
-    <w:lsdException w:name="Medium Grid 2" w:semiHidden="0" w:uiPriority="68" w:unhideWhenUsed="0"/>
-    <w:lsdException w:name="Medium Grid 3" w:semiHidden="0" w:uiPriority="69" w:unhideWhenUsed="0"/>
-    <w:lsdException w:name="Dark List" w:semiHidden="0" w:uiPriority="70" w:unhideWhenUsed="0"/>
-    <w:lsdException w:name="Colorful Shading" w:semiHidden="0" w:uiPriority="71" w:unhideWhenUsed="0"/>
-    <w:lsdException w:name="Colorful List" w:semiHidden="0" w:uiPriority="72" w:unhideWhenUsed="0"/>
-    <w:lsdException w:name="Colorful Grid" w:semiHidden="0" w:uiPriority="73" w:unhideWhenUsed="0"/>
-    <w:lsdException w:name="Light Shading Accent 1" w:semiHidden="0" w:uiPriority="60" w:unhideWhenUsed="0"/>
-    <w:lsdException w:name="Light List Accent 1" w:semiHidden="0" w:uiPriority="61" w:unhideWhenUsed="0"/>
-    <w:lsdException w:name="Light Grid Accent 1" w:semiHidden="0" w:uiPriority="62" w:unhideWhenUsed="0"/>
-    <w:lsdException w:name="Medium Shading 1 Accent 1" w:semiHidden="0" w:uiPriority="63" w:unhideWhenUsed="0"/>
-    <w:lsdException w:name="Medium Shading 2 Accent 1" w:semiHidden="0" w:uiPriority="64" w:unhideWhenUsed="0"/>
-    <w:lsdException w:name="Medium List 1 Accent 1" w:semiHidden="0" w:uiPriority="65" w:unhideWhenUsed="0"/>
-    <w:lsdException w:name="Revision" w:unhideWhenUsed="0"/>
-    <w:lsdException w:name="List Paragraph" w:semiHidden="0" w:uiPriority="34" w:unhideWhenUsed="0" w:qFormat="1"/>
-    <w:lsdException w:name="Quote" w:semiHidden="0" w:uiPriority="29" w:unhideWhenUsed="0" w:qFormat="1"/>
-    <w:lsdException w:name="Intense Quote" w:semiHidden="0" w:uiPriority="30" w:unhideWhenUsed="0" w:qFormat="1"/>
-    <w:lsdException w:name="Medium List 2 Accent 1" w:semiHidden="0" w:uiPriority="66" w:unhideWhenUsed="0"/>
-    <w:lsdException w:name="Medium Grid 1 Accent 1" w:semiHidden="0" w:uiPriority="67" w:unhideWhenUsed="0"/>
-    <w:lsdException w:name="Medium Grid 2 Accent 1" w:semiHidden="0" w:uiPriority="68" w:unhideWhenUsed="0"/>
-    <w:lsdException w:name="Medium Grid 3 Accent 1" w:semiHidden="0" w:uiPriority="69" w:unhideWhenUsed="0"/>
-    <w:lsdException w:name="Dark List Accent 1" w:semiHidden="0" w:uiPriority="70" w:unhideWhenUsed="0"/>
-    <w:lsdException w:name="Colorful Shading Accent 1" w:semiHidden="0" w:uiPriority="71" w:unhideWhenUsed="0"/>
-    <w:lsdException w:name="Colorful List Accent 1" w:semiHidden="0" w:uiPriority="72" w:unhideWhenUsed="0"/>
-    <w:lsdException w:name="Colorful Grid Accent 1" w:semiHidden="0" w:uiPriority="73" w:unhideWhenUsed="0"/>
-    <w:lsdException w:name="Light Shading Accent 2" w:semiHidden="0" w:uiPriority="60" w:unhideWhenUsed="0"/>
-    <w:lsdException w:name="Light List Accent 2" w:semiHidden="0" w:uiPriority="61" w:unhideWhenUsed="0"/>
-    <w:lsdException w:name="Light Grid Accent 2" w:semiHidden="0" w:uiPriority="62" w:unhideWhenUsed="0"/>
-    <w:lsdException w:name="Medium Shading 1 Accent 2" w:semiHidden="0" w:uiPriority="63" w:unhideWhenUsed="0"/>
-    <w:lsdException w:name="Medium Shading 2 Accent 2" w:semiHidden="0" w:uiPriority="64" w:unhideWhenUsed="0"/>
-    <w:lsdException w:name="Medium List 1 Accent 2" w:semiHidden="0" w:uiPriority="65" w:unhideWhenUsed="0"/>
-    <w:lsdException w:name="Medium List 2 Accent 2" w:semiHidden="0" w:uiPriority="66" w:unhideWhenUsed="0"/>
-    <w:lsdException w:name="Medium Grid 1 Accent 2" w:semiHidden="0" w:uiPriority="67" w:unhideWhenUsed="0"/>
-    <w:lsdException w:name="Medium Grid 2 Accent 2" w:semiHidden="0" w:uiPriority="68" w:unhideWhenUsed="0"/>
-    <w:lsdException w:name="Medium Grid 3 Accent 2" w:semiHidden="0" w:uiPriority="69" w:unhideWhenUsed="0"/>
-    <w:lsdException w:name="Dark List Accent 2" w:semiHidden="0" w:uiPriority="70" w:unhideWhenUsed="0"/>
-    <w:lsdException w:name="Colorful Shading Accent 2" w:semiHidden="0" w:uiPriority="71" w:unhideWhenUsed="0"/>
-    <w:lsdException w:name="Colorful List Accent 2" w:semiHidden="0" w:uiPriority="72" w:unhideWhenUsed="0"/>
-    <w:lsdException w:name="Colorful Grid Accent 2" w:semiHidden="0" w:uiPriority="73" w:unhideWhenUsed="0"/>
-    <w:lsdException w:name="Light Shading Accent 3" w:semiHidden="0" w:uiPriority="60" w:unhideWhenUsed="0"/>
-    <w:lsdException w:name="Light List Accent 3" w:semiHidden="0" w:uiPriority="61" w:unhideWhenUsed="0"/>
-    <w:lsdException w:name="Light Grid Accent 3" w:semiHidden="0" w:uiPriority="62" w:unhideWhenUsed="0"/>
-    <w:lsdException w:name="Medium Shading 1 Accent 3" w:semiHidden="0" w:uiPriority="63" w:unhideWhenUsed="0"/>
-    <w:lsdException w:name="Medium Shading 2 Accent 3" w:semiHidden="0" w:uiPriority="64" w:unhideWhenUsed="0"/>
-    <w:lsdException w:name="Medium List 1 Accent 3" w:semiHidden="0" w:uiPriority="65" w:unhideWhenUsed="0"/>
-    <w:lsdException w:name="Medium List 2 Accent 3" w:semiHidden="0" w:uiPriority="66" w:unhideWhenUsed="0"/>
-    <w:lsdException w:name="Medium Grid 1 Accent 3" w:semiHidden="0" w:uiPriority="67" w:unhideWhenUsed="0"/>
-    <w:lsdException w:name="Medium Grid 2 Accent 3" w:semiHidden="0" w:uiPriority="68" w:unhideWhenUsed="0"/>
-    <w:lsdException w:name="Medium Grid 3 Accent 3" w:semiHidden="0" w:uiPriority="69" w:unhideWhenUsed="0"/>
-    <w:lsdException w:name="Dark List Accent 3" w:semiHidden="0" w:uiPriority="70" w:unhideWhenUsed="0"/>
-    <w:lsdException w:name="Colorful Shading Accent 3" w:semiHidden="0" w:uiPriority="71" w:unhideWhenUsed="0"/>
-    <w:lsdException w:name="Colorful List Accent 3" w:semiHidden="0" w:uiPriority="72" w:unhideWhenUsed="0"/>
-    <w:lsdException w:name="Colorful Grid Accent 3" w:semiHidden="0" w:uiPriority="73" w:unhideWhenUsed="0"/>
-    <w:lsdException w:name="Light Shading Accent 4" w:semiHidden="0" w:uiPriority="60" w:unhideWhenUsed="0"/>
-    <w:lsdException w:name="Light List Accent 4" w:semiHidden="0" w:uiPriority="61" w:unhideWhenUsed="0"/>
-    <w:lsdException w:name="Light Grid Accent 4" w:semiHidden="0" w:uiPriority="62" w:unhideWhenUsed="0"/>
-    <w:lsdException w:name="Medium Shading 1 Accent 4" w:semiHidden="0" w:uiPriority="63" w:unhideWhenUsed="0"/>
-    <w:lsdException w:name="Medium Shading 2 Accent 4" w:semiHidden="0" w:uiPriority="64" w:unhideWhenUsed="0"/>
-    <w:lsdException w:name="Medium List 1 Accent 4" w:semiHidden="0" w:uiPriority="65" w:unhideWhenUsed="0"/>
-    <w:lsdException w:name="Medium List 2 Accent 4" w:semiHidden="0" w:uiPriority="66" w:unhideWhenUsed="0"/>
-    <w:lsdException w:name="Medium Grid 1 Accent 4" w:semiHidden="0" w:uiPriority="67" w:unhideWhenUsed="0"/>
-    <w:lsdException w:name="Medium Grid 2 Accent 4" w:semiHidden="0" w:uiPriority="68" w:unhideWhenUsed="0"/>
-    <w:lsdException w:name="Medium Grid 3 Accent 4" w:semiHidden="0" w:uiPriority="69" w:unhideWhenUsed="0"/>
-    <w:lsdException w:name="Dark List Accent 4" w:semiHidden="0" w:uiPriority="70" w:unhideWhenUsed="0"/>
-    <w:lsdException w:name="Colorful Shading Accent 4" w:semiHidden="0" w:uiPriority="71" w:unhideWhenUsed="0"/>
-    <w:lsdException w:name="Colorful List Accent 4" w:semiHidden="0" w:uiPriority="72" w:unhideWhenUsed="0"/>
-    <w:lsdException w:name="Colorful Grid Accent 4" w:semiHidden="0" w:uiPriority="73" w:unhideWhenUsed="0"/>
-    <w:lsdException w:name="Light Shading Accent 5" w:semiHidden="0" w:uiPriority="60" w:unhideWhenUsed="0"/>
-    <w:lsdException w:name="Light List Accent 5" w:semiHidden="0" w:uiPriority="61" w:unhideWhenUsed="0"/>
-    <w:lsdException w:name="Light Grid Accent 5" w:semiHidden="0" w:uiPriority="62" w:unhideWhenUsed="0"/>
-    <w:lsdException w:name="Medium Shading 1 Accent 5" w:semiHidden="0" w:uiPriority="63" w:unhideWhenUsed="0"/>
-    <w:lsdException w:name="Medium Shading 2 Accent 5" w:semiHidden="0" w:uiPriority="64" w:unhideWhenUsed="0"/>
-    <w:lsdException w:name="Medium List 1 Accent 5" w:semiHidden="0" w:uiPriority="65" w:unhideWhenUsed="0"/>
-    <w:lsdException w:name="Medium List 2 Accent 5" w:semiHidden="0" w:uiPriority="66" w:unhideWhenUsed="0"/>
-    <w:lsdException w:name="Medium Grid 1 Accent 5" w:semiHidden="0" w:uiPriority="67" w:unhideWhenUsed="0"/>
-    <w:lsdException w:name="Medium Grid 2 Accent 5" w:semiHidden="0" w:uiPriority="68" w:unhideWhenUsed="0"/>
-    <w:lsdException w:name="Medium Grid 3 Accent 5" w:semiHidden="0" w:uiPriority="69" w:unhideWhenUsed="0"/>
-    <w:lsdException w:name="Dark List Accent 5" w:semiHidden="0" w:uiPriority="70" w:unhideWhenUsed="0"/>
-    <w:lsdException w:name="Colorful Shading Accent 5" w:semiHidden="0" w:uiPriority="71" w:unhideWhenUsed="0"/>
-    <w:lsdException w:name="Colorful List Accent 5" w:semiHidden="0" w:uiPriority="72" w:unhideWhenUsed="0"/>
-    <w:lsdException w:name="Colorful Grid Accent 5" w:semiHidden="0" w:uiPriority="73" w:unhideWhenUsed="0"/>
-    <w:lsdException w:name="Light Shading Accent 6" w:semiHidden="0" w:uiPriority="60" w:unhideWhenUsed="0"/>
-    <w:lsdException w:name="Light List Accent 6" w:semiHidden="0" w:uiPriority="61" w:unhideWhenUsed="0"/>
-    <w:lsdException w:name="Light Grid Accent 6" w:semiHidden="0" w:uiPriority="62" w:unhideWhenUsed="0"/>
-    <w:lsdException w:name="Medium Shading 1 Accent 6" w:semiHidden="0" w:uiPriority="63" w:unhideWhenUsed="0"/>
-    <w:lsdException w:name="Medium Shading 2 Accent 6" w:semiHidden="0" w:uiPriority="64" w:unhideWhenUsed="0"/>
-    <w:lsdException w:name="Medium List 1 Accent 6" w:semiHidden="0" w:uiPriority="65" w:unhideWhenUsed="0"/>
-    <w:lsdException w:name="Medium List 2 Accent 6" w:semiHidden="0" w:uiPriority="66" w:unhideWhenUsed="0"/>
-    <w:lsdException w:name="Medium Grid 1 Accent 6" w:semiHidden="0" w:uiPriority="67" w:unhideWhenUsed="0"/>
-    <w:lsdException w:name="Medium Grid 2 Accent 6" w:semiHidden="0" w:uiPriority="68" w:unhideWhenUsed="0"/>
-    <w:lsdException w:name="Medium Grid 3 Accent 6" w:semiHidden="0" w:uiPriority="69" w:unhideWhenUsed="0"/>
-    <w:lsdException w:name="Dark List Accent 6" w:semiHidden="0" w:uiPriority="70" w:unhideWhenUsed="0"/>
-    <w:lsdException w:name="Colorful Shading Accent 6" w:semiHidden="0" w:uiPriority="71" w:unhideWhenUsed="0"/>
-    <w:lsdException w:name="Colorful List Accent 6" w:semiHidden="0" w:uiPriority="72" w:unhideWhenUsed="0"/>
-    <w:lsdException w:name="Colorful Grid Accent 6" w:semiHidden="0" w:uiPriority="73" w:unhideWhenUsed="0"/>
-    <w:lsdException w:name="Subtle Emphasis" w:semiHidden="0" w:uiPriority="19" w:unhideWhenUsed="0" w:qFormat="1"/>
-    <w:lsdException w:name="Intense Emphasis" w:semiHidden="0" w:uiPriority="21" w:unhideWhenUsed="0" w:qFormat="1"/>
-    <w:lsdException w:name="Subtle Reference" w:semiHidden="0" w:uiPriority="31" w:unhideWhenUsed="0" w:qFormat="1"/>
-    <w:lsdException w:name="Intense Reference" w:semiHidden="0" w:uiPriority="32" w:unhideWhenUsed="0" w:qFormat="1"/>
-    <w:lsdException w:name="Book Title" w:semiHidden="0" w:uiPriority="33" w:unhideWhenUsed="0" w:qFormat="1"/>
-    <w:lsdException w:name="Bibliography" w:uiPriority="37"/>
-    <w:lsdException w:name="TOC Heading" w:uiPriority="39" w:qFormat="1"/>
-  </w:latentStyles>
-  <w:style w:type="paragraph" w:default="1" w:styleId="Normal">
-    <w:name w:val="Normal"/>
-    <w:qFormat/>
-  </w:style>
-  <w:style w:type="character" w:default="1" w:styleId="Policepardfaut">
-    <w:name w:val="Default Paragraph Font"/>
-    <w:uiPriority w:val="1"/>
-    <w:semiHidden/>
-    <w:unhideWhenUsed/>
-  </w:style>
-  <w:style w:type="table" w:default="1" w:styleId="TableauNormal">
-    <w:name w:val="Normal Table"/>
-    <w:uiPriority w:val="99"/>
-    <w:semiHidden/>
-    <w:unhideWhenUsed/>
-    <w:tblPr>
-      <w:tblInd w:w="0" w:type="dxa"/>
-      <w:tblCellMar>
-        <w:top w:w="0" w:type="dxa"/>
-        <w:left w:w="108" w:type="dxa"/>
-        <w:bottom w:w="0" w:type="dxa"/>
-        <w:right w:w="108" w:type="dxa"/>
-      </w:tblCellMar>
-    </w:tblPr>
-  </w:style>
-  <w:style w:type="numbering" w:default="1" w:styleId="Aucuneliste">
-    <w:name w:val="No List"/>
-    <w:uiPriority w:val="99"/>
-    <w:semiHidden/>
-    <w:unhideWhenUsed/>
-  </w:style>
-  <w:style w:type="paragraph" w:customStyle="1" w:styleId="BBAF9711884D4708B2790D0E83C01852">
-    <w:name w:val="BBAF9711884D4708B2790D0E83C01852"/>
-  </w:style>
-  <w:style w:type="paragraph" w:customStyle="1" w:styleId="4CD21EEDEC5A40F6AAF014EAFC706FD3">
-    <w:name w:val="4CD21EEDEC5A40F6AAF014EAFC706FD3"/>
-    <w:rsid w:val="00062295"/>
-  </w:style>
-</w:styles>
-</file>
-
-<file path=word/glossary/stylesWithEffects.xml><?xml version="1.0" encoding="utf-8"?>
-<w:styles xmlns:wpc="http://schemas.microsoft.com/office/word/2010/wordprocessingCanvas" xmlns:mc="http://schemas.openxmlformats.org/markup-compatibility/2006" xmlns:o="urn:schemas-microsoft-com:office:office" xmlns:r="http://schemas.openxmlformats.org/officeDocument/2006/relationships" xmlns:m="http://schemas.openxmlformats.org/officeDocument/2006/math" xmlns:v="urn:schemas-microsoft-com:vml" xmlns:wp14="http://schemas.microsoft.com/office/word/2010/wordprocessingDrawing" xmlns:wp="http://schemas.openxmlformats.org/drawingml/2006/wordprocessingDrawing" xmlns:w10="urn:schemas-microsoft-com:office:word" xmlns:w="http://schemas.openxmlformats.org/wordprocessingml/2006/main" xmlns:w14="http://schemas.microsoft.com/office/word/2010/wordml" xmlns:wpg="http://schemas.microsoft.com/office/word/2010/wordprocessingGroup" xmlns:wpi="http://schemas.microsoft.com/office/word/2010/wordprocessingInk" xmlns:wne="http://schemas.microsoft.com/office/word/2006/wordml" xmlns:wps="http://schemas.microsoft.com/office/word/2010/wordprocessingShape" mc:Ignorable="w14 wp14">
-  <w:docDefaults>
-    <w:rPrDefault>
-      <w:rPr>
-        <w:rFonts w:asciiTheme="minorHAnsi" w:eastAsiaTheme="minorEastAsia" w:hAnsiTheme="minorHAnsi" w:cstheme="minorBidi"/>
-        <w:sz w:val="22"/>
-        <w:szCs w:val="22"/>
-        <w:lang w:val="fr-CA" w:eastAsia="fr-CA" w:bidi="ar-SA"/>
-      </w:rPr>
-    </w:rPrDefault>
-    <w:pPrDefault>
-      <w:pPr>
-        <w:spacing w:after="200" w:line="276" w:lineRule="auto"/>
-      </w:pPr>
-    </w:pPrDefault>
-  </w:docDefaults>
-  <w:latentStyles w:defLockedState="0" w:defUIPriority="99" w:defSemiHidden="1" w:defUnhideWhenUsed="1" w:defQFormat="0" w:count="267">
-    <w:lsdException w:name="Normal" w:semiHidden="0" w:uiPriority="0" w:unhideWhenUsed="0" w:qFormat="1"/>
-    <w:lsdException w:name="heading 1" w:semiHidden="0" w:uiPriority="9" w:unhideWhenUsed="0" w:qFormat="1"/>
-    <w:lsdException w:name="heading 2" w:uiPriority="9" w:qFormat="1"/>
-    <w:lsdException w:name="heading 3" w:uiPriority="9" w:qFormat="1"/>
-    <w:lsdException w:name="heading 4" w:uiPriority="9" w:qFormat="1"/>
-    <w:lsdException w:name="heading 5" w:uiPriority="9" w:qFormat="1"/>
-    <w:lsdException w:name="heading 6" w:uiPriority="9" w:qFormat="1"/>
-    <w:lsdException w:name="heading 7" w:uiPriority="9" w:qFormat="1"/>
-    <w:lsdException w:name="heading 8" w:uiPriority="9" w:qFormat="1"/>
-    <w:lsdException w:name="heading 9" w:uiPriority="9" w:qFormat="1"/>
-    <w:lsdException w:name="toc 1" w:uiPriority="39"/>
-    <w:lsdException w:name="toc 2" w:uiPriority="39"/>
-    <w:lsdException w:name="toc 3" w:uiPriority="39"/>
-    <w:lsdException w:name="toc 4" w:uiPriority="39"/>
-    <w:lsdException w:name="toc 5" w:uiPriority="39"/>
-    <w:lsdException w:name="toc 6" w:uiPriority="39"/>
-    <w:lsdException w:name="toc 7" w:uiPriority="39"/>
-    <w:lsdException w:name="toc 8" w:uiPriority="39"/>
-    <w:lsdException w:name="toc 9" w:uiPriority="39"/>
-    <w:lsdException w:name="caption" w:uiPriority="35" w:qFormat="1"/>
-    <w:lsdException w:name="Title" w:semiHidden="0" w:uiPriority="10" w:unhideWhenUsed="0" w:qFormat="1"/>
-    <w:lsdException w:name="Default Paragraph Font" w:uiPriority="1"/>
-    <w:lsdException w:name="Subtitle" w:semiHidden="0" w:uiPriority="11" w:unhideWhenUsed="0" w:qFormat="1"/>
-    <w:lsdException w:name="Strong" w:semiHidden="0" w:uiPriority="22" w:unhideWhenUsed="0" w:qFormat="1"/>
-    <w:lsdException w:name="Emphasis" w:semiHidden="0" w:uiPriority="20" w:unhideWhenUsed="0" w:qFormat="1"/>
-    <w:lsdException w:name="Table Grid" w:semiHidden="0" w:uiPriority="59" w:unhideWhenUsed="0"/>
-    <w:lsdException w:name="Placeholder Text" w:unhideWhenUsed="0"/>
-    <w:lsdException w:name="No Spacing" w:semiHidden="0" w:uiPriority="1" w:unhideWhenUsed="0" w:qFormat="1"/>
-    <w:lsdException w:name="Light Shading" w:semiHidden="0" w:uiPriority="60" w:unhideWhenUsed="0"/>
-    <w:lsdException w:name="Light List" w:semiHidden="0" w:uiPriority="61" w:unhideWhenUsed="0"/>
-    <w:lsdException w:name="Light Grid" w:semiHidden="0" w:uiPriority="62" w:unhideWhenUsed="0"/>
-    <w:lsdException w:name="Medium Shading 1" w:semiHidden="0" w:uiPriority="63" w:unhideWhenUsed="0"/>
-    <w:lsdException w:name="Medium Shading 2" w:semiHidden="0" w:uiPriority="64" w:unhideWhenUsed="0"/>
-    <w:lsdException w:name="Medium List 1" w:semiHidden="0" w:uiPriority="65" w:unhideWhenUsed="0"/>
-    <w:lsdException w:name="Medium List 2" w:semiHidden="0" w:uiPriority="66" w:unhideWhenUsed="0"/>
-    <w:lsdException w:name="Medium Grid 1" w:semiHidden="0" w:uiPriority="67" w:unhideWhenUsed="0"/>
-    <w:lsdException w:name="Medium Grid 2" w:semiHidden="0" w:uiPriority="68" w:unhideWhenUsed="0"/>
-    <w:lsdException w:name="Medium Grid 3" w:semiHidden="0" w:uiPriority="69" w:unhideWhenUsed="0"/>
-    <w:lsdException w:name="Dark List" w:semiHidden="0" w:uiPriority="70" w:unhideWhenUsed="0"/>
-    <w:lsdException w:name="Colorful Shading" w:semiHidden="0" w:uiPriority="71" w:unhideWhenUsed="0"/>
-    <w:lsdException w:name="Colorful List" w:semiHidden="0" w:uiPriority="72" w:unhideWhenUsed="0"/>
-    <w:lsdException w:name="Colorful Grid" w:semiHidden="0" w:uiPriority="73" w:unhideWhenUsed="0"/>
-    <w:lsdException w:name="Light Shading Accent 1" w:semiHidden="0" w:uiPriority="60" w:unhideWhenUsed="0"/>
-    <w:lsdException w:name="Light List Accent 1" w:semiHidden="0" w:uiPriority="61" w:unhideWhenUsed="0"/>
-    <w:lsdException w:name="Light Grid Accent 1" w:semiHidden="0" w:uiPriority="62" w:unhideWhenUsed="0"/>
-    <w:lsdException w:name="Medium Shading 1 Accent 1" w:semiHidden="0" w:uiPriority="63" w:unhideWhenUsed="0"/>
-    <w:lsdException w:name="Medium Shading 2 Accent 1" w:semiHidden="0" w:uiPriority="64" w:unhideWhenUsed="0"/>
-    <w:lsdException w:name="Medium List 1 Accent 1" w:semiHidden="0" w:uiPriority="65" w:unhideWhenUsed="0"/>
-    <w:lsdException w:name="Revision" w:unhideWhenUsed="0"/>
-    <w:lsdException w:name="List Paragraph" w:semiHidden="0" w:uiPriority="34" w:unhideWhenUsed="0" w:qFormat="1"/>
-    <w:lsdException w:name="Quote" w:semiHidden="0" w:uiPriority="29" w:unhideWhenUsed="0" w:qFormat="1"/>
-    <w:lsdException w:name="Intense Quote" w:semiHidden="0" w:uiPriority="30" w:unhideWhenUsed="0" w:qFormat="1"/>
-    <w:lsdException w:name="Medium List 2 Accent 1" w:semiHidden="0" w:uiPriority="66" w:unhideWhenUsed="0"/>
-    <w:lsdException w:name="Medium Grid 1 Accent 1" w:semiHidden="0" w:uiPriority="67" w:unhideWhenUsed="0"/>
-    <w:lsdException w:name="Medium Grid 2 Accent 1" w:semiHidden="0" w:uiPriority="68" w:unhideWhenUsed="0"/>
-    <w:lsdException w:name="Medium Grid 3 Accent 1" w:semiHidden="0" w:uiPriority="69" w:unhideWhenUsed="0"/>
-    <w:lsdException w:name="Dark List Accent 1" w:semiHidden="0" w:uiPriority="70" w:unhideWhenUsed="0"/>
-    <w:lsdException w:name="Colorful Shading Accent 1" w:semiHidden="0" w:uiPriority="71" w:unhideWhenUsed="0"/>
-    <w:lsdException w:name="Colorful List Accent 1" w:semiHidden="0" w:uiPriority="72" w:unhideWhenUsed="0"/>
-    <w:lsdException w:name="Colorful Grid Accent 1" w:semiHidden="0" w:uiPriority="73" w:unhideWhenUsed="0"/>
-    <w:lsdException w:name="Light Shading Accent 2" w:semiHidden="0" w:uiPriority="60" w:unhideWhenUsed="0"/>
-    <w:lsdException w:name="Light List Accent 2" w:semiHidden="0" w:uiPriority="61" w:unhideWhenUsed="0"/>
-    <w:lsdException w:name="Light Grid Accent 2" w:semiHidden="0" w:uiPriority="62" w:unhideWhenUsed="0"/>
-    <w:lsdException w:name="Medium Shading 1 Accent 2" w:semiHidden="0" w:uiPriority="63" w:unhideWhenUsed="0"/>
-    <w:lsdException w:name="Medium Shading 2 Accent 2" w:semiHidden="0" w:uiPriority="64" w:unhideWhenUsed="0"/>
-    <w:lsdException w:name="Medium List 1 Accent 2" w:semiHidden="0" w:uiPriority="65" w:unhideWhenUsed="0"/>
-    <w:lsdException w:name="Medium List 2 Accent 2" w:semiHidden="0" w:uiPriority="66" w:unhideWhenUsed="0"/>
-    <w:lsdException w:name="Medium Grid 1 Accent 2" w:semiHidden="0" w:uiPriority="67" w:unhideWhenUsed="0"/>
-    <w:lsdException w:name="Medium Grid 2 Accent 2" w:semiHidden="0" w:uiPriority="68" w:unhideWhenUsed="0"/>
-    <w:lsdException w:name="Medium Grid 3 Accent 2" w:semiHidden="0" w:uiPriority="69" w:unhideWhenUsed="0"/>
-    <w:lsdException w:name="Dark List Accent 2" w:semiHidden="0" w:uiPriority="70" w:unhideWhenUsed="0"/>
-    <w:lsdException w:name="Colorful Shading Accent 2" w:semiHidden="0" w:uiPriority="71" w:unhideWhenUsed="0"/>
-    <w:lsdException w:name="Colorful List Accent 2" w:semiHidden="0" w:uiPriority="72" w:unhideWhenUsed="0"/>
-    <w:lsdException w:name="Colorful Grid Accent 2" w:semiHidden="0" w:uiPriority="73" w:unhideWhenUsed="0"/>
-    <w:lsdException w:name="Light Shading Accent 3" w:semiHidden="0" w:uiPriority="60" w:unhideWhenUsed="0"/>
-    <w:lsdException w:name="Light List Accent 3" w:semiHidden="0" w:uiPriority="61" w:unhideWhenUsed="0"/>
-    <w:lsdException w:name="Light Grid Accent 3" w:semiHidden="0" w:uiPriority="62" w:unhideWhenUsed="0"/>
-    <w:lsdException w:name="Medium Shading 1 Accent 3" w:semiHidden="0" w:uiPriority="63" w:unhideWhenUsed="0"/>
-    <w:lsdException w:name="Medium Shading 2 Accent 3" w:semiHidden="0" w:uiPriority="64" w:unhideWhenUsed="0"/>
-    <w:lsdException w:name="Medium List 1 Accent 3" w:semiHidden="0" w:uiPriority="65" w:unhideWhenUsed="0"/>
-    <w:lsdException w:name="Medium List 2 Accent 3" w:semiHidden="0" w:uiPriority="66" w:unhideWhenUsed="0"/>
-    <w:lsdException w:name="Medium Grid 1 Accent 3" w:semiHidden="0" w:uiPriority="67" w:unhideWhenUsed="0"/>
-    <w:lsdException w:name="Medium Grid 2 Accent 3" w:semiHidden="0" w:uiPriority="68" w:unhideWhenUsed="0"/>
-    <w:lsdException w:name="Medium Grid 3 Accent 3" w:semiHidden="0" w:uiPriority="69" w:unhideWhenUsed="0"/>
-    <w:lsdException w:name="Dark List Accent 3" w:semiHidden="0" w:uiPriority="70" w:unhideWhenUsed="0"/>
-    <w:lsdException w:name="Colorful Shading Accent 3" w:semiHidden="0" w:uiPriority="71" w:unhideWhenUsed="0"/>
-    <w:lsdException w:name="Colorful List Accent 3" w:semiHidden="0" w:uiPriority="72" w:unhideWhenUsed="0"/>
-    <w:lsdException w:name="Colorful Grid Accent 3" w:semiHidden="0" w:uiPriority="73" w:unhideWhenUsed="0"/>
-    <w:lsdException w:name="Light Shading Accent 4" w:semiHidden="0" w:uiPriority="60" w:unhideWhenUsed="0"/>
-    <w:lsdException w:name="Light List Accent 4" w:semiHidden="0" w:uiPriority="61" w:unhideWhenUsed="0"/>
-    <w:lsdException w:name="Light Grid Accent 4" w:semiHidden="0" w:uiPriority="62" w:unhideWhenUsed="0"/>
-    <w:lsdException w:name="Medium Shading 1 Accent 4" w:semiHidden="0" w:uiPriority="63" w:unhideWhenUsed="0"/>
-    <w:lsdException w:name="Medium Shading 2 Accent 4" w:semiHidden="0" w:uiPriority="64" w:unhideWhenUsed="0"/>
-    <w:lsdException w:name="Medium List 1 Accent 4" w:semiHidden="0" w:uiPriority="65" w:unhideWhenUsed="0"/>
-    <w:lsdException w:name="Medium List 2 Accent 4" w:semiHidden="0" w:uiPriority="66" w:unhideWhenUsed="0"/>
-    <w:lsdException w:name="Medium Grid 1 Accent 4" w:semiHidden="0" w:uiPriority="67" w:unhideWhenUsed="0"/>
-    <w:lsdException w:name="Medium Grid 2 Accent 4" w:semiHidden="0" w:uiPriority="68" w:unhideWhenUsed="0"/>
-    <w:lsdException w:name="Medium Grid 3 Accent 4" w:semiHidden="0" w:uiPriority="69" w:unhideWhenUsed="0"/>
-    <w:lsdException w:name="Dark List Accent 4" w:semiHidden="0" w:uiPriority="70" w:unhideWhenUsed="0"/>
-    <w:lsdException w:name="Colorful Shading Accent 4" w:semiHidden="0" w:uiPriority="71" w:unhideWhenUsed="0"/>
-    <w:lsdException w:name="Colorful List Accent 4" w:semiHidden="0" w:uiPriority="72" w:unhideWhenUsed="0"/>
-    <w:lsdException w:name="Colorful Grid Accent 4" w:semiHidden="0" w:uiPriority="73" w:unhideWhenUsed="0"/>
-    <w:lsdException w:name="Light Shading Accent 5" w:semiHidden="0" w:uiPriority="60" w:unhideWhenUsed="0"/>
-    <w:lsdException w:name="Light List Accent 5" w:semiHidden="0" w:uiPriority="61" w:unhideWhenUsed="0"/>
-    <w:lsdException w:name="Light Grid Accent 5" w:semiHidden="0" w:uiPriority="62" w:unhideWhenUsed="0"/>
-    <w:lsdException w:name="Medium Shading 1 Accent 5" w:semiHidden="0" w:uiPriority="63" w:unhideWhenUsed="0"/>
-    <w:lsdException w:name="Medium Shading 2 Accent 5" w:semiHidden="0" w:uiPriority="64" w:unhideWhenUsed="0"/>
-    <w:lsdException w:name="Medium List 1 Accent 5" w:semiHidden="0" w:uiPriority="65" w:unhideWhenUsed="0"/>
-    <w:lsdException w:name="Medium List 2 Accent 5" w:semiHidden="0" w:uiPriority="66" w:unhideWhenUsed="0"/>
-    <w:lsdException w:name="Medium Grid 1 Accent 5" w:semiHidden="0" w:uiPriority="67" w:unhideWhenUsed="0"/>
-    <w:lsdException w:name="Medium Grid 2 Accent 5" w:semiHidden="0" w:uiPriority="68" w:unhideWhenUsed="0"/>
-    <w:lsdException w:name="Medium Grid 3 Accent 5" w:semiHidden="0" w:uiPriority="69" w:unhideWhenUsed="0"/>
-    <w:lsdException w:name="Dark List Accent 5" w:semiHidden="0" w:uiPriority="70" w:unhideWhenUsed="0"/>
-    <w:lsdException w:name="Colorful Shading Accent 5" w:semiHidden="0" w:uiPriority="71" w:unhideWhenUsed="0"/>
-    <w:lsdException w:name="Colorful List Accent 5" w:semiHidden="0" w:uiPriority="72" w:unhideWhenUsed="0"/>
-    <w:lsdException w:name="Colorful Grid Accent 5" w:semiHidden="0" w:uiPriority="73" w:unhideWhenUsed="0"/>
-    <w:lsdException w:name="Light Shading Accent 6" w:semiHidden="0" w:uiPriority="60" w:unhideWhenUsed="0"/>
-    <w:lsdException w:name="Light List Accent 6" w:semiHidden="0" w:uiPriority="61" w:unhideWhenUsed="0"/>
-    <w:lsdException w:name="Light Grid Accent 6" w:semiHidden="0" w:uiPriority="62" w:unhideWhenUsed="0"/>
-    <w:lsdException w:name="Medium Shading 1 Accent 6" w:semiHidden="0" w:uiPriority="63" w:unhideWhenUsed="0"/>
-    <w:lsdException w:name="Medium Shading 2 Accent 6" w:semiHidden="0" w:uiPriority="64" w:unhideWhenUsed="0"/>
-    <w:lsdException w:name="Medium List 1 Accent 6" w:semiHidden="0" w:uiPriority="65" w:unhideWhenUsed="0"/>
-    <w:lsdException w:name="Medium List 2 Accent 6" w:semiHidden="0" w:uiPriority="66" w:unhideWhenUsed="0"/>
-    <w:lsdException w:name="Medium Grid 1 Accent 6" w:semiHidden="0" w:uiPriority="67" w:unhideWhenUsed="0"/>
-    <w:lsdException w:name="Medium Grid 2 Accent 6" w:semiHidden="0" w:uiPriority="68" w:unhideWhenUsed="0"/>
-    <w:lsdException w:name="Medium Grid 3 Accent 6" w:semiHidden="0" w:uiPriority="69" w:unhideWhenUsed="0"/>
-    <w:lsdException w:name="Dark List Accent 6" w:semiHidden="0" w:uiPriority="70" w:unhideWhenUsed="0"/>
-    <w:lsdException w:name="Colorful Shading Accent 6" w:semiHidden="0" w:uiPriority="71" w:unhideWhenUsed="0"/>
-    <w:lsdException w:name="Colorful List Accent 6" w:semiHidden="0" w:uiPriority="72" w:unhideWhenUsed="0"/>
-    <w:lsdException w:name="Colorful Grid Accent 6" w:semiHidden="0" w:uiPriority="73" w:unhideWhenUsed="0"/>
-    <w:lsdException w:name="Subtle Emphasis" w:semiHidden="0" w:uiPriority="19" w:unhideWhenUsed="0" w:qFormat="1"/>
-    <w:lsdException w:name="Intense Emphasis" w:semiHidden="0" w:uiPriority="21" w:unhideWhenUsed="0" w:qFormat="1"/>
-    <w:lsdException w:name="Subtle Reference" w:semiHidden="0" w:uiPriority="31" w:unhideWhenUsed="0" w:qFormat="1"/>
-    <w:lsdException w:name="Intense Reference" w:semiHidden="0" w:uiPriority="32" w:unhideWhenUsed="0" w:qFormat="1"/>
-    <w:lsdException w:name="Book Title" w:semiHidden="0" w:uiPriority="33" w:unhideWhenUsed="0" w:qFormat="1"/>
-    <w:lsdException w:name="Bibliography" w:uiPriority="37"/>
-    <w:lsdException w:name="TOC Heading" w:uiPriority="39" w:qFormat="1"/>
-  </w:latentStyles>
-  <w:style w:type="paragraph" w:default="1" w:styleId="Normal">
-    <w:name w:val="Normal"/>
-    <w:qFormat/>
-  </w:style>
-  <w:style w:type="character" w:default="1" w:styleId="Policepardfaut">
-    <w:name w:val="Default Paragraph Font"/>
-    <w:uiPriority w:val="1"/>
-    <w:semiHidden/>
-    <w:unhideWhenUsed/>
-  </w:style>
-  <w:style w:type="table" w:default="1" w:styleId="TableauNormal">
-    <w:name w:val="Normal Table"/>
-    <w:uiPriority w:val="99"/>
-    <w:semiHidden/>
-    <w:unhideWhenUsed/>
-    <w:tblPr>
-      <w:tblInd w:w="0" w:type="dxa"/>
-      <w:tblCellMar>
-        <w:top w:w="0" w:type="dxa"/>
-        <w:left w:w="108" w:type="dxa"/>
-        <w:bottom w:w="0" w:type="dxa"/>
-        <w:right w:w="108" w:type="dxa"/>
-      </w:tblCellMar>
-    </w:tblPr>
-  </w:style>
-  <w:style w:type="numbering" w:default="1" w:styleId="Aucuneliste">
-    <w:name w:val="No List"/>
-    <w:uiPriority w:val="99"/>
-    <w:semiHidden/>
-    <w:unhideWhenUsed/>
-  </w:style>
-  <w:style w:type="paragraph" w:customStyle="1" w:styleId="BBAF9711884D4708B2790D0E83C01852">
-    <w:name w:val="BBAF9711884D4708B2790D0E83C01852"/>
-  </w:style>
-  <w:style w:type="paragraph" w:customStyle="1" w:styleId="4CD21EEDEC5A40F6AAF014EAFC706FD3">
-    <w:name w:val="4CD21EEDEC5A40F6AAF014EAFC706FD3"/>
-    <w:rsid w:val="00062295"/>
-  </w:style>
-</w:styles>
-</file>
-
-<file path=word/glossary/webSettings.xml><?xml version="1.0" encoding="utf-8"?>
-<w:webSettings xmlns:mc="http://schemas.openxmlformats.org/markup-compatibility/2006" xmlns:r="http://schemas.openxmlformats.org/officeDocument/2006/relationships" xmlns:w="http://schemas.openxmlformats.org/wordprocessingml/2006/main" xmlns:w14="http://schemas.microsoft.com/office/word/2010/wordml" mc:Ignorable="w14">
-  <w:optimizeForBrowser/>
-  <w:allowPNG/>
-</w:webSettings>
 </file>
 
 <file path=word/theme/theme1.xml><?xml version="1.0" encoding="utf-8"?>
@@ -5213,7 +4783,7 @@
 </file>
 
 <file path=customXml/itemProps2.xml><?xml version="1.0" encoding="utf-8"?>
-<ds:datastoreItem xmlns:ds="http://schemas.openxmlformats.org/officeDocument/2006/customXml" ds:itemID="{1C3D4FD7-9498-41EE-A8A7-70994D707848}">
+<ds:datastoreItem xmlns:ds="http://schemas.openxmlformats.org/officeDocument/2006/customXml" ds:itemID="{0D17ED8F-AC21-4C66-AB70-52BA65863DB3}">
   <ds:schemaRefs>
     <ds:schemaRef ds:uri="http://schemas.openxmlformats.org/officeDocument/2006/bibliography"/>
   </ds:schemaRefs>

</xml_diff>

<commit_message>
ajout de l'administrateur mobby
</commit_message>
<xml_diff>
--- a/guide_administrateur.docx
+++ b/guide_administrateur.docx
@@ -963,8 +963,6 @@
               <w:fldChar w:fldCharType="end"/>
             </w:r>
           </w:hyperlink>
-          <w:bookmarkStart w:id="1" w:name="_GoBack"/>
-          <w:bookmarkEnd w:id="1"/>
         </w:p>
         <w:p>
           <w:pPr>
@@ -1315,123 +1313,123 @@
           <w:lang w:val="fr-FR"/>
         </w:rPr>
       </w:pPr>
-      <w:bookmarkStart w:id="2" w:name="_Toc341709262"/>
+      <w:bookmarkStart w:id="1" w:name="_Toc341709262"/>
       <w:r>
         <w:rPr>
           <w:lang w:val="fr-FR"/>
         </w:rPr>
         <w:t>Description du système</w:t>
       </w:r>
+      <w:bookmarkEnd w:id="1"/>
+    </w:p>
+    <w:p>
+      <w:pPr>
+        <w:pStyle w:val="Titre1"/>
+        <w:rPr>
+          <w:lang w:val="fr-FR"/>
+        </w:rPr>
+      </w:pPr>
+    </w:p>
+    <w:p>
+      <w:pPr>
+        <w:pStyle w:val="Titre2"/>
+        <w:rPr>
+          <w:lang w:val="fr-FR"/>
+        </w:rPr>
+      </w:pPr>
+      <w:bookmarkStart w:id="2" w:name="_Toc341709263"/>
+      <w:r>
+        <w:rPr>
+          <w:lang w:val="fr-FR"/>
+        </w:rPr>
+        <w:t>Base de données</w:t>
+      </w:r>
       <w:bookmarkEnd w:id="2"/>
     </w:p>
     <w:p>
       <w:pPr>
+        <w:rPr>
+          <w:lang w:val="fr-FR"/>
+        </w:rPr>
+      </w:pPr>
+      <w:r>
+        <w:rPr>
+          <w:lang w:val="fr-FR"/>
+        </w:rPr>
+        <w:t>La base de données utilisée par le site est MySQL Version 5.5.28. C’est un serveur « open-source » (libre) qui permet d’emmagasiner des données pour ensuite les récupérer. Le site Hobby-Cartes effectue des requêtes à ce serveur pour aller chercher, par exemple, des fiches de cartes ou des informations sur des membres. La procédure entourant la sauvegarde et la restauration la base de données sera expliquée plus tard dans ce document.</w:t>
+      </w:r>
+    </w:p>
+    <w:p>
+      <w:pPr>
+        <w:rPr>
+          <w:lang w:val="fr-FR"/>
+        </w:rPr>
+      </w:pPr>
+    </w:p>
+    <w:p>
+      <w:pPr>
+        <w:pStyle w:val="Titre2"/>
+        <w:rPr>
+          <w:lang w:val="fr-FR"/>
+        </w:rPr>
+      </w:pPr>
+      <w:bookmarkStart w:id="3" w:name="_Toc341709264"/>
+      <w:r>
+        <w:rPr>
+          <w:lang w:val="fr-FR"/>
+        </w:rPr>
+        <w:t>Accès mobile</w:t>
+      </w:r>
+      <w:bookmarkEnd w:id="3"/>
+    </w:p>
+    <w:p>
+      <w:pPr>
+        <w:rPr>
+          <w:lang w:val="fr-FR"/>
+        </w:rPr>
+      </w:pPr>
+      <w:r>
+        <w:rPr>
+          <w:lang w:val="fr-FR"/>
+        </w:rPr>
+        <w:t>L’accès à partir d’un appareil mobile (téléphone cellulaire, tablette électronique, etc.) est possible mais non recommandé car le site n’est pas conçu pour de petits écrans.</w:t>
+      </w:r>
+    </w:p>
+    <w:p>
+      <w:pPr>
+        <w:rPr>
+          <w:lang w:val="fr-FR"/>
+        </w:rPr>
+      </w:pPr>
+      <w:r>
+        <w:rPr>
+          <w:lang w:val="fr-FR"/>
+        </w:rPr>
+        <w:t xml:space="preserve"> </w:t>
+      </w:r>
+    </w:p>
+    <w:p>
+      <w:pPr>
+        <w:spacing w:before="0" w:after="0" w:line="240" w:lineRule="auto"/>
+        <w:rPr>
+          <w:lang w:val="fr-FR"/>
+        </w:rPr>
+      </w:pPr>
+      <w:r>
+        <w:rPr>
+          <w:lang w:val="fr-FR"/>
+        </w:rPr>
+        <w:br w:type="page"/>
+      </w:r>
+    </w:p>
+    <w:p>
+      <w:pPr>
         <w:pStyle w:val="Titre1"/>
         <w:rPr>
           <w:lang w:val="fr-FR"/>
         </w:rPr>
       </w:pPr>
-    </w:p>
-    <w:p>
-      <w:pPr>
-        <w:pStyle w:val="Titre2"/>
-        <w:rPr>
-          <w:lang w:val="fr-FR"/>
-        </w:rPr>
-      </w:pPr>
-      <w:bookmarkStart w:id="3" w:name="_Toc341709263"/>
-      <w:r>
-        <w:rPr>
-          <w:lang w:val="fr-FR"/>
-        </w:rPr>
-        <w:t>Base de données</w:t>
-      </w:r>
-      <w:bookmarkEnd w:id="3"/>
-    </w:p>
-    <w:p>
-      <w:pPr>
-        <w:rPr>
-          <w:lang w:val="fr-FR"/>
-        </w:rPr>
-      </w:pPr>
-      <w:r>
-        <w:rPr>
-          <w:lang w:val="fr-FR"/>
-        </w:rPr>
-        <w:t>La base de données utilisée par le site est MySQL Version 5.5.28. C’est un serveur « open-source » (libre) qui permet d’emmagasiner des données pour ensuite les récupérer. Le site Hobby-Cartes effectue des requêtes à ce serveur pour aller chercher, par exemple, des fiches de cartes ou des informations sur des membres. La procédure entourant la sauvegarde et la restauration la base de données sera expliquée plus tard dans ce document.</w:t>
-      </w:r>
-    </w:p>
-    <w:p>
-      <w:pPr>
-        <w:rPr>
-          <w:lang w:val="fr-FR"/>
-        </w:rPr>
-      </w:pPr>
-    </w:p>
-    <w:p>
-      <w:pPr>
-        <w:pStyle w:val="Titre2"/>
-        <w:rPr>
-          <w:lang w:val="fr-FR"/>
-        </w:rPr>
-      </w:pPr>
-      <w:bookmarkStart w:id="4" w:name="_Toc341709264"/>
-      <w:r>
-        <w:rPr>
-          <w:lang w:val="fr-FR"/>
-        </w:rPr>
-        <w:t>Accès mobile</w:t>
-      </w:r>
-      <w:bookmarkEnd w:id="4"/>
-    </w:p>
-    <w:p>
-      <w:pPr>
-        <w:rPr>
-          <w:lang w:val="fr-FR"/>
-        </w:rPr>
-      </w:pPr>
-      <w:r>
-        <w:rPr>
-          <w:lang w:val="fr-FR"/>
-        </w:rPr>
-        <w:t>L’accès à partir d’un appareil mobile (téléphone cellulaire, tablette électronique, etc.) est possible mais non recommandé car le site n’est pas conçu pour de petits écrans.</w:t>
-      </w:r>
-    </w:p>
-    <w:p>
-      <w:pPr>
-        <w:rPr>
-          <w:lang w:val="fr-FR"/>
-        </w:rPr>
-      </w:pPr>
-      <w:r>
-        <w:rPr>
-          <w:lang w:val="fr-FR"/>
-        </w:rPr>
-        <w:t xml:space="preserve"> </w:t>
-      </w:r>
-    </w:p>
-    <w:p>
-      <w:pPr>
-        <w:spacing w:before="0" w:after="0" w:line="240" w:lineRule="auto"/>
-        <w:rPr>
-          <w:lang w:val="fr-FR"/>
-        </w:rPr>
-      </w:pPr>
-      <w:r>
-        <w:rPr>
-          <w:lang w:val="fr-FR"/>
-        </w:rPr>
-        <w:br w:type="page"/>
-      </w:r>
-    </w:p>
-    <w:p>
-      <w:pPr>
-        <w:pStyle w:val="Titre1"/>
-        <w:rPr>
-          <w:lang w:val="fr-FR"/>
-        </w:rPr>
-      </w:pPr>
-      <w:bookmarkStart w:id="5" w:name="_Toc341709265"/>
+      <w:bookmarkStart w:id="4" w:name="_Toc341709265"/>
       <w:r>
         <w:rPr>
           <w:lang w:val="fr-FR"/>
@@ -1439,11 +1437,78 @@
         <w:lastRenderedPageBreak/>
         <w:t>Administration et Hobby-Cartes</w:t>
       </w:r>
+      <w:bookmarkEnd w:id="4"/>
+    </w:p>
+    <w:p>
+      <w:pPr>
+        <w:pStyle w:val="Titre1"/>
+        <w:rPr>
+          <w:lang w:val="fr-FR"/>
+        </w:rPr>
+      </w:pPr>
+    </w:p>
+    <w:p>
+      <w:pPr>
+        <w:pStyle w:val="Titre2"/>
+        <w:rPr>
+          <w:lang w:val="fr-FR"/>
+        </w:rPr>
+      </w:pPr>
+      <w:bookmarkStart w:id="5" w:name="_Toc341709266"/>
+      <w:r>
+        <w:rPr>
+          <w:lang w:val="fr-FR"/>
+        </w:rPr>
+        <w:t>Qu’est-ce qu’un administrateur Hobby-Cartes ?</w:t>
+      </w:r>
       <w:bookmarkEnd w:id="5"/>
     </w:p>
     <w:p>
       <w:pPr>
-        <w:pStyle w:val="Titre1"/>
+        <w:rPr>
+          <w:lang w:val="fr-FR"/>
+        </w:rPr>
+      </w:pPr>
+      <w:r>
+        <w:rPr>
+          <w:lang w:val="fr-FR"/>
+        </w:rPr>
+        <w:t>Un administrateur Hobby-Cartes est avant tout un membre comme un autre. Il a un profil utilisateur et des listes de cartes à collectionner. Il peut partager et envoyer des messages. Les tâches qu’un administrateur peut exécuter de plus sont de supprimer un membre, d’envoyer un communiqué</w:t>
+      </w:r>
+      <w:r>
+        <w:rPr>
+          <w:lang w:val="fr-FR"/>
+        </w:rPr>
+        <w:t>, de supprimer un commentaire, de supprimer une fiche</w:t>
+      </w:r>
+      <w:r>
+        <w:rPr>
+          <w:lang w:val="fr-FR"/>
+        </w:rPr>
+        <w:t>, de sauvegarder la base de données, de restaurer la base de données et d’imprimer un rapport d’utilisation</w:t>
+      </w:r>
+      <w:r>
+        <w:rPr>
+          <w:lang w:val="fr-FR"/>
+        </w:rPr>
+        <w:t xml:space="preserve"> du site.</w:t>
+      </w:r>
+    </w:p>
+    <w:p>
+      <w:pPr>
+        <w:rPr>
+          <w:lang w:val="fr-FR"/>
+        </w:rPr>
+      </w:pPr>
+      <w:r>
+        <w:rPr>
+          <w:lang w:val="fr-FR"/>
+        </w:rPr>
+        <w:t>Notez que les procédures ne concernant pas les tâches d’administration du site ne seront pas couvertes dans ce document.</w:t>
+      </w:r>
+    </w:p>
+    <w:p>
+      <w:pPr>
         <w:rPr>
           <w:lang w:val="fr-FR"/>
         </w:rPr>
@@ -1456,81 +1521,14 @@
           <w:lang w:val="fr-FR"/>
         </w:rPr>
       </w:pPr>
-      <w:bookmarkStart w:id="6" w:name="_Toc341709266"/>
-      <w:r>
-        <w:rPr>
-          <w:lang w:val="fr-FR"/>
-        </w:rPr>
-        <w:t>Qu’est-ce qu’un administrateur Hobby-Cartes ?</w:t>
+      <w:bookmarkStart w:id="6" w:name="_Toc341709267"/>
+      <w:r>
+        <w:rPr>
+          <w:lang w:val="fr-FR"/>
+        </w:rPr>
+        <w:t>Informations concernant la connexion en tant qu’administrateur</w:t>
       </w:r>
       <w:bookmarkEnd w:id="6"/>
-    </w:p>
-    <w:p>
-      <w:pPr>
-        <w:rPr>
-          <w:lang w:val="fr-FR"/>
-        </w:rPr>
-      </w:pPr>
-      <w:r>
-        <w:rPr>
-          <w:lang w:val="fr-FR"/>
-        </w:rPr>
-        <w:t>Un administrateur Hobby-Cartes est avant tout un membre comme un autre. Il a un profil utilisateur et des listes de cartes à collectionner. Il peut partager et envoyer des messages. Les tâches qu’un administrateur peut exécuter de plus sont de supprimer un membre, d’envoyer un communiqué</w:t>
-      </w:r>
-      <w:r>
-        <w:rPr>
-          <w:lang w:val="fr-FR"/>
-        </w:rPr>
-        <w:t>, de supprimer un commentaire, de supprimer une fiche</w:t>
-      </w:r>
-      <w:r>
-        <w:rPr>
-          <w:lang w:val="fr-FR"/>
-        </w:rPr>
-        <w:t>, de sauvegarder la base de données, de restaurer la base de données et d’imprimer un rapport d’utilisation</w:t>
-      </w:r>
-      <w:r>
-        <w:rPr>
-          <w:lang w:val="fr-FR"/>
-        </w:rPr>
-        <w:t xml:space="preserve"> du site.</w:t>
-      </w:r>
-    </w:p>
-    <w:p>
-      <w:pPr>
-        <w:rPr>
-          <w:lang w:val="fr-FR"/>
-        </w:rPr>
-      </w:pPr>
-      <w:r>
-        <w:rPr>
-          <w:lang w:val="fr-FR"/>
-        </w:rPr>
-        <w:t>Notez que les procédures ne concernant pas les tâches d’administration du site ne seront pas couvertes dans ce document.</w:t>
-      </w:r>
-    </w:p>
-    <w:p>
-      <w:pPr>
-        <w:rPr>
-          <w:lang w:val="fr-FR"/>
-        </w:rPr>
-      </w:pPr>
-    </w:p>
-    <w:p>
-      <w:pPr>
-        <w:pStyle w:val="Titre2"/>
-        <w:rPr>
-          <w:lang w:val="fr-FR"/>
-        </w:rPr>
-      </w:pPr>
-      <w:bookmarkStart w:id="7" w:name="_Toc341709267"/>
-      <w:r>
-        <w:rPr>
-          <w:lang w:val="fr-FR"/>
-        </w:rPr>
-        <w:t>Informations concernant la connexion en tant qu’administrateur</w:t>
-      </w:r>
-      <w:bookmarkEnd w:id="7"/>
     </w:p>
     <w:p>
       <w:pPr>
@@ -1586,8 +1584,16 @@
         <w:rPr>
           <w:lang w:val="fr-FR"/>
         </w:rPr>
-        <w:t>Mot de passe : ad1g36-21hob*car5</w:t>
-      </w:r>
+        <w:t xml:space="preserve">Mot de passe : </w:t>
+      </w:r>
+      <w:r>
+        <w:rPr>
+          <w:lang w:val="fr-FR"/>
+        </w:rPr>
+        <w:t>hob_cartes5</w:t>
+      </w:r>
+      <w:bookmarkStart w:id="7" w:name="_GoBack"/>
+      <w:bookmarkEnd w:id="7"/>
     </w:p>
     <w:p>
       <w:pPr>
@@ -4012,7 +4018,7 @@
               <v:shape id="_x0000_i1025" type="#_x0000_t75" style="width:146.8pt;height:41.6pt" o:ole="">
                 <v:imagedata r:id="rId1" o:title=""/>
               </v:shape>
-              <o:OLEObject Type="Embed" ProgID="PBrush" ShapeID="_x0000_i1025" DrawAspect="Content" ObjectID="_1415451142" r:id="rId2"/>
+              <o:OLEObject Type="Embed" ProgID="PBrush" ShapeID="_x0000_i1025" DrawAspect="Content" ObjectID="_1415506144" r:id="rId2"/>
             </w:object>
           </w:r>
         </w:p>
@@ -4091,7 +4097,7 @@
               <w:color w:val="F95F56"/>
               <w:lang w:val="fr-FR"/>
             </w:rPr>
-            <w:t>3</w:t>
+            <w:t>5</w:t>
           </w:r>
           <w:r>
             <w:rPr>
@@ -7957,7 +7963,7 @@
 </file>
 
 <file path=customXml/itemProps2.xml><?xml version="1.0" encoding="utf-8"?>
-<ds:datastoreItem xmlns:ds="http://schemas.openxmlformats.org/officeDocument/2006/customXml" ds:itemID="{722BA050-4968-4D4C-B22B-EE4C420BAE2D}">
+<ds:datastoreItem xmlns:ds="http://schemas.openxmlformats.org/officeDocument/2006/customXml" ds:itemID="{6AFD9C7B-623E-468E-893A-B12AAEBE96EF}">
   <ds:schemaRefs>
     <ds:schemaRef ds:uri="http://schemas.openxmlformats.org/officeDocument/2006/bibliography"/>
   </ds:schemaRefs>

</xml_diff>